<commit_message>
Doc updates to sync with DietPi changes
Doc updates to sync with DietPi changes
</commit_message>
<xml_diff>
--- a/docs/ADMIN_SD_CARD_CREATION.docx
+++ b/docs/ADMIN_SD_CARD_CREATION.docx
@@ -34,7 +34,7 @@
         <w:jc w:val="center"/>
       </w:pPr>
       <w:r>
-        <w:t>1 March</w:t>
+        <w:t>21 March</w:t>
       </w:r>
       <w:r>
         <w:t xml:space="preserve"> 201</w:t>
@@ -56,18 +56,10 @@
         <w:t xml:space="preserve">This document describes how to create a </w:t>
       </w:r>
       <w:r>
-        <w:t>Dementia Friendly Music Player (</w:t>
-      </w:r>
-      <w:proofErr w:type="spellStart"/>
-      <w:r>
-        <w:t>DQMusicBox</w:t>
-      </w:r>
-      <w:proofErr w:type="spellEnd"/>
-      <w:r>
-        <w:t>)</w:t>
-      </w:r>
-      <w:r>
-        <w:t xml:space="preserve"> system image – a .</w:t>
+        <w:t xml:space="preserve">Dementia Friendly Music Player </w:t>
+      </w:r>
+      <w:r>
+        <w:t>system image – a .</w:t>
       </w:r>
       <w:proofErr w:type="spellStart"/>
       <w:r>
@@ -192,7 +184,7 @@
           <w:noProof/>
         </w:rPr>
         <w:drawing>
-          <wp:inline distT="0" distB="0" distL="0" distR="0" wp14:anchorId="71AA43DA" wp14:editId="5B4FB38C">
+          <wp:inline distT="0" distB="0" distL="0" distR="0" wp14:anchorId="71AA43DA" wp14:editId="270977A2">
             <wp:extent cx="2969070" cy="1670102"/>
             <wp:effectExtent l="0" t="0" r="3175" b="6350"/>
             <wp:docPr id="1" name="Picture 1"/>
@@ -209,6 +201,15 @@
                   <pic:blipFill>
                     <a:blip r:embed="rId8" cstate="print">
                       <a:extLst>
+                        <a:ext uri="{BEBA8EAE-BF5A-486C-A8C5-ECC9F3942E4B}">
+                          <a14:imgProps xmlns:a14="http://schemas.microsoft.com/office/drawing/2010/main">
+                            <a14:imgLayer r:embed="rId9">
+                              <a14:imgEffect>
+                                <a14:brightnessContrast bright="10000"/>
+                              </a14:imgEffect>
+                            </a14:imgLayer>
+                          </a14:imgProps>
+                        </a:ext>
                         <a:ext uri="{28A0092B-C50C-407E-A947-70E740481C1C}">
                           <a14:useLocalDpi xmlns:a14="http://schemas.microsoft.com/office/drawing/2010/main" val="0"/>
                         </a:ext>
@@ -233,6 +234,8 @@
           </wp:inline>
         </w:drawing>
       </w:r>
+      <w:bookmarkStart w:id="0" w:name="_GoBack"/>
+      <w:bookmarkEnd w:id="0"/>
     </w:p>
     <w:p>
       <w:pPr>
@@ -277,7 +280,7 @@
       <w:r>
         <w:t xml:space="preserve"> i.e. follow these instructions: </w:t>
       </w:r>
-      <w:hyperlink r:id="rId9" w:anchor="p9" w:history="1">
+      <w:hyperlink r:id="rId10" w:anchor="p9" w:history="1">
         <w:r>
           <w:rPr>
             <w:rStyle w:val="Hyperlink"/>
@@ -294,7 +297,7 @@
       <w:r>
         <w:t xml:space="preserve"> </w:t>
       </w:r>
-      <w:hyperlink r:id="rId10" w:history="1">
+      <w:hyperlink r:id="rId11" w:history="1">
         <w:proofErr w:type="spellStart"/>
         <w:r>
           <w:rPr>
@@ -405,6 +408,38 @@
                 <w:color w:val="auto"/>
                 <w:szCs w:val="18"/>
               </w:rPr>
+              <w:t>Enable :</w:t>
+            </w:r>
+            <w:proofErr w:type="gramEnd"/>
+            <w:r>
+              <w:rPr>
+                <w:color w:val="auto"/>
+                <w:szCs w:val="18"/>
+              </w:rPr>
+              <w:t xml:space="preserve"> Install ALSA to enable audio capabilities</w:t>
+            </w:r>
+          </w:p>
+          <w:p>
+            <w:pPr>
+              <w:pStyle w:val="code"/>
+              <w:rPr>
+                <w:color w:val="auto"/>
+                <w:szCs w:val="18"/>
+              </w:rPr>
+            </w:pPr>
+            <w:r>
+              <w:rPr>
+                <w:color w:val="auto"/>
+                <w:szCs w:val="18"/>
+              </w:rPr>
+              <w:t xml:space="preserve">Audio Options: </w:t>
+            </w:r>
+            <w:proofErr w:type="gramStart"/>
+            <w:r>
+              <w:rPr>
+                <w:color w:val="auto"/>
+                <w:szCs w:val="18"/>
+              </w:rPr>
               <w:t>Soundcard :</w:t>
             </w:r>
             <w:proofErr w:type="gramEnd"/>
@@ -732,13 +767,31 @@
             <w:r>
               <w:t>vlc</w:t>
             </w:r>
-            <w:r>
-              <w:t>-no</w:t>
-            </w:r>
-            <w:r>
-              <w:t>x</w:t>
-            </w:r>
-            <w:proofErr w:type="spellEnd"/>
+            <w:proofErr w:type="spellEnd"/>
+            <w:r>
+              <w:t>-bin</w:t>
+            </w:r>
+          </w:p>
+          <w:p>
+            <w:pPr>
+              <w:pStyle w:val="code"/>
+            </w:pPr>
+            <w:proofErr w:type="spellStart"/>
+            <w:r>
+              <w:t>sudo</w:t>
+            </w:r>
+            <w:proofErr w:type="spellEnd"/>
+            <w:r>
+              <w:t xml:space="preserve"> apt-get install </w:t>
+            </w:r>
+            <w:proofErr w:type="spellStart"/>
+            <w:r>
+              <w:t>vlc</w:t>
+            </w:r>
+            <w:proofErr w:type="spellEnd"/>
+            <w:r>
+              <w:t>-plugin-base</w:t>
+            </w:r>
           </w:p>
         </w:tc>
       </w:tr>
@@ -861,7 +914,7 @@
             <w:r>
               <w:t xml:space="preserve">git clone </w:t>
             </w:r>
-            <w:hyperlink r:id="rId11" w:history="1">
+            <w:hyperlink r:id="rId12" w:history="1">
               <w:r>
                 <w:rPr>
                   <w:rStyle w:val="Hyperlink"/>
@@ -1012,6 +1065,7 @@
         <w:pStyle w:val="Heading2"/>
       </w:pPr>
       <w:r>
+        <w:lastRenderedPageBreak/>
         <w:t xml:space="preserve">Add shell script to automatically start the </w:t>
       </w:r>
       <w:proofErr w:type="spellStart"/>
@@ -1048,7 +1102,6 @@
             </w:pPr>
             <w:proofErr w:type="spellStart"/>
             <w:r>
-              <w:lastRenderedPageBreak/>
               <w:t>sudo</w:t>
             </w:r>
             <w:proofErr w:type="spellEnd"/>
@@ -1184,7 +1237,6 @@
         <w:spacing w:after="0"/>
       </w:pPr>
       <w:r>
-        <w:lastRenderedPageBreak/>
         <w:t xml:space="preserve">For more information, see </w:t>
       </w:r>
       <w:r>
@@ -1193,7 +1245,7 @@
       <w:r>
         <w:t xml:space="preserve">’ </w:t>
       </w:r>
-      <w:hyperlink r:id="rId12" w:history="1">
+      <w:hyperlink r:id="rId13" w:history="1">
         <w:r>
           <w:rPr>
             <w:rStyle w:val="Hyperlink"/>
@@ -1237,7 +1289,7 @@
       <w:r>
         <w:t xml:space="preserve"> </w:t>
       </w:r>
-      <w:hyperlink r:id="rId13" w:history="1">
+      <w:hyperlink r:id="rId14" w:history="1">
         <w:proofErr w:type="spellStart"/>
         <w:r>
           <w:rPr>
@@ -1253,7 +1305,7 @@
       <w:r>
         <w:t xml:space="preserve"> </w:t>
       </w:r>
-      <w:hyperlink r:id="rId14" w:history="1">
+      <w:hyperlink r:id="rId15" w:history="1">
         <w:proofErr w:type="spellStart"/>
         <w:r>
           <w:rPr>
@@ -1880,6 +1932,7 @@
               <w:pStyle w:val="code"/>
             </w:pPr>
             <w:r>
+              <w:lastRenderedPageBreak/>
               <w:t xml:space="preserve">         fi</w:t>
             </w:r>
           </w:p>
@@ -1896,7 +1949,6 @@
               <w:pStyle w:val="code"/>
             </w:pPr>
             <w:r>
-              <w:lastRenderedPageBreak/>
               <w:t xml:space="preserve">         /</w:t>
             </w:r>
             <w:proofErr w:type="spellStart"/>
@@ -2222,8 +2274,6 @@
       <w:pPr>
         <w:pStyle w:val="Heading2"/>
       </w:pPr>
-      <w:bookmarkStart w:id="0" w:name="_GoBack"/>
-      <w:bookmarkEnd w:id="0"/>
       <w:r>
         <w:t>Shutdown</w:t>
       </w:r>
@@ -2331,24 +2381,15 @@
       </w:pPr>
       <w:r>
         <w:lastRenderedPageBreak/>
-        <w:t xml:space="preserve">To create </w:t>
-      </w:r>
-      <w:r>
-        <w:t>built-in headphone jack</w:t>
-      </w:r>
-      <w:r>
-        <w:t xml:space="preserve"> version</w:t>
-      </w:r>
-    </w:p>
-    <w:p>
-      <w:r>
-        <w:t xml:space="preserve">The Dementia Friendly Music Player that looks like this uses </w:t>
-      </w:r>
-      <w:r>
-        <w:t>the Pi'</w:t>
-      </w:r>
-      <w:r>
-        <w:t>.</w:t>
+        <w:t>To create built-in headphone jack version</w:t>
+      </w:r>
+    </w:p>
+    <w:p>
+      <w:r>
+        <w:t>The Dementia Friendly Music Player</w:t>
+      </w:r>
+      <w:r>
+        <w:t xml:space="preserve">s below use the Pi’s built-in headphone jack. </w:t>
       </w:r>
     </w:p>
     <w:p>
@@ -2357,9 +2398,157 @@
           <w:noProof/>
         </w:rPr>
         <w:drawing>
-          <wp:inline distT="0" distB="0" distL="0" distR="0" wp14:anchorId="08ECD1F9" wp14:editId="71923C3A">
-            <wp:extent cx="2981285" cy="1676973"/>
-            <wp:effectExtent l="0" t="0" r="0" b="0"/>
+          <wp:anchor distT="0" distB="0" distL="114300" distR="114300" simplePos="0" relativeHeight="251660288" behindDoc="0" locked="0" layoutInCell="1" allowOverlap="1" wp14:anchorId="5BF82CC9" wp14:editId="08F5F7AE">
+            <wp:simplePos x="0" y="0"/>
+            <wp:positionH relativeFrom="column">
+              <wp:posOffset>2865120</wp:posOffset>
+            </wp:positionH>
+            <wp:positionV relativeFrom="paragraph">
+              <wp:posOffset>198120</wp:posOffset>
+            </wp:positionV>
+            <wp:extent cx="1631520" cy="1310640"/>
+            <wp:effectExtent l="0" t="0" r="6985" b="3810"/>
+            <wp:wrapSquare wrapText="bothSides"/>
+            <wp:docPr id="3" name="Picture 3" descr="A close up of a device&#10;&#10;Description automatically generated"/>
+            <wp:cNvGraphicFramePr>
+              <a:graphicFrameLocks xmlns:a="http://schemas.openxmlformats.org/drawingml/2006/main" noChangeAspect="1"/>
+            </wp:cNvGraphicFramePr>
+            <a:graphic xmlns:a="http://schemas.openxmlformats.org/drawingml/2006/main">
+              <a:graphicData uri="http://schemas.openxmlformats.org/drawingml/2006/picture">
+                <pic:pic xmlns:pic="http://schemas.openxmlformats.org/drawingml/2006/picture">
+                  <pic:nvPicPr>
+                    <pic:cNvPr id="3" name="Dementia Friendly Music Player - Speakers only.jpg"/>
+                    <pic:cNvPicPr/>
+                  </pic:nvPicPr>
+                  <pic:blipFill rotWithShape="1">
+                    <a:blip r:embed="rId16" cstate="print">
+                      <a:extLst>
+                        <a:ext uri="{BEBA8EAE-BF5A-486C-A8C5-ECC9F3942E4B}">
+                          <a14:imgProps xmlns:a14="http://schemas.microsoft.com/office/drawing/2010/main">
+                            <a14:imgLayer r:embed="rId17">
+                              <a14:imgEffect>
+                                <a14:brightnessContrast bright="10000"/>
+                              </a14:imgEffect>
+                            </a14:imgLayer>
+                          </a14:imgProps>
+                        </a:ext>
+                        <a:ext uri="{28A0092B-C50C-407E-A947-70E740481C1C}">
+                          <a14:useLocalDpi xmlns:a14="http://schemas.microsoft.com/office/drawing/2010/main" val="0"/>
+                        </a:ext>
+                      </a:extLst>
+                    </a:blip>
+                    <a:srcRect l="21228" t="7634" r="15439" b="16025"/>
+                    <a:stretch/>
+                  </pic:blipFill>
+                  <pic:spPr bwMode="auto">
+                    <a:xfrm>
+                      <a:off x="0" y="0"/>
+                      <a:ext cx="1631520" cy="1310640"/>
+                    </a:xfrm>
+                    <a:prstGeom prst="rect">
+                      <a:avLst/>
+                    </a:prstGeom>
+                    <a:ln>
+                      <a:noFill/>
+                    </a:ln>
+                    <a:extLst>
+                      <a:ext uri="{53640926-AAD7-44D8-BBD7-CCE9431645EC}">
+                        <a14:shadowObscured xmlns:a14="http://schemas.microsoft.com/office/drawing/2010/main"/>
+                      </a:ext>
+                    </a:extLst>
+                  </pic:spPr>
+                </pic:pic>
+              </a:graphicData>
+            </a:graphic>
+          </wp:anchor>
+        </w:drawing>
+      </w:r>
+      <w:r>
+        <w:rPr>
+          <w:noProof/>
+        </w:rPr>
+        <w:drawing>
+          <wp:anchor distT="0" distB="0" distL="114300" distR="114300" simplePos="0" relativeHeight="251659264" behindDoc="0" locked="0" layoutInCell="1" allowOverlap="1" wp14:anchorId="730F75F6" wp14:editId="0C64F5F2">
+            <wp:simplePos x="0" y="0"/>
+            <wp:positionH relativeFrom="column">
+              <wp:posOffset>1493520</wp:posOffset>
+            </wp:positionH>
+            <wp:positionV relativeFrom="paragraph">
+              <wp:posOffset>7620</wp:posOffset>
+            </wp:positionV>
+            <wp:extent cx="1388422" cy="1569720"/>
+            <wp:effectExtent l="0" t="0" r="2540" b="0"/>
+            <wp:wrapSquare wrapText="bothSides"/>
+            <wp:docPr id="4" name="Picture 4" descr="A close up of a logo&#10;&#10;Description automatically generated"/>
+            <wp:cNvGraphicFramePr>
+              <a:graphicFrameLocks xmlns:a="http://schemas.openxmlformats.org/drawingml/2006/main" noChangeAspect="1"/>
+            </wp:cNvGraphicFramePr>
+            <a:graphic xmlns:a="http://schemas.openxmlformats.org/drawingml/2006/main">
+              <a:graphicData uri="http://schemas.openxmlformats.org/drawingml/2006/picture">
+                <pic:pic xmlns:pic="http://schemas.openxmlformats.org/drawingml/2006/picture">
+                  <pic:nvPicPr>
+                    <pic:cNvPr id="4" name="Dementia Friendly Music Player - 3D Printed - Headphones.jpg"/>
+                    <pic:cNvPicPr/>
+                  </pic:nvPicPr>
+                  <pic:blipFill rotWithShape="1">
+                    <a:blip r:embed="rId18" cstate="print">
+                      <a:extLst>
+                        <a:ext uri="{BEBA8EAE-BF5A-486C-A8C5-ECC9F3942E4B}">
+                          <a14:imgProps xmlns:a14="http://schemas.microsoft.com/office/drawing/2010/main">
+                            <a14:imgLayer r:embed="rId19">
+                              <a14:imgEffect>
+                                <a14:brightnessContrast bright="12000"/>
+                              </a14:imgEffect>
+                            </a14:imgLayer>
+                          </a14:imgProps>
+                        </a:ext>
+                        <a:ext uri="{28A0092B-C50C-407E-A947-70E740481C1C}">
+                          <a14:useLocalDpi xmlns:a14="http://schemas.microsoft.com/office/drawing/2010/main" val="0"/>
+                        </a:ext>
+                      </a:extLst>
+                    </a:blip>
+                    <a:srcRect l="30087" t="6844" r="16842" b="3126"/>
+                    <a:stretch/>
+                  </pic:blipFill>
+                  <pic:spPr bwMode="auto">
+                    <a:xfrm>
+                      <a:off x="0" y="0"/>
+                      <a:ext cx="1388422" cy="1569720"/>
+                    </a:xfrm>
+                    <a:prstGeom prst="rect">
+                      <a:avLst/>
+                    </a:prstGeom>
+                    <a:ln>
+                      <a:noFill/>
+                    </a:ln>
+                    <a:extLst>
+                      <a:ext uri="{53640926-AAD7-44D8-BBD7-CCE9431645EC}">
+                        <a14:shadowObscured xmlns:a14="http://schemas.microsoft.com/office/drawing/2010/main"/>
+                      </a:ext>
+                    </a:extLst>
+                  </pic:spPr>
+                </pic:pic>
+              </a:graphicData>
+            </a:graphic>
+          </wp:anchor>
+        </w:drawing>
+      </w:r>
+      <w:r>
+        <w:rPr>
+          <w:noProof/>
+        </w:rPr>
+        <w:drawing>
+          <wp:anchor distT="0" distB="0" distL="114300" distR="114300" simplePos="0" relativeHeight="251658240" behindDoc="0" locked="0" layoutInCell="1" allowOverlap="1" wp14:anchorId="08ECD1F9" wp14:editId="0FCBC907">
+            <wp:simplePos x="0" y="0"/>
+            <wp:positionH relativeFrom="column">
+              <wp:posOffset>0</wp:posOffset>
+            </wp:positionH>
+            <wp:positionV relativeFrom="paragraph">
+              <wp:posOffset>0</wp:posOffset>
+            </wp:positionV>
+            <wp:extent cx="1478280" cy="1676400"/>
+            <wp:effectExtent l="0" t="0" r="7620" b="0"/>
+            <wp:wrapSquare wrapText="bothSides"/>
             <wp:docPr id="2" name="Picture 2"/>
             <wp:cNvGraphicFramePr>
               <a:graphicFrameLocks xmlns:a="http://schemas.openxmlformats.org/drawingml/2006/main" noChangeAspect="1"/>
@@ -2371,34 +2560,56 @@
                     <pic:cNvPr id="1" name="AF1_DQMusicBox_TinySpeakers_DoneNoHeadphones.jpg"/>
                     <pic:cNvPicPr/>
                   </pic:nvPicPr>
-                  <pic:blipFill>
-                    <a:blip r:embed="rId15" cstate="print">
+                  <pic:blipFill rotWithShape="1">
+                    <a:blip r:embed="rId20" cstate="print">
                       <a:extLst>
+                        <a:ext uri="{BEBA8EAE-BF5A-486C-A8C5-ECC9F3942E4B}">
+                          <a14:imgProps xmlns:a14="http://schemas.microsoft.com/office/drawing/2010/main">
+                            <a14:imgLayer r:embed="rId21">
+                              <a14:imgEffect>
+                                <a14:brightnessContrast bright="9000"/>
+                              </a14:imgEffect>
+                            </a14:imgLayer>
+                          </a14:imgProps>
+                        </a:ext>
                         <a:ext uri="{28A0092B-C50C-407E-A947-70E740481C1C}">
                           <a14:useLocalDpi xmlns:a14="http://schemas.microsoft.com/office/drawing/2010/main" val="0"/>
                         </a:ext>
                       </a:extLst>
                     </a:blip>
-                    <a:stretch>
-                      <a:fillRect/>
-                    </a:stretch>
+                    <a:srcRect l="24801" r="25596"/>
+                    <a:stretch/>
                   </pic:blipFill>
-                  <pic:spPr>
+                  <pic:spPr bwMode="auto">
                     <a:xfrm>
                       <a:off x="0" y="0"/>
-                      <a:ext cx="2981285" cy="1676973"/>
+                      <a:ext cx="1478280" cy="1676400"/>
                     </a:xfrm>
                     <a:prstGeom prst="rect">
                       <a:avLst/>
                     </a:prstGeom>
+                    <a:ln>
+                      <a:noFill/>
+                    </a:ln>
+                    <a:extLst>
+                      <a:ext uri="{53640926-AAD7-44D8-BBD7-CCE9431645EC}">
+                        <a14:shadowObscured xmlns:a14="http://schemas.microsoft.com/office/drawing/2010/main"/>
+                      </a:ext>
+                    </a:extLst>
                   </pic:spPr>
                 </pic:pic>
               </a:graphicData>
             </a:graphic>
-          </wp:inline>
+          </wp:anchor>
         </w:drawing>
       </w:r>
     </w:p>
+    <w:p/>
+    <w:p/>
+    <w:p/>
+    <w:p/>
+    <w:p/>
+    <w:p/>
     <w:p>
       <w:pPr>
         <w:pStyle w:val="Heading2"/>
@@ -2427,7 +2638,7 @@
       <w:r>
         <w:t xml:space="preserve"> i.e. follow these instructions: </w:t>
       </w:r>
-      <w:hyperlink r:id="rId16" w:anchor="p9" w:history="1">
+      <w:hyperlink r:id="rId22" w:anchor="p9" w:history="1">
         <w:r>
           <w:rPr>
             <w:rStyle w:val="Hyperlink"/>
@@ -2436,9 +2647,26 @@
         </w:r>
       </w:hyperlink>
       <w:r>
-        <w:t xml:space="preserve">. I used </w:t>
-      </w:r>
-      <w:hyperlink r:id="rId17" w:history="1">
+        <w:t>.</w:t>
+      </w:r>
+      <w:r>
+        <w:t xml:space="preserve"> I used </w:t>
+      </w:r>
+      <w:proofErr w:type="spellStart"/>
+      <w:r>
+        <w:t>DietPi</w:t>
+      </w:r>
+      <w:proofErr w:type="spellEnd"/>
+      <w:r>
+        <w:t xml:space="preserve"> 6.26 </w:t>
+      </w:r>
+      <w:r>
+        <w:t>which was current as of this writing in November 2019.</w:t>
+      </w:r>
+      <w:r>
+        <w:t xml:space="preserve"> I used </w:t>
+      </w:r>
+      <w:hyperlink r:id="rId23" w:history="1">
         <w:proofErr w:type="spellStart"/>
         <w:r>
           <w:rPr>
@@ -2484,7 +2712,13 @@
         <w:t xml:space="preserve">. </w:t>
       </w:r>
       <w:r>
-        <w:t>After a build process, you will be prompted to make some choices.</w:t>
+        <w:t>After a build process</w:t>
+      </w:r>
+      <w:r>
+        <w:t xml:space="preserve"> (which will take a while)</w:t>
+      </w:r>
+      <w:r>
+        <w:t>, you will be prompted to make some choices.</w:t>
       </w:r>
       <w:r>
         <w:br/>
@@ -2536,7 +2770,7 @@
                 <w:color w:val="auto"/>
                 <w:szCs w:val="18"/>
               </w:rPr>
-              <w:t>Soundcard :</w:t>
+              <w:t>Enable :</w:t>
             </w:r>
             <w:proofErr w:type="gramEnd"/>
             <w:r>
@@ -2544,28 +2778,60 @@
                 <w:color w:val="auto"/>
                 <w:szCs w:val="18"/>
               </w:rPr>
-              <w:t xml:space="preserve"> </w:t>
-            </w:r>
-            <w:r>
+              <w:t xml:space="preserve"> Install ALSA to enable audio capabilities</w:t>
+            </w:r>
+          </w:p>
+          <w:p>
+            <w:pPr>
+              <w:pStyle w:val="code"/>
               <w:rPr>
                 <w:color w:val="auto"/>
                 <w:szCs w:val="18"/>
               </w:rPr>
-              <w:t>rpi-bcm2835</w:t>
-            </w:r>
+            </w:pPr>
             <w:r>
               <w:rPr>
                 <w:color w:val="auto"/>
                 <w:szCs w:val="18"/>
               </w:rPr>
-              <w:t>-ultrahq</w:t>
-            </w:r>
+              <w:t xml:space="preserve">Audio Options: </w:t>
+            </w:r>
+            <w:proofErr w:type="gramStart"/>
             <w:r>
               <w:rPr>
                 <w:color w:val="auto"/>
                 <w:szCs w:val="18"/>
               </w:rPr>
-              <w:t xml:space="preserve">-3.5mm : </w:t>
+              <w:t>Soundcard :</w:t>
+            </w:r>
+            <w:proofErr w:type="gramEnd"/>
+            <w:r>
+              <w:rPr>
+                <w:color w:val="auto"/>
+                <w:szCs w:val="18"/>
+              </w:rPr>
+              <w:t xml:space="preserve"> </w:t>
+            </w:r>
+            <w:r>
+              <w:rPr>
+                <w:color w:val="auto"/>
+                <w:szCs w:val="18"/>
+              </w:rPr>
+              <w:t>rpi-bcm2835</w:t>
+            </w:r>
+            <w:r>
+              <w:rPr>
+                <w:color w:val="auto"/>
+                <w:szCs w:val="18"/>
+              </w:rPr>
+              <w:t>-</w:t>
+            </w:r>
+            <w:r>
+              <w:rPr>
+                <w:color w:val="auto"/>
+                <w:szCs w:val="18"/>
+              </w:rPr>
+              <w:t xml:space="preserve">3.5mm : </w:t>
             </w:r>
             <w:r>
               <w:rPr>
@@ -2602,8 +2868,19 @@
         <w:spacing w:after="0"/>
       </w:pPr>
       <w:r>
-        <w:t>Software Optimized</w:t>
-      </w:r>
+        <w:t xml:space="preserve">Software </w:t>
+      </w:r>
+      <w:proofErr w:type="spellStart"/>
+      <w:r>
+        <w:t>Optimi</w:t>
+      </w:r>
+      <w:r>
+        <w:t>s</w:t>
+      </w:r>
+      <w:r>
+        <w:t>ed</w:t>
+      </w:r>
+      <w:proofErr w:type="spellEnd"/>
     </w:p>
     <w:tbl>
       <w:tblPr>
@@ -2711,31 +2988,6 @@
                 <w:color w:val="auto"/>
                 <w:szCs w:val="18"/>
               </w:rPr>
-              <w:t>System :</w:t>
-            </w:r>
-            <w:proofErr w:type="gramEnd"/>
-            <w:r>
-              <w:rPr>
-                <w:color w:val="auto"/>
-                <w:szCs w:val="18"/>
-              </w:rPr>
-              <w:t xml:space="preserve"> ALSA</w:t>
-            </w:r>
-          </w:p>
-          <w:p>
-            <w:pPr>
-              <w:pStyle w:val="code"/>
-              <w:rPr>
-                <w:color w:val="auto"/>
-                <w:szCs w:val="18"/>
-              </w:rPr>
-            </w:pPr>
-            <w:proofErr w:type="gramStart"/>
-            <w:r>
-              <w:rPr>
-                <w:color w:val="auto"/>
-                <w:szCs w:val="18"/>
-              </w:rPr>
               <w:t>Development :</w:t>
             </w:r>
             <w:proofErr w:type="gramEnd"/>
@@ -2855,10 +3107,35 @@
             <w:r>
               <w:t>vlc</w:t>
             </w:r>
-            <w:r>
-              <w:t>-nox</w:t>
-            </w:r>
-            <w:proofErr w:type="spellEnd"/>
+            <w:proofErr w:type="spellEnd"/>
+            <w:r>
+              <w:t>-</w:t>
+            </w:r>
+            <w:r>
+              <w:t>bin</w:t>
+            </w:r>
+          </w:p>
+          <w:p>
+            <w:pPr>
+              <w:pStyle w:val="code"/>
+            </w:pPr>
+            <w:proofErr w:type="spellStart"/>
+            <w:r>
+              <w:lastRenderedPageBreak/>
+              <w:t>sudo</w:t>
+            </w:r>
+            <w:proofErr w:type="spellEnd"/>
+            <w:r>
+              <w:t xml:space="preserve"> apt-get install </w:t>
+            </w:r>
+            <w:proofErr w:type="spellStart"/>
+            <w:r>
+              <w:t>vlc</w:t>
+            </w:r>
+            <w:proofErr w:type="spellEnd"/>
+            <w:r>
+              <w:t>-plugin-base</w:t>
+            </w:r>
           </w:p>
         </w:tc>
       </w:tr>
@@ -2975,7 +3252,7 @@
             <w:r>
               <w:t xml:space="preserve">git clone </w:t>
             </w:r>
-            <w:hyperlink r:id="rId18" w:history="1">
+            <w:hyperlink r:id="rId24" w:history="1">
               <w:r>
                 <w:rPr>
                   <w:rStyle w:val="Hyperlink"/>
@@ -3291,7 +3568,7 @@
       <w:r>
         <w:t xml:space="preserve">’ </w:t>
       </w:r>
-      <w:hyperlink r:id="rId19" w:history="1">
+      <w:hyperlink r:id="rId25" w:history="1">
         <w:r>
           <w:rPr>
             <w:rStyle w:val="Hyperlink"/>
@@ -3320,7 +3597,7 @@
       <w:r>
         <w:t xml:space="preserve">The instructions below are from </w:t>
       </w:r>
-      <w:hyperlink r:id="rId20" w:history="1">
+      <w:hyperlink r:id="rId26" w:history="1">
         <w:proofErr w:type="spellStart"/>
         <w:r>
           <w:rPr>
@@ -3333,7 +3610,7 @@
       <w:r>
         <w:t xml:space="preserve"> in </w:t>
       </w:r>
-      <w:hyperlink r:id="rId21" w:history="1">
+      <w:hyperlink r:id="rId27" w:history="1">
         <w:proofErr w:type="spellStart"/>
         <w:r>
           <w:rPr>
@@ -3636,6 +3913,7 @@
               <w:pStyle w:val="code"/>
             </w:pPr>
             <w:r>
+              <w:lastRenderedPageBreak/>
               <w:t>[Service]</w:t>
             </w:r>
           </w:p>
@@ -3644,7 +3922,6 @@
               <w:pStyle w:val="code"/>
             </w:pPr>
             <w:r>
-              <w:lastRenderedPageBreak/>
               <w:t>Type=</w:t>
             </w:r>
             <w:proofErr w:type="spellStart"/>
@@ -4298,6 +4575,7 @@
     </w:tbl>
     <w:p>
       <w:r>
+        <w:lastRenderedPageBreak/>
         <w:t>Then remove the micro-SD card.</w:t>
       </w:r>
     </w:p>
@@ -4306,7 +4584,6 @@
         <w:pStyle w:val="Heading2"/>
       </w:pPr>
       <w:r>
-        <w:lastRenderedPageBreak/>
         <w:t>Use Win32DiskImager to create the master image</w:t>
       </w:r>
     </w:p>
@@ -4319,7 +4596,7 @@
     <w:p/>
     <w:p/>
     <w:sectPr>
-      <w:footerReference w:type="default" r:id="rId22"/>
+      <w:footerReference w:type="default" r:id="rId28"/>
       <w:pgSz w:w="15840" w:h="12240" w:orient="landscape"/>
       <w:pgMar w:top="1080" w:right="1080" w:bottom="1080" w:left="1080" w:header="720" w:footer="720" w:gutter="0"/>
       <w:cols w:space="720"/>
@@ -6201,7 +6478,7 @@
       </w:pPr>
     </w:pPrDefault>
   </w:docDefaults>
-  <w:latentStyles w:defLockedState="0" w:defUIPriority="99" w:defSemiHidden="0" w:defUnhideWhenUsed="0" w:defQFormat="0" w:count="375">
+  <w:latentStyles w:defLockedState="0" w:defUIPriority="99" w:defSemiHidden="0" w:defUnhideWhenUsed="0" w:defQFormat="0" w:count="376">
     <w:lsdException w:name="Normal" w:uiPriority="0" w:qFormat="1"/>
     <w:lsdException w:name="heading 1" w:uiPriority="9" w:qFormat="1"/>
     <w:lsdException w:name="heading 2" w:semiHidden="1" w:uiPriority="9" w:unhideWhenUsed="1" w:qFormat="1"/>
@@ -6577,6 +6854,7 @@
     <w:lsdException w:name="Smart Hyperlink" w:semiHidden="1" w:unhideWhenUsed="1"/>
     <w:lsdException w:name="Hashtag" w:semiHidden="1" w:unhideWhenUsed="1"/>
     <w:lsdException w:name="Unresolved Mention" w:semiHidden="1" w:unhideWhenUsed="1"/>
+    <w:lsdException w:name="Smart Link" w:semiHidden="1" w:unhideWhenUsed="1"/>
   </w:latentStyles>
   <w:style w:type="paragraph" w:default="1" w:styleId="Normal">
     <w:name w:val="Normal"/>
@@ -7457,7 +7735,7 @@
 </file>
 
 <file path=customXml/itemProps1.xml><?xml version="1.0" encoding="utf-8"?>
-<ds:datastoreItem xmlns:ds="http://schemas.openxmlformats.org/officeDocument/2006/customXml" ds:itemID="{B85B8CDB-C9BC-4301-B0ED-CAD098ECB0CC}">
+<ds:datastoreItem xmlns:ds="http://schemas.openxmlformats.org/officeDocument/2006/customXml" ds:itemID="{783868C3-AB8C-49FA-AD4F-10F56F661C1E}">
   <ds:schemaRefs>
     <ds:schemaRef ds:uri="http://schemas.openxmlformats.org/officeDocument/2006/bibliography"/>
   </ds:schemaRefs>

</xml_diff>

<commit_message>
Updated to sync with DietPi's install text
Updated to sync with DietPi's install text
</commit_message>
<xml_diff>
--- a/docs/ADMIN_SD_CARD_CREATION.docx
+++ b/docs/ADMIN_SD_CARD_CREATION.docx
@@ -37,11 +37,13 @@
         <w:t>21 March</w:t>
       </w:r>
       <w:r>
-        <w:t xml:space="preserve"> 201</w:t>
-      </w:r>
-      <w:r>
-        <w:t>9</w:t>
-      </w:r>
+        <w:t xml:space="preserve"> 20</w:t>
+      </w:r>
+      <w:r>
+        <w:t>20</w:t>
+      </w:r>
+      <w:bookmarkStart w:id="0" w:name="_GoBack"/>
+      <w:bookmarkEnd w:id="0"/>
     </w:p>
     <w:p>
       <w:pPr>
@@ -59,29 +61,13 @@
         <w:t xml:space="preserve">Dementia Friendly Music Player </w:t>
       </w:r>
       <w:r>
-        <w:t>system image – a .</w:t>
-      </w:r>
-      <w:proofErr w:type="spellStart"/>
-      <w:r>
-        <w:t>img</w:t>
-      </w:r>
-      <w:proofErr w:type="spellEnd"/>
-      <w:r>
-        <w:t xml:space="preserve"> file. I (Ross) am probably the only person that needs this document. Mostly people making a </w:t>
+        <w:t xml:space="preserve">system image – a .img file. I (Ross) am probably the only person that needs this document. Mostly people making a </w:t>
       </w:r>
       <w:r>
         <w:t>Dementia Friendly Music Player</w:t>
       </w:r>
       <w:r>
-        <w:t xml:space="preserve"> will use the fruit (the .</w:t>
-      </w:r>
-      <w:proofErr w:type="spellStart"/>
-      <w:r>
-        <w:t>img</w:t>
-      </w:r>
-      <w:proofErr w:type="spellEnd"/>
-      <w:r>
-        <w:t xml:space="preserve"> file) of </w:t>
+        <w:t xml:space="preserve"> will use the fruit (the .img file) of </w:t>
       </w:r>
       <w:r>
         <w:t xml:space="preserve">the process described here -- </w:t>
@@ -99,15 +85,7 @@
         <w:t xml:space="preserve"> custom</w:t>
       </w:r>
       <w:r>
-        <w:t xml:space="preserve"> .</w:t>
-      </w:r>
-      <w:proofErr w:type="spellStart"/>
-      <w:r>
-        <w:t>img</w:t>
-      </w:r>
-      <w:proofErr w:type="spellEnd"/>
-      <w:r>
-        <w:t xml:space="preserve"> file unless you really want to</w:t>
+        <w:t xml:space="preserve"> .img file unless you really want to</w:t>
       </w:r>
       <w:r>
         <w:t>.</w:t>
@@ -234,8 +212,6 @@
           </wp:inline>
         </w:drawing>
       </w:r>
-      <w:bookmarkStart w:id="0" w:name="_GoBack"/>
-      <w:bookmarkEnd w:id="0"/>
     </w:p>
     <w:p>
       <w:pPr>
@@ -245,22 +221,17 @@
         <w:t>Flash</w:t>
       </w:r>
       <w:r>
+        <w:t xml:space="preserve"> DietPi</w:t>
+      </w:r>
+      <w:r>
+        <w:t xml:space="preserve"> on</w:t>
+      </w:r>
+      <w:r>
+        <w:t>to</w:t>
+      </w:r>
+      <w:r>
         <w:t xml:space="preserve"> </w:t>
       </w:r>
-      <w:proofErr w:type="spellStart"/>
-      <w:r>
-        <w:t>DietPi</w:t>
-      </w:r>
-      <w:proofErr w:type="spellEnd"/>
-      <w:r>
-        <w:t xml:space="preserve"> on</w:t>
-      </w:r>
-      <w:r>
-        <w:t>to</w:t>
-      </w:r>
-      <w:r>
-        <w:t xml:space="preserve"> </w:t>
-      </w:r>
       <w:r>
         <w:t xml:space="preserve">the </w:t>
       </w:r>
@@ -270,15 +241,7 @@
     </w:p>
     <w:p>
       <w:r>
-        <w:t xml:space="preserve">Install </w:t>
-      </w:r>
-      <w:proofErr w:type="spellStart"/>
-      <w:r>
-        <w:t>DietPi</w:t>
-      </w:r>
-      <w:proofErr w:type="spellEnd"/>
-      <w:r>
-        <w:t xml:space="preserve"> i.e. follow these instructions: </w:t>
+        <w:t xml:space="preserve">Install DietPi i.e. follow these instructions: </w:t>
       </w:r>
       <w:hyperlink r:id="rId10" w:anchor="p9" w:history="1">
         <w:r>
@@ -298,14 +261,12 @@
         <w:t xml:space="preserve"> </w:t>
       </w:r>
       <w:hyperlink r:id="rId11" w:history="1">
-        <w:proofErr w:type="spellStart"/>
         <w:r>
           <w:rPr>
             <w:rStyle w:val="Hyperlink"/>
           </w:rPr>
           <w:t>balenaEtcher</w:t>
         </w:r>
-        <w:proofErr w:type="spellEnd"/>
       </w:hyperlink>
       <w:r>
         <w:t xml:space="preserve"> (free) to write the disk image to the micro-SD card.</w:t>
@@ -323,13 +284,8 @@
         <w:t xml:space="preserve">Boot </w:t>
       </w:r>
       <w:r>
-        <w:t xml:space="preserve">&amp; configure </w:t>
-      </w:r>
-      <w:proofErr w:type="spellStart"/>
-      <w:r>
-        <w:t>DietPi</w:t>
-      </w:r>
-      <w:proofErr w:type="spellEnd"/>
+        <w:t>&amp; configure DietPi</w:t>
+      </w:r>
     </w:p>
     <w:p>
       <w:pPr>
@@ -339,15 +295,7 @@
         <w:t xml:space="preserve">Put the Pi on Ethernet. </w:t>
       </w:r>
       <w:r>
-        <w:t xml:space="preserve">Move the micro-SD card to the Pi, boot </w:t>
-      </w:r>
-      <w:proofErr w:type="spellStart"/>
-      <w:r>
-        <w:t>DietPi</w:t>
-      </w:r>
-      <w:proofErr w:type="spellEnd"/>
-      <w:r>
-        <w:t xml:space="preserve">. </w:t>
+        <w:t xml:space="preserve">Move the micro-SD card to the Pi, boot DietPi. </w:t>
       </w:r>
       <w:r>
         <w:t>After a build process, you will be prompted to make some choices</w:t>
@@ -360,14 +308,7 @@
       </w:r>
       <w:r>
         <w:br/>
-      </w:r>
-      <w:proofErr w:type="spellStart"/>
-      <w:r>
-        <w:t>DietPi</w:t>
-      </w:r>
-      <w:proofErr w:type="spellEnd"/>
-      <w:r>
-        <w:t>-</w:t>
+        <w:t>DietPi-</w:t>
       </w:r>
       <w:r>
         <w:t>Config</w:t>
@@ -400,65 +341,31 @@
                 <w:color w:val="auto"/>
                 <w:szCs w:val="18"/>
               </w:rPr>
-              <w:t xml:space="preserve">Audio Options: </w:t>
-            </w:r>
-            <w:proofErr w:type="gramStart"/>
-            <w:r>
+              <w:t>Audio Options: Enable : Install ALSA to enable audio capabilities</w:t>
+            </w:r>
+          </w:p>
+          <w:p>
+            <w:pPr>
+              <w:pStyle w:val="code"/>
               <w:rPr>
                 <w:color w:val="auto"/>
                 <w:szCs w:val="18"/>
               </w:rPr>
-              <w:t>Enable :</w:t>
-            </w:r>
-            <w:proofErr w:type="gramEnd"/>
+            </w:pPr>
             <w:r>
               <w:rPr>
                 <w:color w:val="auto"/>
                 <w:szCs w:val="18"/>
               </w:rPr>
-              <w:t xml:space="preserve"> Install ALSA to enable audio capabilities</w:t>
-            </w:r>
-          </w:p>
-          <w:p>
-            <w:pPr>
-              <w:pStyle w:val="code"/>
+              <w:t xml:space="preserve">Audio Options: Soundcard : </w:t>
+            </w:r>
+            <w:r>
               <w:rPr>
                 <w:color w:val="auto"/>
                 <w:szCs w:val="18"/>
               </w:rPr>
-            </w:pPr>
-            <w:r>
-              <w:rPr>
-                <w:color w:val="auto"/>
-                <w:szCs w:val="18"/>
-              </w:rPr>
-              <w:t xml:space="preserve">Audio Options: </w:t>
-            </w:r>
-            <w:proofErr w:type="gramStart"/>
-            <w:r>
-              <w:rPr>
-                <w:color w:val="auto"/>
-                <w:szCs w:val="18"/>
-              </w:rPr>
-              <w:t>Soundcard :</w:t>
-            </w:r>
-            <w:proofErr w:type="gramEnd"/>
-            <w:r>
-              <w:rPr>
-                <w:color w:val="auto"/>
-                <w:szCs w:val="18"/>
-              </w:rPr>
-              <w:t xml:space="preserve"> </w:t>
-            </w:r>
-            <w:proofErr w:type="spellStart"/>
-            <w:r>
-              <w:rPr>
-                <w:color w:val="auto"/>
-                <w:szCs w:val="18"/>
-              </w:rPr>
               <w:t>usb-dac</w:t>
             </w:r>
-            <w:proofErr w:type="spellEnd"/>
           </w:p>
         </w:tc>
       </w:tr>
@@ -503,33 +410,8 @@
                 <w:color w:val="auto"/>
                 <w:szCs w:val="18"/>
               </w:rPr>
-              <w:t xml:space="preserve">Hardware </w:t>
-            </w:r>
-            <w:proofErr w:type="gramStart"/>
-            <w:r>
-              <w:rPr>
-                <w:color w:val="auto"/>
-                <w:szCs w:val="18"/>
-              </w:rPr>
-              <w:t>Projects :</w:t>
-            </w:r>
-            <w:proofErr w:type="gramEnd"/>
-            <w:r>
-              <w:rPr>
-                <w:color w:val="auto"/>
-                <w:szCs w:val="18"/>
-              </w:rPr>
-              <w:t xml:space="preserve"> </w:t>
-            </w:r>
-            <w:proofErr w:type="spellStart"/>
-            <w:r>
-              <w:rPr>
-                <w:color w:val="auto"/>
-                <w:szCs w:val="18"/>
-              </w:rPr>
-              <w:t>RPi.GPIO</w:t>
-            </w:r>
-            <w:proofErr w:type="spellEnd"/>
+              <w:t>Hardware Projects : RPi.GPIO</w:t>
+            </w:r>
             <w:r>
               <w:rPr>
                 <w:color w:val="auto"/>
@@ -600,53 +482,35 @@
                 <w:szCs w:val="18"/>
               </w:rPr>
             </w:pPr>
-            <w:proofErr w:type="gramStart"/>
             <w:r>
               <w:rPr>
                 <w:color w:val="auto"/>
                 <w:szCs w:val="18"/>
               </w:rPr>
-              <w:t>System :</w:t>
-            </w:r>
-            <w:proofErr w:type="gramEnd"/>
-            <w:r>
+              <w:t>System : ALSA</w:t>
+            </w:r>
+          </w:p>
+          <w:p>
+            <w:pPr>
+              <w:pStyle w:val="code"/>
               <w:rPr>
                 <w:color w:val="auto"/>
                 <w:szCs w:val="18"/>
               </w:rPr>
-              <w:t xml:space="preserve"> ALSA</w:t>
-            </w:r>
-          </w:p>
-          <w:p>
-            <w:pPr>
-              <w:pStyle w:val="code"/>
+            </w:pPr>
+            <w:r>
               <w:rPr>
                 <w:color w:val="auto"/>
                 <w:szCs w:val="18"/>
               </w:rPr>
-            </w:pPr>
-            <w:proofErr w:type="gramStart"/>
+              <w:t>D</w:t>
+            </w:r>
             <w:r>
               <w:rPr>
                 <w:color w:val="auto"/>
                 <w:szCs w:val="18"/>
               </w:rPr>
-              <w:t>D</w:t>
-            </w:r>
-            <w:r>
-              <w:rPr>
-                <w:color w:val="auto"/>
-                <w:szCs w:val="18"/>
-              </w:rPr>
-              <w:t>evelopment :</w:t>
-            </w:r>
-            <w:proofErr w:type="gramEnd"/>
-            <w:r>
-              <w:rPr>
-                <w:color w:val="auto"/>
-                <w:szCs w:val="18"/>
-              </w:rPr>
-              <w:t xml:space="preserve"> Git Clien</w:t>
+              <w:t>evelopment : Git Clien</w:t>
             </w:r>
             <w:r>
               <w:rPr>
@@ -755,19 +619,9 @@
             <w:pPr>
               <w:pStyle w:val="code"/>
             </w:pPr>
-            <w:proofErr w:type="spellStart"/>
-            <w:r>
-              <w:t>sudo</w:t>
-            </w:r>
-            <w:proofErr w:type="spellEnd"/>
-            <w:r>
-              <w:t xml:space="preserve"> apt-get install </w:t>
-            </w:r>
-            <w:proofErr w:type="spellStart"/>
-            <w:r>
-              <w:t>vlc</w:t>
-            </w:r>
-            <w:proofErr w:type="spellEnd"/>
+            <w:r>
+              <w:t>sudo apt-get install vlc</w:t>
+            </w:r>
             <w:r>
               <w:t>-bin</w:t>
             </w:r>
@@ -776,21 +630,11 @@
             <w:pPr>
               <w:pStyle w:val="code"/>
             </w:pPr>
-            <w:proofErr w:type="spellStart"/>
-            <w:r>
-              <w:t>sudo</w:t>
-            </w:r>
-            <w:proofErr w:type="spellEnd"/>
-            <w:r>
-              <w:t xml:space="preserve"> apt-get install </w:t>
-            </w:r>
-            <w:proofErr w:type="spellStart"/>
-            <w:r>
-              <w:t>vlc</w:t>
-            </w:r>
-            <w:proofErr w:type="spellEnd"/>
-            <w:r>
-              <w:t>-plugin-base</w:t>
+            <w:r>
+              <w:t xml:space="preserve">sudo apt-get install </w:t>
+            </w:r>
+            <w:r>
+              <w:t>vlc-plugin-base</w:t>
             </w:r>
           </w:p>
         </w:tc>
@@ -810,16 +654,11 @@
       <w:pPr>
         <w:pStyle w:val="Heading2"/>
       </w:pPr>
-      <w:proofErr w:type="spellStart"/>
       <w:r>
         <w:t>a</w:t>
       </w:r>
       <w:r>
-        <w:t>dduser</w:t>
-      </w:r>
-      <w:proofErr w:type="spellEnd"/>
-      <w:r>
-        <w:t xml:space="preserve"> pi</w:t>
+        <w:t>dduser pi</w:t>
       </w:r>
     </w:p>
     <w:tbl>
@@ -840,21 +679,11 @@
             <w:pPr>
               <w:pStyle w:val="code"/>
             </w:pPr>
-            <w:proofErr w:type="spellStart"/>
-            <w:r>
-              <w:t>sudo</w:t>
-            </w:r>
-            <w:proofErr w:type="spellEnd"/>
-            <w:r>
-              <w:t xml:space="preserve"> </w:t>
-            </w:r>
-            <w:proofErr w:type="spellStart"/>
-            <w:r>
-              <w:t>adduser</w:t>
-            </w:r>
-            <w:proofErr w:type="spellEnd"/>
-            <w:r>
-              <w:t xml:space="preserve"> pi</w:t>
+            <w:r>
+              <w:t xml:space="preserve">sudo </w:t>
+            </w:r>
+            <w:r>
+              <w:t>adduser pi</w:t>
             </w:r>
           </w:p>
         </w:tc>
@@ -866,13 +695,8 @@
         <w:pStyle w:val="Heading2"/>
       </w:pPr>
       <w:r>
-        <w:t xml:space="preserve">Install/clone </w:t>
-      </w:r>
-      <w:proofErr w:type="spellStart"/>
-      <w:r>
-        <w:t>dqmusicbox</w:t>
-      </w:r>
-      <w:proofErr w:type="spellEnd"/>
+        <w:t>Install/clone dqmusicbox</w:t>
+      </w:r>
       <w:r>
         <w:t>, en</w:t>
       </w:r>
@@ -929,41 +753,13 @@
             <w:pPr>
               <w:pStyle w:val="code"/>
             </w:pPr>
-            <w:proofErr w:type="spellStart"/>
             <w:r>
               <w:rPr>
                 <w:rStyle w:val="Hyperlink"/>
                 <w:color w:val="70AD47" w:themeColor="accent6"/>
                 <w:u w:val="none"/>
               </w:rPr>
-              <w:t>sudo</w:t>
-            </w:r>
-            <w:proofErr w:type="spellEnd"/>
-            <w:r>
-              <w:rPr>
-                <w:rStyle w:val="Hyperlink"/>
-                <w:color w:val="70AD47" w:themeColor="accent6"/>
-                <w:u w:val="none"/>
-              </w:rPr>
-              <w:t xml:space="preserve"> </w:t>
-            </w:r>
-            <w:proofErr w:type="spellStart"/>
-            <w:r>
-              <w:rPr>
-                <w:rStyle w:val="Hyperlink"/>
-                <w:color w:val="70AD47" w:themeColor="accent6"/>
-                <w:u w:val="none"/>
-              </w:rPr>
-              <w:t>chmod</w:t>
-            </w:r>
-            <w:proofErr w:type="spellEnd"/>
-            <w:r>
-              <w:rPr>
-                <w:rStyle w:val="Hyperlink"/>
-                <w:color w:val="70AD47" w:themeColor="accent6"/>
-                <w:u w:val="none"/>
-              </w:rPr>
-              <w:t xml:space="preserve"> 755 </w:t>
+              <w:t xml:space="preserve">sudo chmod 755 </w:t>
             </w:r>
             <w:r>
               <w:rPr>
@@ -1012,13 +808,8 @@
             <w:pPr>
               <w:pStyle w:val="code"/>
             </w:pPr>
-            <w:proofErr w:type="spellStart"/>
-            <w:r>
-              <w:t>sudo</w:t>
-            </w:r>
-            <w:proofErr w:type="spellEnd"/>
-            <w:r>
-              <w:t xml:space="preserve"> git clone https://github.com/oaubert/python-vlc</w:t>
+            <w:r>
+              <w:t>sudo git clone https://github.com/oaubert/python-vlc</w:t>
             </w:r>
           </w:p>
           <w:p>
@@ -1032,28 +823,15 @@
               <w:t>2.2/</w:t>
             </w:r>
             <w:r>
-              <w:t xml:space="preserve">vlc.py </w:t>
-            </w:r>
-            <w:proofErr w:type="spellStart"/>
-            <w:r>
-              <w:t>dqmusicbox</w:t>
-            </w:r>
-            <w:proofErr w:type="spellEnd"/>
-            <w:r>
-              <w:t>/bin</w:t>
-            </w:r>
-          </w:p>
-          <w:p>
-            <w:pPr>
-              <w:pStyle w:val="code"/>
-            </w:pPr>
-            <w:proofErr w:type="spellStart"/>
-            <w:r>
-              <w:t>chmod</w:t>
-            </w:r>
-            <w:proofErr w:type="spellEnd"/>
-            <w:r>
-              <w:t xml:space="preserve"> 755 dqmusicbox/bin/vlc.py</w:t>
+              <w:t>vlc.py dqmusicbox/bin</w:t>
+            </w:r>
+          </w:p>
+          <w:p>
+            <w:pPr>
+              <w:pStyle w:val="code"/>
+            </w:pPr>
+            <w:r>
+              <w:t>chmod 755 dqmusicbox/bin/vlc.py</w:t>
             </w:r>
           </w:p>
         </w:tc>
@@ -1066,13 +844,8 @@
       </w:pPr>
       <w:r>
         <w:lastRenderedPageBreak/>
-        <w:t xml:space="preserve">Add shell script to automatically start the </w:t>
-      </w:r>
-      <w:proofErr w:type="spellStart"/>
-      <w:r>
-        <w:t>musicbox</w:t>
-      </w:r>
-      <w:proofErr w:type="spellEnd"/>
+        <w:t>Add shell script to automatically start the musicbox</w:t>
+      </w:r>
     </w:p>
     <w:tbl>
       <w:tblPr>
@@ -1100,35 +873,15 @@
             <w:pPr>
               <w:pStyle w:val="code"/>
             </w:pPr>
-            <w:proofErr w:type="spellStart"/>
-            <w:r>
-              <w:t>sudo</w:t>
-            </w:r>
-            <w:proofErr w:type="spellEnd"/>
-            <w:r>
-              <w:t xml:space="preserve"> cp </w:t>
+            <w:r>
+              <w:t xml:space="preserve">sudo cp </w:t>
             </w:r>
             <w:r>
               <w:t>dqmusicbox/</w:t>
             </w:r>
             <w:r>
-              <w:t>bin/dqmusicbox.sh /</w:t>
-            </w:r>
-            <w:proofErr w:type="spellStart"/>
-            <w:r>
-              <w:t>etc</w:t>
-            </w:r>
-            <w:proofErr w:type="spellEnd"/>
-            <w:r>
-              <w:t>/</w:t>
-            </w:r>
-            <w:proofErr w:type="spellStart"/>
-            <w:proofErr w:type="gramStart"/>
-            <w:r>
-              <w:t>init.d</w:t>
-            </w:r>
-            <w:proofErr w:type="spellEnd"/>
-            <w:proofErr w:type="gramEnd"/>
+              <w:t>bin/dqmusicbox.sh /etc/init.d</w:t>
+            </w:r>
           </w:p>
           <w:p>
             <w:pPr>
@@ -1137,33 +890,17 @@
                 <w:rStyle w:val="codeChar"/>
               </w:rPr>
             </w:pPr>
-            <w:proofErr w:type="spellStart"/>
             <w:r>
               <w:rPr>
                 <w:rStyle w:val="codeChar"/>
               </w:rPr>
-              <w:t>sudo</w:t>
-            </w:r>
-            <w:proofErr w:type="spellEnd"/>
+              <w:t xml:space="preserve">sudo </w:t>
+            </w:r>
             <w:r>
               <w:rPr>
                 <w:rStyle w:val="codeChar"/>
               </w:rPr>
-              <w:t xml:space="preserve"> </w:t>
-            </w:r>
-            <w:proofErr w:type="spellStart"/>
-            <w:r>
-              <w:rPr>
-                <w:rStyle w:val="codeChar"/>
-              </w:rPr>
-              <w:t>chmod</w:t>
-            </w:r>
-            <w:proofErr w:type="spellEnd"/>
-            <w:r>
-              <w:rPr>
-                <w:rStyle w:val="codeChar"/>
-              </w:rPr>
-              <w:t xml:space="preserve"> 755 /etc/init.d/dqmusi</w:t>
+              <w:t>chmod 755 /etc/init.d/dqmusi</w:t>
             </w:r>
             <w:r>
               <w:rPr>
@@ -1186,35 +923,11 @@
                 <w:color w:val="auto"/>
               </w:rPr>
             </w:pPr>
-            <w:proofErr w:type="spellStart"/>
             <w:r>
               <w:rPr>
                 <w:rStyle w:val="codeChar"/>
               </w:rPr>
-              <w:t>sudo</w:t>
-            </w:r>
-            <w:proofErr w:type="spellEnd"/>
-            <w:r>
-              <w:rPr>
-                <w:rStyle w:val="codeChar"/>
-              </w:rPr>
-              <w:t xml:space="preserve"> update-</w:t>
-            </w:r>
-            <w:proofErr w:type="spellStart"/>
-            <w:proofErr w:type="gramStart"/>
-            <w:r>
-              <w:rPr>
-                <w:rStyle w:val="codeChar"/>
-              </w:rPr>
-              <w:t>rc.d</w:t>
-            </w:r>
-            <w:proofErr w:type="spellEnd"/>
-            <w:proofErr w:type="gramEnd"/>
-            <w:r>
-              <w:rPr>
-                <w:rStyle w:val="codeChar"/>
-              </w:rPr>
-              <w:t xml:space="preserve"> </w:t>
+              <w:t xml:space="preserve">sudo update-rc.d </w:t>
             </w:r>
             <w:r>
               <w:rPr>
@@ -1290,14 +1003,12 @@
         <w:t xml:space="preserve"> </w:t>
       </w:r>
       <w:hyperlink r:id="rId14" w:history="1">
-        <w:proofErr w:type="spellStart"/>
         <w:r>
           <w:rPr>
             <w:rStyle w:val="Hyperlink"/>
           </w:rPr>
           <w:t>pauliucxz</w:t>
         </w:r>
-        <w:proofErr w:type="spellEnd"/>
       </w:hyperlink>
       <w:r>
         <w:t xml:space="preserve"> in</w:t>
@@ -1306,19 +1017,11 @@
         <w:t xml:space="preserve"> </w:t>
       </w:r>
       <w:hyperlink r:id="rId15" w:history="1">
-        <w:proofErr w:type="spellStart"/>
         <w:r>
           <w:rPr>
             <w:rStyle w:val="Hyperlink"/>
           </w:rPr>
-          <w:t>StackExchange</w:t>
-        </w:r>
-        <w:proofErr w:type="spellEnd"/>
-        <w:r>
-          <w:rPr>
-            <w:rStyle w:val="Hyperlink"/>
-          </w:rPr>
-          <w:t xml:space="preserve"> </w:t>
+          <w:t xml:space="preserve">StackExchange </w:t>
         </w:r>
         <w:r>
           <w:rPr>
@@ -1354,13 +1057,8 @@
         <w:spacing w:after="0"/>
       </w:pPr>
       <w:r>
-        <w:t xml:space="preserve">Install </w:t>
-      </w:r>
-      <w:proofErr w:type="spellStart"/>
-      <w:r>
-        <w:t>pmount</w:t>
-      </w:r>
-      <w:proofErr w:type="spellEnd"/>
+        <w:t>Install pmount</w:t>
+      </w:r>
     </w:p>
     <w:tbl>
       <w:tblPr>
@@ -1384,22 +1082,12 @@
                 <w:color w:val="auto"/>
               </w:rPr>
             </w:pPr>
-            <w:proofErr w:type="spellStart"/>
-            <w:r>
-              <w:t>sudo</w:t>
-            </w:r>
-            <w:proofErr w:type="spellEnd"/>
-            <w:r>
-              <w:t xml:space="preserve"> apt-get install</w:t>
-            </w:r>
-            <w:r>
-              <w:t xml:space="preserve"> </w:t>
-            </w:r>
-            <w:proofErr w:type="spellStart"/>
-            <w:r>
-              <w:t>pmount</w:t>
-            </w:r>
-            <w:proofErr w:type="spellEnd"/>
+            <w:r>
+              <w:t>sudo apt-get install</w:t>
+            </w:r>
+            <w:r>
+              <w:t xml:space="preserve"> pmount</w:t>
+            </w:r>
           </w:p>
         </w:tc>
       </w:tr>
@@ -1414,51 +1102,14 @@
         <w:spacing w:after="0"/>
       </w:pPr>
       <w:r>
-        <w:t xml:space="preserve">Specify a </w:t>
-      </w:r>
-      <w:proofErr w:type="spellStart"/>
-      <w:r>
-        <w:t>udev</w:t>
-      </w:r>
-      <w:proofErr w:type="spellEnd"/>
-      <w:r>
-        <w:t xml:space="preserve"> rule by creating</w:t>
+        <w:t>Specify a udev rule by creating</w:t>
       </w:r>
       <w:r>
         <w:t xml:space="preserve"> file</w:t>
       </w:r>
       <w:r>
-        <w:t xml:space="preserve"> /</w:t>
-      </w:r>
-      <w:proofErr w:type="spellStart"/>
-      <w:r>
-        <w:t>etc</w:t>
-      </w:r>
-      <w:proofErr w:type="spellEnd"/>
-      <w:r>
-        <w:t>/</w:t>
-      </w:r>
-      <w:proofErr w:type="spellStart"/>
-      <w:r>
-        <w:t>udev</w:t>
-      </w:r>
-      <w:proofErr w:type="spellEnd"/>
-      <w:r>
-        <w:t>/</w:t>
-      </w:r>
-      <w:proofErr w:type="spellStart"/>
-      <w:r>
-        <w:t>rules.d</w:t>
-      </w:r>
-      <w:proofErr w:type="spellEnd"/>
-      <w:r>
-        <w:t>/</w:t>
-      </w:r>
-      <w:proofErr w:type="spellStart"/>
-      <w:r>
-        <w:t>usbstick.rules</w:t>
-      </w:r>
-      <w:proofErr w:type="spellEnd"/>
+        <w:t xml:space="preserve"> /etc/udev/rules.d/usbstick.rules</w:t>
+      </w:r>
     </w:p>
     <w:tbl>
       <w:tblPr>
@@ -1483,39 +1134,7 @@
               </w:rPr>
             </w:pPr>
             <w:r>
-              <w:t>ACTION=="add", KERNEL=="</w:t>
-            </w:r>
-            <w:proofErr w:type="spellStart"/>
-            <w:r>
-              <w:t>sd</w:t>
-            </w:r>
-            <w:proofErr w:type="spellEnd"/>
-            <w:r>
-              <w:t>[a-</w:t>
-            </w:r>
-            <w:proofErr w:type="gramStart"/>
-            <w:r>
-              <w:t>z][</w:t>
-            </w:r>
-            <w:proofErr w:type="gramEnd"/>
-            <w:r>
-              <w:t>0-9]", TAG+="</w:t>
-            </w:r>
-            <w:proofErr w:type="spellStart"/>
-            <w:r>
-              <w:t>systemd</w:t>
-            </w:r>
-            <w:proofErr w:type="spellEnd"/>
-            <w:r>
-              <w:t>", ENV{SYSTEMD_WANTS}="</w:t>
-            </w:r>
-            <w:proofErr w:type="spellStart"/>
-            <w:r>
-              <w:t>usbstick</w:t>
-            </w:r>
-            <w:proofErr w:type="spellEnd"/>
-            <w:r>
-              <w:t>-handler@%k"</w:t>
+              <w:t>ACTION=="add", KERNEL=="sd[a-z][0-9]", TAG+="systemd", ENV{SYSTEMD_WANTS}="usbstick-handler@%k"</w:t>
             </w:r>
           </w:p>
         </w:tc>
@@ -1543,34 +1162,8 @@
         <w:t xml:space="preserve"> file </w:t>
       </w:r>
       <w:r>
-        <w:t>/lib/</w:t>
-      </w:r>
-      <w:proofErr w:type="spellStart"/>
-      <w:r>
-        <w:t>systemd</w:t>
-      </w:r>
-      <w:proofErr w:type="spellEnd"/>
-      <w:r>
-        <w:t>/system/</w:t>
-      </w:r>
-      <w:proofErr w:type="spellStart"/>
-      <w:r>
-        <w:t>usbstick</w:t>
-      </w:r>
-      <w:proofErr w:type="spellEnd"/>
-      <w:r>
-        <w:t>-</w:t>
-      </w:r>
-      <w:proofErr w:type="spellStart"/>
-      <w:r>
-        <w:t>handler</w:t>
-      </w:r>
-      <w:proofErr w:type="gramStart"/>
-      <w:r>
-        <w:t>@.service</w:t>
-      </w:r>
-      <w:proofErr w:type="spellEnd"/>
-      <w:proofErr w:type="gramEnd"/>
+        <w:t>/lib/systemd/system/usbstick-handler@.service</w:t>
+      </w:r>
     </w:p>
     <w:tbl>
       <w:tblPr>
@@ -1606,36 +1199,17 @@
             <w:pPr>
               <w:pStyle w:val="code"/>
             </w:pPr>
-            <w:proofErr w:type="spellStart"/>
-            <w:r>
-              <w:t>BindsTo</w:t>
-            </w:r>
-            <w:proofErr w:type="spellEnd"/>
-            <w:r>
-              <w:t>=dev-%</w:t>
-            </w:r>
-            <w:proofErr w:type="spellStart"/>
-            <w:proofErr w:type="gramStart"/>
-            <w:r>
-              <w:t>i.device</w:t>
-            </w:r>
-            <w:proofErr w:type="spellEnd"/>
-            <w:proofErr w:type="gramEnd"/>
-          </w:p>
-          <w:p>
-            <w:pPr>
-              <w:pStyle w:val="code"/>
-            </w:pPr>
-            <w:r>
-              <w:t>After=dev-%</w:t>
-            </w:r>
-            <w:proofErr w:type="spellStart"/>
-            <w:proofErr w:type="gramStart"/>
-            <w:r>
-              <w:t>i.device</w:t>
-            </w:r>
-            <w:proofErr w:type="spellEnd"/>
-            <w:proofErr w:type="gramEnd"/>
+            <w:r>
+              <w:t>BindsTo=dev-%i.device</w:t>
+            </w:r>
+          </w:p>
+          <w:p>
+            <w:pPr>
+              <w:pStyle w:val="code"/>
+            </w:pPr>
+            <w:r>
+              <w:t>After=dev-%i.device</w:t>
+            </w:r>
           </w:p>
           <w:p>
             <w:pPr>
@@ -1655,54 +1229,23 @@
               <w:pStyle w:val="code"/>
             </w:pPr>
             <w:r>
-              <w:t>Type=</w:t>
-            </w:r>
-            <w:proofErr w:type="spellStart"/>
-            <w:r>
-              <w:t>oneshot</w:t>
-            </w:r>
-            <w:proofErr w:type="spellEnd"/>
-          </w:p>
-          <w:p>
-            <w:pPr>
-              <w:pStyle w:val="code"/>
-            </w:pPr>
-            <w:proofErr w:type="spellStart"/>
-            <w:r>
-              <w:t>RemainAfterExit</w:t>
-            </w:r>
-            <w:proofErr w:type="spellEnd"/>
-            <w:r>
-              <w:t>=yes</w:t>
-            </w:r>
-          </w:p>
-          <w:p>
-            <w:pPr>
-              <w:pStyle w:val="code"/>
-            </w:pPr>
-            <w:proofErr w:type="spellStart"/>
-            <w:r>
-              <w:t>ExecStart</w:t>
-            </w:r>
-            <w:proofErr w:type="spellEnd"/>
-            <w:r>
-              <w:t>=/</w:t>
-            </w:r>
-            <w:proofErr w:type="spellStart"/>
-            <w:r>
-              <w:t>usr</w:t>
-            </w:r>
-            <w:proofErr w:type="spellEnd"/>
-            <w:r>
-              <w:t>/local/bin/</w:t>
-            </w:r>
-            <w:proofErr w:type="spellStart"/>
-            <w:r>
-              <w:t>cpmount</w:t>
-            </w:r>
-            <w:proofErr w:type="spellEnd"/>
-            <w:r>
-              <w:t xml:space="preserve"> /dev/%I</w:t>
+              <w:t>Type=oneshot</w:t>
+            </w:r>
+          </w:p>
+          <w:p>
+            <w:pPr>
+              <w:pStyle w:val="code"/>
+            </w:pPr>
+            <w:r>
+              <w:t>RemainAfterExit=yes</w:t>
+            </w:r>
+          </w:p>
+          <w:p>
+            <w:pPr>
+              <w:pStyle w:val="code"/>
+            </w:pPr>
+            <w:r>
+              <w:t>ExecStart=/usr/local/bin/cpmount /dev/%I</w:t>
             </w:r>
           </w:p>
           <w:p>
@@ -1713,29 +1256,8 @@
                 <w:color w:val="auto"/>
               </w:rPr>
             </w:pPr>
-            <w:proofErr w:type="spellStart"/>
-            <w:r>
-              <w:t>ExecStop</w:t>
-            </w:r>
-            <w:proofErr w:type="spellEnd"/>
-            <w:r>
-              <w:t>=/</w:t>
-            </w:r>
-            <w:proofErr w:type="spellStart"/>
-            <w:r>
-              <w:t>usr</w:t>
-            </w:r>
-            <w:proofErr w:type="spellEnd"/>
-            <w:r>
-              <w:t>/bin/</w:t>
-            </w:r>
-            <w:proofErr w:type="spellStart"/>
-            <w:r>
-              <w:t>pumount</w:t>
-            </w:r>
-            <w:proofErr w:type="spellEnd"/>
-            <w:r>
-              <w:t xml:space="preserve"> /dev/%I</w:t>
+            <w:r>
+              <w:t>ExecStop=/usr/bin/pumount /dev/%I</w:t>
             </w:r>
           </w:p>
         </w:tc>
@@ -1750,21 +1272,8 @@
         <w:t>Create the mount script file</w:t>
       </w:r>
       <w:r>
-        <w:t xml:space="preserve"> /</w:t>
-      </w:r>
-      <w:proofErr w:type="spellStart"/>
-      <w:r>
-        <w:t>usr</w:t>
-      </w:r>
-      <w:proofErr w:type="spellEnd"/>
-      <w:r>
-        <w:t>/local/bin/</w:t>
-      </w:r>
-      <w:proofErr w:type="spellStart"/>
-      <w:r>
-        <w:t>cpmount</w:t>
-      </w:r>
-      <w:proofErr w:type="spellEnd"/>
+        <w:t xml:space="preserve"> /usr/local/bin/cpmount</w:t>
+      </w:r>
     </w:p>
     <w:tbl>
       <w:tblPr>
@@ -1784,13 +1293,8 @@
             <w:pPr>
               <w:pStyle w:val="code"/>
             </w:pPr>
-            <w:proofErr w:type="gramStart"/>
-            <w:r>
-              <w:t>#!/</w:t>
-            </w:r>
-            <w:proofErr w:type="gramEnd"/>
-            <w:r>
-              <w:t>bin/bash</w:t>
+            <w:r>
+              <w:t>#!/bin/bash</w:t>
             </w:r>
           </w:p>
           <w:p>
@@ -1892,39 +1396,7 @@
               <w:pStyle w:val="code"/>
             </w:pPr>
             <w:r>
-              <w:t xml:space="preserve">             /</w:t>
-            </w:r>
-            <w:proofErr w:type="spellStart"/>
-            <w:r>
-              <w:t>usr</w:t>
-            </w:r>
-            <w:proofErr w:type="spellEnd"/>
-            <w:r>
-              <w:t>/bin/</w:t>
-            </w:r>
-            <w:proofErr w:type="spellStart"/>
-            <w:r>
-              <w:t>pmount</w:t>
-            </w:r>
-            <w:proofErr w:type="spellEnd"/>
-            <w:r>
-              <w:t xml:space="preserve"> --</w:t>
-            </w:r>
-            <w:proofErr w:type="spellStart"/>
-            <w:r>
-              <w:t>umask</w:t>
-            </w:r>
-            <w:proofErr w:type="spellEnd"/>
-            <w:r>
-              <w:t xml:space="preserve"> 000 --</w:t>
-            </w:r>
-            <w:proofErr w:type="spellStart"/>
-            <w:r>
-              <w:t>noatime</w:t>
-            </w:r>
-            <w:proofErr w:type="spellEnd"/>
-            <w:r>
-              <w:t xml:space="preserve"> -w --sync $1 usb4</w:t>
+              <w:t xml:space="preserve">             /usr/bin/pmount --umask 000 --noatime -w --sync $1 usb4</w:t>
             </w:r>
           </w:p>
           <w:p>
@@ -1949,39 +1421,7 @@
               <w:pStyle w:val="code"/>
             </w:pPr>
             <w:r>
-              <w:t xml:space="preserve">         /</w:t>
-            </w:r>
-            <w:proofErr w:type="spellStart"/>
-            <w:r>
-              <w:t>usr</w:t>
-            </w:r>
-            <w:proofErr w:type="spellEnd"/>
-            <w:r>
-              <w:t>/bin/</w:t>
-            </w:r>
-            <w:proofErr w:type="spellStart"/>
-            <w:r>
-              <w:t>pmount</w:t>
-            </w:r>
-            <w:proofErr w:type="spellEnd"/>
-            <w:r>
-              <w:t xml:space="preserve"> --</w:t>
-            </w:r>
-            <w:proofErr w:type="spellStart"/>
-            <w:r>
-              <w:t>umask</w:t>
-            </w:r>
-            <w:proofErr w:type="spellEnd"/>
-            <w:r>
-              <w:t xml:space="preserve"> 000 --</w:t>
-            </w:r>
-            <w:proofErr w:type="spellStart"/>
-            <w:r>
-              <w:t>noatime</w:t>
-            </w:r>
-            <w:proofErr w:type="spellEnd"/>
-            <w:r>
-              <w:t xml:space="preserve"> -w --sync $1 usb3</w:t>
+              <w:t xml:space="preserve">         /usr/bin/pmount --umask 000 --noatime -w --sync $1 usb3</w:t>
             </w:r>
           </w:p>
           <w:p>
@@ -2005,39 +1445,7 @@
               <w:pStyle w:val="code"/>
             </w:pPr>
             <w:r>
-              <w:t xml:space="preserve">      /</w:t>
-            </w:r>
-            <w:proofErr w:type="spellStart"/>
-            <w:r>
-              <w:t>usr</w:t>
-            </w:r>
-            <w:proofErr w:type="spellEnd"/>
-            <w:r>
-              <w:t>/bin/</w:t>
-            </w:r>
-            <w:proofErr w:type="spellStart"/>
-            <w:r>
-              <w:t>pmount</w:t>
-            </w:r>
-            <w:proofErr w:type="spellEnd"/>
-            <w:r>
-              <w:t xml:space="preserve"> --</w:t>
-            </w:r>
-            <w:proofErr w:type="spellStart"/>
-            <w:r>
-              <w:t>umask</w:t>
-            </w:r>
-            <w:proofErr w:type="spellEnd"/>
-            <w:r>
-              <w:t xml:space="preserve"> 000 --</w:t>
-            </w:r>
-            <w:proofErr w:type="spellStart"/>
-            <w:r>
-              <w:t>noatime</w:t>
-            </w:r>
-            <w:proofErr w:type="spellEnd"/>
-            <w:r>
-              <w:t xml:space="preserve"> -w --sync $1 usb2</w:t>
+              <w:t xml:space="preserve">      /usr/bin/pmount --umask 000 --noatime -w --sync $1 usb2</w:t>
             </w:r>
           </w:p>
           <w:p>
@@ -2061,39 +1469,7 @@
               <w:pStyle w:val="code"/>
             </w:pPr>
             <w:r>
-              <w:t xml:space="preserve">   /</w:t>
-            </w:r>
-            <w:proofErr w:type="spellStart"/>
-            <w:r>
-              <w:t>usr</w:t>
-            </w:r>
-            <w:proofErr w:type="spellEnd"/>
-            <w:r>
-              <w:t>/bin/</w:t>
-            </w:r>
-            <w:proofErr w:type="spellStart"/>
-            <w:r>
-              <w:t>pmount</w:t>
-            </w:r>
-            <w:proofErr w:type="spellEnd"/>
-            <w:r>
-              <w:t xml:space="preserve"> --</w:t>
-            </w:r>
-            <w:proofErr w:type="spellStart"/>
-            <w:r>
-              <w:t>umask</w:t>
-            </w:r>
-            <w:proofErr w:type="spellEnd"/>
-            <w:r>
-              <w:t xml:space="preserve"> 000 --</w:t>
-            </w:r>
-            <w:proofErr w:type="spellStart"/>
-            <w:r>
-              <w:t>noatime</w:t>
-            </w:r>
-            <w:proofErr w:type="spellEnd"/>
-            <w:r>
-              <w:t xml:space="preserve"> -w --sync $1 usb1</w:t>
+              <w:t xml:space="preserve">   /usr/bin/pmount --umask 000 --noatime -w --sync $1 usb1</w:t>
             </w:r>
           </w:p>
           <w:p>
@@ -2142,62 +1518,18 @@
             <w:pPr>
               <w:pStyle w:val="code"/>
             </w:pPr>
-            <w:proofErr w:type="spellStart"/>
             <w:r>
               <w:rPr>
                 <w:rStyle w:val="codeChar"/>
               </w:rPr>
-              <w:t>sudo</w:t>
-            </w:r>
-            <w:proofErr w:type="spellEnd"/>
+              <w:t xml:space="preserve">sudo chmod 755 </w:t>
+            </w:r>
             <w:r>
               <w:rPr>
                 <w:rStyle w:val="codeChar"/>
               </w:rPr>
-              <w:t xml:space="preserve"> </w:t>
-            </w:r>
-            <w:proofErr w:type="spellStart"/>
-            <w:r>
-              <w:rPr>
-                <w:rStyle w:val="codeChar"/>
-              </w:rPr>
-              <w:t>chmod</w:t>
-            </w:r>
-            <w:proofErr w:type="spellEnd"/>
-            <w:r>
-              <w:rPr>
-                <w:rStyle w:val="codeChar"/>
-              </w:rPr>
-              <w:t xml:space="preserve"> 755 </w:t>
-            </w:r>
-            <w:r>
-              <w:rPr>
-                <w:rStyle w:val="codeChar"/>
-              </w:rPr>
-              <w:t>/</w:t>
-            </w:r>
-            <w:proofErr w:type="spellStart"/>
-            <w:r>
-              <w:rPr>
-                <w:rStyle w:val="codeChar"/>
-              </w:rPr>
-              <w:t>usr</w:t>
-            </w:r>
-            <w:proofErr w:type="spellEnd"/>
-            <w:r>
-              <w:rPr>
-                <w:rStyle w:val="codeChar"/>
-              </w:rPr>
-              <w:t>/local/bin/</w:t>
-            </w:r>
-            <w:proofErr w:type="spellStart"/>
-            <w:r>
-              <w:rPr>
-                <w:rStyle w:val="codeChar"/>
-              </w:rPr>
-              <w:t>cpmount</w:t>
-            </w:r>
-            <w:proofErr w:type="spellEnd"/>
+              <w:t>/usr/local/bin/cpmount</w:t>
+            </w:r>
           </w:p>
         </w:tc>
       </w:tr>
@@ -2237,13 +1569,8 @@
                 <w:color w:val="auto"/>
               </w:rPr>
             </w:pPr>
-            <w:proofErr w:type="spellStart"/>
-            <w:r>
-              <w:t>sudo</w:t>
-            </w:r>
-            <w:proofErr w:type="spellEnd"/>
-            <w:r>
-              <w:t xml:space="preserve"> </w:t>
+            <w:r>
+              <w:t xml:space="preserve">sudo </w:t>
             </w:r>
             <w:r>
               <w:t>reboot</w:t>
@@ -2307,13 +1634,8 @@
             <w:pPr>
               <w:pStyle w:val="code"/>
             </w:pPr>
-            <w:proofErr w:type="spellStart"/>
-            <w:r>
-              <w:t>sudo</w:t>
-            </w:r>
-            <w:proofErr w:type="spellEnd"/>
-            <w:r>
-              <w:t xml:space="preserve"> shutdown –h now</w:t>
+            <w:r>
+              <w:t>sudo shutdown –h now</w:t>
             </w:r>
           </w:p>
         </w:tc>
@@ -2615,28 +1937,12 @@
         <w:pStyle w:val="Heading2"/>
       </w:pPr>
       <w:r>
-        <w:t xml:space="preserve">Flash </w:t>
-      </w:r>
-      <w:proofErr w:type="spellStart"/>
-      <w:r>
-        <w:t>DietPi</w:t>
-      </w:r>
-      <w:proofErr w:type="spellEnd"/>
-      <w:r>
-        <w:t xml:space="preserve"> onto the micro-SD card</w:t>
-      </w:r>
-    </w:p>
-    <w:p>
-      <w:r>
-        <w:t xml:space="preserve">Install </w:t>
-      </w:r>
-      <w:proofErr w:type="spellStart"/>
-      <w:r>
-        <w:t>DietPi</w:t>
-      </w:r>
-      <w:proofErr w:type="spellEnd"/>
-      <w:r>
-        <w:t xml:space="preserve"> i.e. follow these instructions: </w:t>
+        <w:t>Flash DietPi onto the micro-SD card</w:t>
+      </w:r>
+    </w:p>
+    <w:p>
+      <w:r>
+        <w:t xml:space="preserve">Install DietPi i.e. follow these instructions: </w:t>
       </w:r>
       <w:hyperlink r:id="rId22" w:anchor="p9" w:history="1">
         <w:r>
@@ -2650,31 +1956,21 @@
         <w:t>.</w:t>
       </w:r>
       <w:r>
+        <w:t xml:space="preserve"> I used DietPi 6.26 </w:t>
+      </w:r>
+      <w:r>
+        <w:t>which was current as of this writing in November 2019.</w:t>
+      </w:r>
+      <w:r>
         <w:t xml:space="preserve"> I used </w:t>
       </w:r>
-      <w:proofErr w:type="spellStart"/>
-      <w:r>
-        <w:t>DietPi</w:t>
-      </w:r>
-      <w:proofErr w:type="spellEnd"/>
-      <w:r>
-        <w:t xml:space="preserve"> 6.26 </w:t>
-      </w:r>
-      <w:r>
-        <w:t>which was current as of this writing in November 2019.</w:t>
-      </w:r>
-      <w:r>
-        <w:t xml:space="preserve"> I used </w:t>
-      </w:r>
       <w:hyperlink r:id="rId23" w:history="1">
-        <w:proofErr w:type="spellStart"/>
         <w:r>
           <w:rPr>
             <w:rStyle w:val="Hyperlink"/>
           </w:rPr>
           <w:t>balenaEtcher</w:t>
         </w:r>
-        <w:proofErr w:type="spellEnd"/>
       </w:hyperlink>
       <w:r>
         <w:t xml:space="preserve"> (free) to write the disk image to the micro-SD card. This may take a while as the system updates itself.</w:t>
@@ -2685,13 +1981,8 @@
         <w:pStyle w:val="Heading2"/>
       </w:pPr>
       <w:r>
-        <w:t xml:space="preserve">Boot &amp; configure </w:t>
-      </w:r>
-      <w:proofErr w:type="spellStart"/>
-      <w:r>
-        <w:t>DietPi</w:t>
-      </w:r>
-      <w:proofErr w:type="spellEnd"/>
+        <w:t>Boot &amp; configure DietPi</w:t>
+      </w:r>
     </w:p>
     <w:p>
       <w:pPr>
@@ -2701,15 +1992,7 @@
         <w:t xml:space="preserve">Put the Pi on Ethernet. </w:t>
       </w:r>
       <w:r>
-        <w:t xml:space="preserve">Move the micro-SD card to the Pi, boot </w:t>
-      </w:r>
-      <w:proofErr w:type="spellStart"/>
-      <w:r>
-        <w:t>DietPi</w:t>
-      </w:r>
-      <w:proofErr w:type="spellEnd"/>
-      <w:r>
-        <w:t xml:space="preserve">. </w:t>
+        <w:t xml:space="preserve">Move the micro-SD card to the Pi, boot DietPi. </w:t>
       </w:r>
       <w:r>
         <w:t>After a build process</w:t>
@@ -2725,14 +2008,7 @@
       </w:r>
       <w:r>
         <w:br/>
-      </w:r>
-      <w:proofErr w:type="spellStart"/>
-      <w:r>
-        <w:t>DietPi</w:t>
-      </w:r>
-      <w:proofErr w:type="spellEnd"/>
-      <w:r>
-        <w:t>-Config</w:t>
+        <w:t>DietPi-Config</w:t>
       </w:r>
     </w:p>
     <w:tbl>
@@ -2764,53 +2040,28 @@
               </w:rPr>
               <w:t xml:space="preserve">Audio Options: </w:t>
             </w:r>
-            <w:proofErr w:type="gramStart"/>
             <w:r>
               <w:rPr>
                 <w:color w:val="auto"/>
                 <w:szCs w:val="18"/>
               </w:rPr>
-              <w:t>Enable :</w:t>
-            </w:r>
-            <w:proofErr w:type="gramEnd"/>
-            <w:r>
+              <w:t>Enable : Install ALSA to enable audio capabilities</w:t>
+            </w:r>
+          </w:p>
+          <w:p>
+            <w:pPr>
+              <w:pStyle w:val="code"/>
               <w:rPr>
                 <w:color w:val="auto"/>
                 <w:szCs w:val="18"/>
               </w:rPr>
-              <w:t xml:space="preserve"> Install ALSA to enable audio capabilities</w:t>
-            </w:r>
-          </w:p>
-          <w:p>
-            <w:pPr>
-              <w:pStyle w:val="code"/>
+            </w:pPr>
+            <w:r>
               <w:rPr>
                 <w:color w:val="auto"/>
                 <w:szCs w:val="18"/>
               </w:rPr>
-            </w:pPr>
-            <w:r>
-              <w:rPr>
-                <w:color w:val="auto"/>
-                <w:szCs w:val="18"/>
-              </w:rPr>
-              <w:t xml:space="preserve">Audio Options: </w:t>
-            </w:r>
-            <w:proofErr w:type="gramStart"/>
-            <w:r>
-              <w:rPr>
-                <w:color w:val="auto"/>
-                <w:szCs w:val="18"/>
-              </w:rPr>
-              <w:t>Soundcard :</w:t>
-            </w:r>
-            <w:proofErr w:type="gramEnd"/>
-            <w:r>
-              <w:rPr>
-                <w:color w:val="auto"/>
-                <w:szCs w:val="18"/>
-              </w:rPr>
-              <w:t xml:space="preserve"> </w:t>
+              <w:t xml:space="preserve">Audio Options: Soundcard : </w:t>
             </w:r>
             <w:r>
               <w:rPr>
@@ -2868,11 +2119,7 @@
         <w:spacing w:after="0"/>
       </w:pPr>
       <w:r>
-        <w:t xml:space="preserve">Software </w:t>
-      </w:r>
-      <w:proofErr w:type="spellStart"/>
-      <w:r>
-        <w:t>Optimi</w:t>
+        <w:t>Software Optimi</w:t>
       </w:r>
       <w:r>
         <w:t>s</w:t>
@@ -2880,7 +2127,6 @@
       <w:r>
         <w:t>ed</w:t>
       </w:r>
-      <w:proofErr w:type="spellEnd"/>
     </w:p>
     <w:tbl>
       <w:tblPr>
@@ -2909,39 +2155,7 @@
                 <w:color w:val="auto"/>
                 <w:szCs w:val="18"/>
               </w:rPr>
-              <w:t xml:space="preserve">Hardware </w:t>
-            </w:r>
-            <w:proofErr w:type="gramStart"/>
-            <w:r>
-              <w:rPr>
-                <w:color w:val="auto"/>
-                <w:szCs w:val="18"/>
-              </w:rPr>
-              <w:t>Projects :</w:t>
-            </w:r>
-            <w:proofErr w:type="gramEnd"/>
-            <w:r>
-              <w:rPr>
-                <w:color w:val="auto"/>
-                <w:szCs w:val="18"/>
-              </w:rPr>
-              <w:t xml:space="preserve"> </w:t>
-            </w:r>
-            <w:proofErr w:type="spellStart"/>
-            <w:r>
-              <w:rPr>
-                <w:color w:val="auto"/>
-                <w:szCs w:val="18"/>
-              </w:rPr>
-              <w:t>RPi.GPIO</w:t>
-            </w:r>
-            <w:proofErr w:type="spellEnd"/>
-            <w:r>
-              <w:rPr>
-                <w:color w:val="auto"/>
-                <w:szCs w:val="18"/>
-              </w:rPr>
-              <w:t xml:space="preserve"> [Install]</w:t>
+              <w:t>Hardware Projects : RPi.GPIO [Install]</w:t>
             </w:r>
           </w:p>
         </w:tc>
@@ -2982,21 +2196,12 @@
                 <w:szCs w:val="18"/>
               </w:rPr>
             </w:pPr>
-            <w:proofErr w:type="gramStart"/>
             <w:r>
               <w:rPr>
                 <w:color w:val="auto"/>
                 <w:szCs w:val="18"/>
               </w:rPr>
-              <w:t>Development :</w:t>
-            </w:r>
-            <w:proofErr w:type="gramEnd"/>
-            <w:r>
-              <w:rPr>
-                <w:color w:val="auto"/>
-                <w:szCs w:val="18"/>
-              </w:rPr>
-              <w:t xml:space="preserve"> Git Client</w:t>
+              <w:t>Development : Git Client</w:t>
             </w:r>
           </w:p>
         </w:tc>
@@ -3095,19 +2300,9 @@
             <w:pPr>
               <w:pStyle w:val="code"/>
             </w:pPr>
-            <w:proofErr w:type="spellStart"/>
-            <w:r>
-              <w:t>sudo</w:t>
-            </w:r>
-            <w:proofErr w:type="spellEnd"/>
-            <w:r>
-              <w:t xml:space="preserve"> apt-get install </w:t>
-            </w:r>
-            <w:proofErr w:type="spellStart"/>
-            <w:r>
-              <w:t>vlc</w:t>
-            </w:r>
-            <w:proofErr w:type="spellEnd"/>
+            <w:r>
+              <w:t>sudo apt-get install vlc</w:t>
+            </w:r>
             <w:r>
               <w:t>-</w:t>
             </w:r>
@@ -3119,22 +2314,12 @@
             <w:pPr>
               <w:pStyle w:val="code"/>
             </w:pPr>
-            <w:proofErr w:type="spellStart"/>
             <w:r>
               <w:lastRenderedPageBreak/>
-              <w:t>sudo</w:t>
-            </w:r>
-            <w:proofErr w:type="spellEnd"/>
-            <w:r>
-              <w:t xml:space="preserve"> apt-get install </w:t>
-            </w:r>
-            <w:proofErr w:type="spellStart"/>
-            <w:r>
-              <w:t>vlc</w:t>
-            </w:r>
-            <w:proofErr w:type="spellEnd"/>
-            <w:r>
-              <w:t>-plugin-base</w:t>
+              <w:t xml:space="preserve">sudo apt-get install </w:t>
+            </w:r>
+            <w:r>
+              <w:t>vlc-plugin-base</w:t>
             </w:r>
           </w:p>
         </w:tc>
@@ -3154,13 +2339,8 @@
       <w:pPr>
         <w:pStyle w:val="Heading2"/>
       </w:pPr>
-      <w:proofErr w:type="spellStart"/>
-      <w:r>
-        <w:t>adduser</w:t>
-      </w:r>
-      <w:proofErr w:type="spellEnd"/>
-      <w:r>
-        <w:t xml:space="preserve"> pi</w:t>
+      <w:r>
+        <w:t>adduser pi</w:t>
       </w:r>
     </w:p>
     <w:tbl>
@@ -3181,21 +2361,8 @@
             <w:pPr>
               <w:pStyle w:val="code"/>
             </w:pPr>
-            <w:proofErr w:type="spellStart"/>
-            <w:r>
-              <w:t>sudo</w:t>
-            </w:r>
-            <w:proofErr w:type="spellEnd"/>
-            <w:r>
-              <w:t xml:space="preserve"> </w:t>
-            </w:r>
-            <w:proofErr w:type="spellStart"/>
-            <w:r>
-              <w:t>adduser</w:t>
-            </w:r>
-            <w:proofErr w:type="spellEnd"/>
-            <w:r>
-              <w:t xml:space="preserve"> pi</w:t>
+            <w:r>
+              <w:t>sudo adduser pi</w:t>
             </w:r>
           </w:p>
         </w:tc>
@@ -3207,15 +2374,7 @@
         <w:pStyle w:val="Heading2"/>
       </w:pPr>
       <w:r>
-        <w:t xml:space="preserve">Install/clone </w:t>
-      </w:r>
-      <w:proofErr w:type="spellStart"/>
-      <w:r>
-        <w:t>dqmusicbox</w:t>
-      </w:r>
-      <w:proofErr w:type="spellEnd"/>
-      <w:r>
-        <w:t>, enable</w:t>
+        <w:t>Install/clone dqmusicbox, enable</w:t>
       </w:r>
     </w:p>
     <w:tbl>
@@ -3267,41 +2426,13 @@
             <w:pPr>
               <w:pStyle w:val="code"/>
             </w:pPr>
-            <w:proofErr w:type="spellStart"/>
             <w:r>
               <w:rPr>
                 <w:rStyle w:val="Hyperlink"/>
                 <w:color w:val="70AD47" w:themeColor="accent6"/>
                 <w:u w:val="none"/>
               </w:rPr>
-              <w:t>sudo</w:t>
-            </w:r>
-            <w:proofErr w:type="spellEnd"/>
-            <w:r>
-              <w:rPr>
-                <w:rStyle w:val="Hyperlink"/>
-                <w:color w:val="70AD47" w:themeColor="accent6"/>
-                <w:u w:val="none"/>
-              </w:rPr>
-              <w:t xml:space="preserve"> </w:t>
-            </w:r>
-            <w:proofErr w:type="spellStart"/>
-            <w:r>
-              <w:rPr>
-                <w:rStyle w:val="Hyperlink"/>
-                <w:color w:val="70AD47" w:themeColor="accent6"/>
-                <w:u w:val="none"/>
-              </w:rPr>
-              <w:t>chmod</w:t>
-            </w:r>
-            <w:proofErr w:type="spellEnd"/>
-            <w:r>
-              <w:rPr>
-                <w:rStyle w:val="Hyperlink"/>
-                <w:color w:val="70AD47" w:themeColor="accent6"/>
-                <w:u w:val="none"/>
-              </w:rPr>
-              <w:t xml:space="preserve"> 755 dqmusicbox/bin/dqmusicbox.py</w:t>
+              <w:t>sudo chmod 755 dqmusicbox/bin/dqmusicbox.py</w:t>
             </w:r>
           </w:p>
         </w:tc>
@@ -3342,13 +2473,8 @@
             <w:pPr>
               <w:pStyle w:val="code"/>
             </w:pPr>
-            <w:proofErr w:type="spellStart"/>
-            <w:r>
-              <w:t>sudo</w:t>
-            </w:r>
-            <w:proofErr w:type="spellEnd"/>
-            <w:r>
-              <w:t xml:space="preserve"> git clone https://github.com/oaubert/python-vlc</w:t>
+            <w:r>
+              <w:t>sudo git clone https://github.com/oaubert/python-vlc</w:t>
             </w:r>
           </w:p>
           <w:p>
@@ -3362,28 +2488,15 @@
               <w:t>2.2/</w:t>
             </w:r>
             <w:r>
-              <w:t xml:space="preserve">vlc.py </w:t>
-            </w:r>
-            <w:proofErr w:type="spellStart"/>
-            <w:r>
-              <w:t>dqmusicbox</w:t>
-            </w:r>
-            <w:proofErr w:type="spellEnd"/>
-            <w:r>
-              <w:t>/bin</w:t>
-            </w:r>
-          </w:p>
-          <w:p>
-            <w:pPr>
-              <w:pStyle w:val="code"/>
-            </w:pPr>
-            <w:proofErr w:type="spellStart"/>
-            <w:r>
-              <w:t>chmod</w:t>
-            </w:r>
-            <w:proofErr w:type="spellEnd"/>
-            <w:r>
-              <w:t xml:space="preserve"> 755 dqmusicbox/bin/vlc.py</w:t>
+              <w:t>vlc.py dqmusicbox/bin</w:t>
+            </w:r>
+          </w:p>
+          <w:p>
+            <w:pPr>
+              <w:pStyle w:val="code"/>
+            </w:pPr>
+            <w:r>
+              <w:t>chmod 755 dqmusicbox/bin/vlc.py</w:t>
             </w:r>
           </w:p>
         </w:tc>
@@ -3395,13 +2508,8 @@
         <w:pStyle w:val="Heading2"/>
       </w:pPr>
       <w:r>
-        <w:t xml:space="preserve">Add shell script to automatically start the </w:t>
-      </w:r>
-      <w:proofErr w:type="spellStart"/>
-      <w:r>
-        <w:t>musicbox</w:t>
-      </w:r>
-      <w:proofErr w:type="spellEnd"/>
+        <w:t>Add shell script to automatically start the musicbox</w:t>
+      </w:r>
     </w:p>
     <w:tbl>
       <w:tblPr>
@@ -3429,29 +2537,9 @@
             <w:pPr>
               <w:pStyle w:val="code"/>
             </w:pPr>
-            <w:proofErr w:type="spellStart"/>
-            <w:r>
-              <w:t>sudo</w:t>
-            </w:r>
-            <w:proofErr w:type="spellEnd"/>
-            <w:r>
-              <w:t xml:space="preserve"> cp dqmusicbox/bin/dqmusicbox.sh /</w:t>
-            </w:r>
-            <w:proofErr w:type="spellStart"/>
-            <w:r>
-              <w:t>etc</w:t>
-            </w:r>
-            <w:proofErr w:type="spellEnd"/>
-            <w:r>
-              <w:t>/</w:t>
-            </w:r>
-            <w:proofErr w:type="spellStart"/>
-            <w:proofErr w:type="gramStart"/>
-            <w:r>
-              <w:t>init.d</w:t>
-            </w:r>
-            <w:proofErr w:type="spellEnd"/>
-            <w:proofErr w:type="gramEnd"/>
+            <w:r>
+              <w:t>sudo cp dqmusicbox/bin/dqmusicbox.sh /etc/init.d</w:t>
+            </w:r>
           </w:p>
           <w:p>
             <w:pPr>
@@ -3460,33 +2548,11 @@
                 <w:rStyle w:val="codeChar"/>
               </w:rPr>
             </w:pPr>
-            <w:proofErr w:type="spellStart"/>
             <w:r>
               <w:rPr>
                 <w:rStyle w:val="codeChar"/>
               </w:rPr>
-              <w:t>sudo</w:t>
-            </w:r>
-            <w:proofErr w:type="spellEnd"/>
-            <w:r>
-              <w:rPr>
-                <w:rStyle w:val="codeChar"/>
-              </w:rPr>
-              <w:t xml:space="preserve"> </w:t>
-            </w:r>
-            <w:proofErr w:type="spellStart"/>
-            <w:r>
-              <w:rPr>
-                <w:rStyle w:val="codeChar"/>
-              </w:rPr>
-              <w:t>chmod</w:t>
-            </w:r>
-            <w:proofErr w:type="spellEnd"/>
-            <w:r>
-              <w:rPr>
-                <w:rStyle w:val="codeChar"/>
-              </w:rPr>
-              <w:t xml:space="preserve"> 755 /etc/init.d/dqmusi</w:t>
+              <w:t>sudo chmod 755 /etc/init.d/dqmusi</w:t>
             </w:r>
             <w:r>
               <w:rPr>
@@ -3509,35 +2575,11 @@
                 <w:color w:val="auto"/>
               </w:rPr>
             </w:pPr>
-            <w:proofErr w:type="spellStart"/>
             <w:r>
               <w:rPr>
                 <w:rStyle w:val="codeChar"/>
               </w:rPr>
-              <w:t>sudo</w:t>
-            </w:r>
-            <w:proofErr w:type="spellEnd"/>
-            <w:r>
-              <w:rPr>
-                <w:rStyle w:val="codeChar"/>
-              </w:rPr>
-              <w:t xml:space="preserve"> update-</w:t>
-            </w:r>
-            <w:proofErr w:type="spellStart"/>
-            <w:proofErr w:type="gramStart"/>
-            <w:r>
-              <w:rPr>
-                <w:rStyle w:val="codeChar"/>
-              </w:rPr>
-              <w:t>rc.d</w:t>
-            </w:r>
-            <w:proofErr w:type="spellEnd"/>
-            <w:proofErr w:type="gramEnd"/>
-            <w:r>
-              <w:rPr>
-                <w:rStyle w:val="codeChar"/>
-              </w:rPr>
-              <w:t xml:space="preserve"> </w:t>
+              <w:t xml:space="preserve">sudo update-rc.d </w:t>
             </w:r>
             <w:r>
               <w:rPr>
@@ -3598,32 +2640,22 @@
         <w:t xml:space="preserve">The instructions below are from </w:t>
       </w:r>
       <w:hyperlink r:id="rId26" w:history="1">
-        <w:proofErr w:type="spellStart"/>
         <w:r>
           <w:rPr>
             <w:rStyle w:val="Hyperlink"/>
           </w:rPr>
           <w:t>pauliucxz</w:t>
         </w:r>
-        <w:proofErr w:type="spellEnd"/>
       </w:hyperlink>
       <w:r>
         <w:t xml:space="preserve"> in </w:t>
       </w:r>
       <w:hyperlink r:id="rId27" w:history="1">
-        <w:proofErr w:type="spellStart"/>
         <w:r>
           <w:rPr>
             <w:rStyle w:val="Hyperlink"/>
           </w:rPr>
-          <w:t>StackExchange</w:t>
-        </w:r>
-        <w:proofErr w:type="spellEnd"/>
-        <w:r>
-          <w:rPr>
-            <w:rStyle w:val="Hyperlink"/>
-          </w:rPr>
-          <w:t xml:space="preserve"> 66169</w:t>
+          <w:t>StackExchange 66169</w:t>
         </w:r>
       </w:hyperlink>
       <w:r>
@@ -3635,13 +2667,8 @@
         <w:spacing w:after="0"/>
       </w:pPr>
       <w:r>
-        <w:t xml:space="preserve">Install </w:t>
-      </w:r>
-      <w:proofErr w:type="spellStart"/>
-      <w:r>
-        <w:t>pmount</w:t>
-      </w:r>
-      <w:proofErr w:type="spellEnd"/>
+        <w:t>Install pmount</w:t>
+      </w:r>
     </w:p>
     <w:tbl>
       <w:tblPr>
@@ -3665,22 +2692,12 @@
                 <w:color w:val="auto"/>
               </w:rPr>
             </w:pPr>
-            <w:proofErr w:type="spellStart"/>
-            <w:r>
-              <w:t>sudo</w:t>
-            </w:r>
-            <w:proofErr w:type="spellEnd"/>
-            <w:r>
-              <w:t xml:space="preserve"> apt-get install</w:t>
-            </w:r>
-            <w:r>
-              <w:t xml:space="preserve"> </w:t>
-            </w:r>
-            <w:proofErr w:type="spellStart"/>
-            <w:r>
-              <w:t>pmount</w:t>
-            </w:r>
-            <w:proofErr w:type="spellEnd"/>
+            <w:r>
+              <w:t>sudo apt-get install</w:t>
+            </w:r>
+            <w:r>
+              <w:t xml:space="preserve"> pmount</w:t>
+            </w:r>
           </w:p>
         </w:tc>
       </w:tr>
@@ -3695,45 +2712,8 @@
         <w:spacing w:after="0"/>
       </w:pPr>
       <w:r>
-        <w:t xml:space="preserve">Specify a </w:t>
-      </w:r>
-      <w:proofErr w:type="spellStart"/>
-      <w:r>
-        <w:t>udev</w:t>
-      </w:r>
-      <w:proofErr w:type="spellEnd"/>
-      <w:r>
-        <w:t xml:space="preserve"> rule by creating file /</w:t>
-      </w:r>
-      <w:proofErr w:type="spellStart"/>
-      <w:r>
-        <w:t>etc</w:t>
-      </w:r>
-      <w:proofErr w:type="spellEnd"/>
-      <w:r>
-        <w:t>/</w:t>
-      </w:r>
-      <w:proofErr w:type="spellStart"/>
-      <w:r>
-        <w:t>udev</w:t>
-      </w:r>
-      <w:proofErr w:type="spellEnd"/>
-      <w:r>
-        <w:t>/</w:t>
-      </w:r>
-      <w:proofErr w:type="spellStart"/>
-      <w:r>
-        <w:t>rules.d</w:t>
-      </w:r>
-      <w:proofErr w:type="spellEnd"/>
-      <w:r>
-        <w:t>/</w:t>
-      </w:r>
-      <w:proofErr w:type="spellStart"/>
-      <w:r>
-        <w:t>usbstick.rules</w:t>
-      </w:r>
-      <w:proofErr w:type="spellEnd"/>
+        <w:t>Specify a udev rule by creating file /etc/udev/rules.d/usbstick.rules</w:t>
+      </w:r>
     </w:p>
     <w:tbl>
       <w:tblPr>
@@ -3758,39 +2738,7 @@
               </w:rPr>
             </w:pPr>
             <w:r>
-              <w:t>ACTION=="add", KERNEL=="</w:t>
-            </w:r>
-            <w:proofErr w:type="spellStart"/>
-            <w:r>
-              <w:t>sd</w:t>
-            </w:r>
-            <w:proofErr w:type="spellEnd"/>
-            <w:r>
-              <w:t>[a-</w:t>
-            </w:r>
-            <w:proofErr w:type="gramStart"/>
-            <w:r>
-              <w:t>z][</w:t>
-            </w:r>
-            <w:proofErr w:type="gramEnd"/>
-            <w:r>
-              <w:t>0-9]", TAG+="</w:t>
-            </w:r>
-            <w:proofErr w:type="spellStart"/>
-            <w:r>
-              <w:t>systemd</w:t>
-            </w:r>
-            <w:proofErr w:type="spellEnd"/>
-            <w:r>
-              <w:t>", ENV{SYSTEMD_WANTS}="</w:t>
-            </w:r>
-            <w:proofErr w:type="spellStart"/>
-            <w:r>
-              <w:t>usbstick</w:t>
-            </w:r>
-            <w:proofErr w:type="spellEnd"/>
-            <w:r>
-              <w:t>-handler@%k"</w:t>
+              <w:t>ACTION=="add", KERNEL=="sd[a-z][0-9]", TAG+="systemd", ENV{SYSTEMD_WANTS}="usbstick-handler@%k"</w:t>
             </w:r>
           </w:p>
         </w:tc>
@@ -3809,34 +2757,8 @@
         <w:t xml:space="preserve">Configure a system service by creating file </w:t>
       </w:r>
       <w:r>
-        <w:t>/lib/</w:t>
-      </w:r>
-      <w:proofErr w:type="spellStart"/>
-      <w:r>
-        <w:t>systemd</w:t>
-      </w:r>
-      <w:proofErr w:type="spellEnd"/>
-      <w:r>
-        <w:t>/system/</w:t>
-      </w:r>
-      <w:proofErr w:type="spellStart"/>
-      <w:r>
-        <w:t>usbstick</w:t>
-      </w:r>
-      <w:proofErr w:type="spellEnd"/>
-      <w:r>
-        <w:t>-</w:t>
-      </w:r>
-      <w:proofErr w:type="spellStart"/>
-      <w:r>
-        <w:t>handler</w:t>
-      </w:r>
-      <w:proofErr w:type="gramStart"/>
-      <w:r>
-        <w:t>@.service</w:t>
-      </w:r>
-      <w:proofErr w:type="spellEnd"/>
-      <w:proofErr w:type="gramEnd"/>
+        <w:t>/lib/systemd/system/usbstick-handler@.service</w:t>
+      </w:r>
     </w:p>
     <w:tbl>
       <w:tblPr>
@@ -3872,36 +2794,17 @@
             <w:pPr>
               <w:pStyle w:val="code"/>
             </w:pPr>
-            <w:proofErr w:type="spellStart"/>
-            <w:r>
-              <w:t>BindsTo</w:t>
-            </w:r>
-            <w:proofErr w:type="spellEnd"/>
-            <w:r>
-              <w:t>=dev-%</w:t>
-            </w:r>
-            <w:proofErr w:type="spellStart"/>
-            <w:proofErr w:type="gramStart"/>
-            <w:r>
-              <w:t>i.device</w:t>
-            </w:r>
-            <w:proofErr w:type="spellEnd"/>
-            <w:proofErr w:type="gramEnd"/>
-          </w:p>
-          <w:p>
-            <w:pPr>
-              <w:pStyle w:val="code"/>
-            </w:pPr>
-            <w:r>
-              <w:t>After=dev-%</w:t>
-            </w:r>
-            <w:proofErr w:type="spellStart"/>
-            <w:proofErr w:type="gramStart"/>
-            <w:r>
-              <w:t>i.device</w:t>
-            </w:r>
-            <w:proofErr w:type="spellEnd"/>
-            <w:proofErr w:type="gramEnd"/>
+            <w:r>
+              <w:t>BindsTo=dev-%i.device</w:t>
+            </w:r>
+          </w:p>
+          <w:p>
+            <w:pPr>
+              <w:pStyle w:val="code"/>
+            </w:pPr>
+            <w:r>
+              <w:t>After=dev-%i.device</w:t>
+            </w:r>
           </w:p>
           <w:p>
             <w:pPr>
@@ -3922,54 +2825,23 @@
               <w:pStyle w:val="code"/>
             </w:pPr>
             <w:r>
-              <w:t>Type=</w:t>
-            </w:r>
-            <w:proofErr w:type="spellStart"/>
-            <w:r>
-              <w:t>oneshot</w:t>
-            </w:r>
-            <w:proofErr w:type="spellEnd"/>
-          </w:p>
-          <w:p>
-            <w:pPr>
-              <w:pStyle w:val="code"/>
-            </w:pPr>
-            <w:proofErr w:type="spellStart"/>
-            <w:r>
-              <w:t>RemainAfterExit</w:t>
-            </w:r>
-            <w:proofErr w:type="spellEnd"/>
-            <w:r>
-              <w:t>=yes</w:t>
-            </w:r>
-          </w:p>
-          <w:p>
-            <w:pPr>
-              <w:pStyle w:val="code"/>
-            </w:pPr>
-            <w:proofErr w:type="spellStart"/>
-            <w:r>
-              <w:t>ExecStart</w:t>
-            </w:r>
-            <w:proofErr w:type="spellEnd"/>
-            <w:r>
-              <w:t>=/</w:t>
-            </w:r>
-            <w:proofErr w:type="spellStart"/>
-            <w:r>
-              <w:t>usr</w:t>
-            </w:r>
-            <w:proofErr w:type="spellEnd"/>
-            <w:r>
-              <w:t>/local/bin/</w:t>
-            </w:r>
-            <w:proofErr w:type="spellStart"/>
-            <w:r>
-              <w:t>cpmount</w:t>
-            </w:r>
-            <w:proofErr w:type="spellEnd"/>
-            <w:r>
-              <w:t xml:space="preserve"> /dev/%I</w:t>
+              <w:t>Type=oneshot</w:t>
+            </w:r>
+          </w:p>
+          <w:p>
+            <w:pPr>
+              <w:pStyle w:val="code"/>
+            </w:pPr>
+            <w:r>
+              <w:t>RemainAfterExit=yes</w:t>
+            </w:r>
+          </w:p>
+          <w:p>
+            <w:pPr>
+              <w:pStyle w:val="code"/>
+            </w:pPr>
+            <w:r>
+              <w:t>ExecStart=/usr/local/bin/cpmount /dev/%I</w:t>
             </w:r>
           </w:p>
           <w:p>
@@ -3980,29 +2852,8 @@
                 <w:color w:val="auto"/>
               </w:rPr>
             </w:pPr>
-            <w:proofErr w:type="spellStart"/>
-            <w:r>
-              <w:t>ExecStop</w:t>
-            </w:r>
-            <w:proofErr w:type="spellEnd"/>
-            <w:r>
-              <w:t>=/</w:t>
-            </w:r>
-            <w:proofErr w:type="spellStart"/>
-            <w:r>
-              <w:t>usr</w:t>
-            </w:r>
-            <w:proofErr w:type="spellEnd"/>
-            <w:r>
-              <w:t>/bin/</w:t>
-            </w:r>
-            <w:proofErr w:type="spellStart"/>
-            <w:r>
-              <w:t>pumount</w:t>
-            </w:r>
-            <w:proofErr w:type="spellEnd"/>
-            <w:r>
-              <w:t xml:space="preserve"> /dev/%I</w:t>
+            <w:r>
+              <w:t>ExecStop=/usr/bin/pumount /dev/%I</w:t>
             </w:r>
           </w:p>
         </w:tc>
@@ -4014,21 +2865,8 @@
         <w:spacing w:after="0"/>
       </w:pPr>
       <w:r>
-        <w:t>Create the mount script file /</w:t>
-      </w:r>
-      <w:proofErr w:type="spellStart"/>
-      <w:r>
-        <w:t>usr</w:t>
-      </w:r>
-      <w:proofErr w:type="spellEnd"/>
-      <w:r>
-        <w:t>/local/bin/</w:t>
-      </w:r>
-      <w:proofErr w:type="spellStart"/>
-      <w:r>
-        <w:t>cpmount</w:t>
-      </w:r>
-      <w:proofErr w:type="spellEnd"/>
+        <w:t>Create the mount script file /usr/local/bin/cpmount</w:t>
+      </w:r>
     </w:p>
     <w:tbl>
       <w:tblPr>
@@ -4048,13 +2886,8 @@
             <w:pPr>
               <w:pStyle w:val="code"/>
             </w:pPr>
-            <w:proofErr w:type="gramStart"/>
-            <w:r>
-              <w:t>#!/</w:t>
-            </w:r>
-            <w:proofErr w:type="gramEnd"/>
-            <w:r>
-              <w:t>bin/bash</w:t>
+            <w:r>
+              <w:t>#!/bin/bash</w:t>
             </w:r>
           </w:p>
           <w:p>
@@ -4150,39 +2983,7 @@
               <w:pStyle w:val="code"/>
             </w:pPr>
             <w:r>
-              <w:t xml:space="preserve">             /</w:t>
-            </w:r>
-            <w:proofErr w:type="spellStart"/>
-            <w:r>
-              <w:t>usr</w:t>
-            </w:r>
-            <w:proofErr w:type="spellEnd"/>
-            <w:r>
-              <w:t>/bin/</w:t>
-            </w:r>
-            <w:proofErr w:type="spellStart"/>
-            <w:r>
-              <w:t>pmount</w:t>
-            </w:r>
-            <w:proofErr w:type="spellEnd"/>
-            <w:r>
-              <w:t xml:space="preserve"> --</w:t>
-            </w:r>
-            <w:proofErr w:type="spellStart"/>
-            <w:r>
-              <w:t>umask</w:t>
-            </w:r>
-            <w:proofErr w:type="spellEnd"/>
-            <w:r>
-              <w:t xml:space="preserve"> 000 --</w:t>
-            </w:r>
-            <w:proofErr w:type="spellStart"/>
-            <w:r>
-              <w:t>noatime</w:t>
-            </w:r>
-            <w:proofErr w:type="spellEnd"/>
-            <w:r>
-              <w:t xml:space="preserve"> -w --sync $1 usb4</w:t>
+              <w:t xml:space="preserve">             /usr/bin/pmount --umask 000 --noatime -w --sync $1 usb4</w:t>
             </w:r>
           </w:p>
           <w:p>
@@ -4206,39 +3007,7 @@
               <w:pStyle w:val="code"/>
             </w:pPr>
             <w:r>
-              <w:t xml:space="preserve">         /</w:t>
-            </w:r>
-            <w:proofErr w:type="spellStart"/>
-            <w:r>
-              <w:t>usr</w:t>
-            </w:r>
-            <w:proofErr w:type="spellEnd"/>
-            <w:r>
-              <w:t>/bin/</w:t>
-            </w:r>
-            <w:proofErr w:type="spellStart"/>
-            <w:r>
-              <w:t>pmount</w:t>
-            </w:r>
-            <w:proofErr w:type="spellEnd"/>
-            <w:r>
-              <w:t xml:space="preserve"> --</w:t>
-            </w:r>
-            <w:proofErr w:type="spellStart"/>
-            <w:r>
-              <w:t>umask</w:t>
-            </w:r>
-            <w:proofErr w:type="spellEnd"/>
-            <w:r>
-              <w:t xml:space="preserve"> 000 --</w:t>
-            </w:r>
-            <w:proofErr w:type="spellStart"/>
-            <w:r>
-              <w:t>noatime</w:t>
-            </w:r>
-            <w:proofErr w:type="spellEnd"/>
-            <w:r>
-              <w:t xml:space="preserve"> -w --sync $1 usb3</w:t>
+              <w:t xml:space="preserve">         /usr/bin/pmount --umask 000 --noatime -w --sync $1 usb3</w:t>
             </w:r>
           </w:p>
           <w:p>
@@ -4262,39 +3031,7 @@
               <w:pStyle w:val="code"/>
             </w:pPr>
             <w:r>
-              <w:t xml:space="preserve">      /</w:t>
-            </w:r>
-            <w:proofErr w:type="spellStart"/>
-            <w:r>
-              <w:t>usr</w:t>
-            </w:r>
-            <w:proofErr w:type="spellEnd"/>
-            <w:r>
-              <w:t>/bin/</w:t>
-            </w:r>
-            <w:proofErr w:type="spellStart"/>
-            <w:r>
-              <w:t>pmount</w:t>
-            </w:r>
-            <w:proofErr w:type="spellEnd"/>
-            <w:r>
-              <w:t xml:space="preserve"> --</w:t>
-            </w:r>
-            <w:proofErr w:type="spellStart"/>
-            <w:r>
-              <w:t>umask</w:t>
-            </w:r>
-            <w:proofErr w:type="spellEnd"/>
-            <w:r>
-              <w:t xml:space="preserve"> 000 --</w:t>
-            </w:r>
-            <w:proofErr w:type="spellStart"/>
-            <w:r>
-              <w:t>noatime</w:t>
-            </w:r>
-            <w:proofErr w:type="spellEnd"/>
-            <w:r>
-              <w:t xml:space="preserve"> -w --sync $1 usb2</w:t>
+              <w:t xml:space="preserve">      /usr/bin/pmount --umask 000 --noatime -w --sync $1 usb2</w:t>
             </w:r>
           </w:p>
           <w:p>
@@ -4318,39 +3055,7 @@
               <w:pStyle w:val="code"/>
             </w:pPr>
             <w:r>
-              <w:t xml:space="preserve">   /</w:t>
-            </w:r>
-            <w:proofErr w:type="spellStart"/>
-            <w:r>
-              <w:t>usr</w:t>
-            </w:r>
-            <w:proofErr w:type="spellEnd"/>
-            <w:r>
-              <w:t>/bin/</w:t>
-            </w:r>
-            <w:proofErr w:type="spellStart"/>
-            <w:r>
-              <w:t>pmount</w:t>
-            </w:r>
-            <w:proofErr w:type="spellEnd"/>
-            <w:r>
-              <w:t xml:space="preserve"> --</w:t>
-            </w:r>
-            <w:proofErr w:type="spellStart"/>
-            <w:r>
-              <w:t>umask</w:t>
-            </w:r>
-            <w:proofErr w:type="spellEnd"/>
-            <w:r>
-              <w:t xml:space="preserve"> 000 --</w:t>
-            </w:r>
-            <w:proofErr w:type="spellStart"/>
-            <w:r>
-              <w:t>noatime</w:t>
-            </w:r>
-            <w:proofErr w:type="spellEnd"/>
-            <w:r>
-              <w:t xml:space="preserve"> -w --sync $1 usb1</w:t>
+              <w:t xml:space="preserve">   /usr/bin/pmount --umask 000 --noatime -w --sync $1 usb1</w:t>
             </w:r>
           </w:p>
           <w:p>
@@ -4399,62 +3104,18 @@
             <w:pPr>
               <w:pStyle w:val="code"/>
             </w:pPr>
-            <w:proofErr w:type="spellStart"/>
             <w:r>
               <w:rPr>
                 <w:rStyle w:val="codeChar"/>
               </w:rPr>
-              <w:t>sudo</w:t>
-            </w:r>
-            <w:proofErr w:type="spellEnd"/>
+              <w:t xml:space="preserve">sudo chmod 755 </w:t>
+            </w:r>
             <w:r>
               <w:rPr>
                 <w:rStyle w:val="codeChar"/>
               </w:rPr>
-              <w:t xml:space="preserve"> </w:t>
-            </w:r>
-            <w:proofErr w:type="spellStart"/>
-            <w:r>
-              <w:rPr>
-                <w:rStyle w:val="codeChar"/>
-              </w:rPr>
-              <w:t>chmod</w:t>
-            </w:r>
-            <w:proofErr w:type="spellEnd"/>
-            <w:r>
-              <w:rPr>
-                <w:rStyle w:val="codeChar"/>
-              </w:rPr>
-              <w:t xml:space="preserve"> 755 </w:t>
-            </w:r>
-            <w:r>
-              <w:rPr>
-                <w:rStyle w:val="codeChar"/>
-              </w:rPr>
-              <w:t>/</w:t>
-            </w:r>
-            <w:proofErr w:type="spellStart"/>
-            <w:r>
-              <w:rPr>
-                <w:rStyle w:val="codeChar"/>
-              </w:rPr>
-              <w:t>usr</w:t>
-            </w:r>
-            <w:proofErr w:type="spellEnd"/>
-            <w:r>
-              <w:rPr>
-                <w:rStyle w:val="codeChar"/>
-              </w:rPr>
-              <w:t>/local/bin/</w:t>
-            </w:r>
-            <w:proofErr w:type="spellStart"/>
-            <w:r>
-              <w:rPr>
-                <w:rStyle w:val="codeChar"/>
-              </w:rPr>
-              <w:t>cpmount</w:t>
-            </w:r>
-            <w:proofErr w:type="spellEnd"/>
+              <w:t>/usr/local/bin/cpmount</w:t>
+            </w:r>
           </w:p>
         </w:tc>
       </w:tr>
@@ -4494,13 +3155,8 @@
                 <w:color w:val="auto"/>
               </w:rPr>
             </w:pPr>
-            <w:proofErr w:type="spellStart"/>
-            <w:r>
-              <w:t>sudo</w:t>
-            </w:r>
-            <w:proofErr w:type="spellEnd"/>
-            <w:r>
-              <w:t xml:space="preserve"> </w:t>
+            <w:r>
+              <w:t xml:space="preserve">sudo </w:t>
             </w:r>
             <w:r>
               <w:t>reboot</w:t>
@@ -4561,13 +3217,8 @@
             <w:pPr>
               <w:pStyle w:val="code"/>
             </w:pPr>
-            <w:proofErr w:type="spellStart"/>
-            <w:r>
-              <w:t>sudo</w:t>
-            </w:r>
-            <w:proofErr w:type="spellEnd"/>
-            <w:r>
-              <w:t xml:space="preserve"> shutdown –h now</w:t>
+            <w:r>
+              <w:t>sudo shutdown –h now</w:t>
             </w:r>
           </w:p>
         </w:tc>
@@ -7735,7 +6386,7 @@
 </file>
 
 <file path=customXml/itemProps1.xml><?xml version="1.0" encoding="utf-8"?>
-<ds:datastoreItem xmlns:ds="http://schemas.openxmlformats.org/officeDocument/2006/customXml" ds:itemID="{783868C3-AB8C-49FA-AD4F-10F56F661C1E}">
+<ds:datastoreItem xmlns:ds="http://schemas.openxmlformats.org/officeDocument/2006/customXml" ds:itemID="{643E6B9A-1D18-4684-9BD7-50CD5F0A1FF6}">
   <ds:schemaRefs>
     <ds:schemaRef ds:uri="http://schemas.openxmlformats.org/officeDocument/2006/bibliography"/>
   </ds:schemaRefs>

</xml_diff>

<commit_message>
set git clone depth to 1
set git clone depth to 1
</commit_message>
<xml_diff>
--- a/docs/ADMIN_SD_CARD_CREATION.docx
+++ b/docs/ADMIN_SD_CARD_CREATION.docx
@@ -34,13 +34,13 @@
         <w:jc w:val="center"/>
       </w:pPr>
       <w:r>
-        <w:t>12</w:t>
+        <w:t>21</w:t>
       </w:r>
       <w:r>
         <w:t xml:space="preserve"> </w:t>
       </w:r>
       <w:r>
-        <w:t>September</w:t>
+        <w:t>November</w:t>
       </w:r>
       <w:r>
         <w:t xml:space="preserve"> 20</w:t>
@@ -2160,6 +2160,22 @@
                 <w:color w:val="auto"/>
                 <w:szCs w:val="18"/>
               </w:rPr>
+              <w:t>System: ALSA: linux sound system</w:t>
+            </w:r>
+          </w:p>
+          <w:p>
+            <w:pPr>
+              <w:pStyle w:val="code"/>
+              <w:rPr>
+                <w:color w:val="auto"/>
+                <w:szCs w:val="18"/>
+              </w:rPr>
+            </w:pPr>
+            <w:r>
+              <w:rPr>
+                <w:color w:val="auto"/>
+                <w:szCs w:val="18"/>
+              </w:rPr>
               <w:t>Development : Git Client</w:t>
             </w:r>
           </w:p>
@@ -2238,6 +2254,7 @@
         <w:pStyle w:val="Heading2"/>
       </w:pPr>
       <w:r>
+        <w:lastRenderedPageBreak/>
         <w:t>Install VLC (music player)</w:t>
       </w:r>
     </w:p>
@@ -2274,7 +2291,6 @@
               <w:pStyle w:val="code"/>
             </w:pPr>
             <w:r>
-              <w:lastRenderedPageBreak/>
               <w:t xml:space="preserve">sudo apt-get install </w:t>
             </w:r>
             <w:r>
@@ -2368,7 +2384,19 @@
               </w:rPr>
             </w:pPr>
             <w:r>
-              <w:t xml:space="preserve">git clone </w:t>
+              <w:t>git clone</w:t>
+            </w:r>
+            <w:r>
+              <w:t xml:space="preserve"> </w:t>
+            </w:r>
+            <w:r>
+              <w:t>--</w:t>
+            </w:r>
+            <w:r>
+              <w:t>depth 1</w:t>
+            </w:r>
+            <w:r>
+              <w:t xml:space="preserve"> </w:t>
             </w:r>
             <w:hyperlink r:id="rId24" w:history="1">
               <w:r>
@@ -2738,6 +2766,7 @@
               <w:pStyle w:val="code"/>
             </w:pPr>
             <w:r>
+              <w:lastRenderedPageBreak/>
               <w:t>Type=oneshot</w:t>
             </w:r>
           </w:p>
@@ -2754,7 +2783,6 @@
               <w:pStyle w:val="code"/>
             </w:pPr>
             <w:r>
-              <w:lastRenderedPageBreak/>
               <w:t>ExecStart=/usr/local/bin/cpmount /dev/%I</w:t>
             </w:r>
           </w:p>

</xml_diff>

<commit_message>
Update instructions for dietpi 8
Update instructions for dietpi 8
</commit_message>
<xml_diff>
--- a/docs/ADMIN_SD_CARD_CREATION.docx
+++ b/docs/ADMIN_SD_CARD_CREATION.docx
@@ -1,6 +1,6 @@
 
 <file path=word/document.xml><?xml version="1.0" encoding="utf-8"?>
-<w:document xmlns:wpc="http://schemas.microsoft.com/office/word/2010/wordprocessingCanvas" xmlns:cx="http://schemas.microsoft.com/office/drawing/2014/chartex" xmlns:cx1="http://schemas.microsoft.com/office/drawing/2015/9/8/chartex" xmlns:cx2="http://schemas.microsoft.com/office/drawing/2015/10/21/chartex" xmlns:cx3="http://schemas.microsoft.com/office/drawing/2016/5/9/chartex" xmlns:cx4="http://schemas.microsoft.com/office/drawing/2016/5/10/chartex" xmlns:cx5="http://schemas.microsoft.com/office/drawing/2016/5/11/chartex" xmlns:cx6="http://schemas.microsoft.com/office/drawing/2016/5/12/chartex" xmlns:cx7="http://schemas.microsoft.com/office/drawing/2016/5/13/chartex" xmlns:cx8="http://schemas.microsoft.com/office/drawing/2016/5/14/chartex" xmlns:mc="http://schemas.openxmlformats.org/markup-compatibility/2006" xmlns:aink="http://schemas.microsoft.com/office/drawing/2016/ink" xmlns:am3d="http://schemas.microsoft.com/office/drawing/2017/model3d" xmlns:o="urn:schemas-microsoft-com:office:office" xmlns:r="http://schemas.openxmlformats.org/officeDocument/2006/relationships" xmlns:m="http://schemas.openxmlformats.org/officeDocument/2006/math" xmlns:v="urn:schemas-microsoft-com:vml" xmlns:wp14="http://schemas.microsoft.com/office/word/2010/wordprocessingDrawing" xmlns:wp="http://schemas.openxmlformats.org/drawingml/2006/wordprocessingDrawing" xmlns:w10="urn:schemas-microsoft-com:office:word" xmlns:w="http://schemas.openxmlformats.org/wordprocessingml/2006/main" xmlns:w14="http://schemas.microsoft.com/office/word/2010/wordml" xmlns:w15="http://schemas.microsoft.com/office/word/2012/wordml" xmlns:w16cex="http://schemas.microsoft.com/office/word/2018/wordml/cex" xmlns:w16cid="http://schemas.microsoft.com/office/word/2016/wordml/cid" xmlns:w16="http://schemas.microsoft.com/office/word/2018/wordml" xmlns:w16se="http://schemas.microsoft.com/office/word/2015/wordml/symex" xmlns:wpg="http://schemas.microsoft.com/office/word/2010/wordprocessingGroup" xmlns:wpi="http://schemas.microsoft.com/office/word/2010/wordprocessingInk" xmlns:wne="http://schemas.microsoft.com/office/word/2006/wordml" xmlns:wps="http://schemas.microsoft.com/office/word/2010/wordprocessingShape" mc:Ignorable="w14 w15 w16se w16cid w16 w16cex wp14">
+<w:document xmlns:wpc="http://schemas.microsoft.com/office/word/2010/wordprocessingCanvas" xmlns:cx="http://schemas.microsoft.com/office/drawing/2014/chartex" xmlns:cx1="http://schemas.microsoft.com/office/drawing/2015/9/8/chartex" xmlns:cx2="http://schemas.microsoft.com/office/drawing/2015/10/21/chartex" xmlns:cx3="http://schemas.microsoft.com/office/drawing/2016/5/9/chartex" xmlns:cx4="http://schemas.microsoft.com/office/drawing/2016/5/10/chartex" xmlns:cx5="http://schemas.microsoft.com/office/drawing/2016/5/11/chartex" xmlns:cx6="http://schemas.microsoft.com/office/drawing/2016/5/12/chartex" xmlns:cx7="http://schemas.microsoft.com/office/drawing/2016/5/13/chartex" xmlns:cx8="http://schemas.microsoft.com/office/drawing/2016/5/14/chartex" xmlns:mc="http://schemas.openxmlformats.org/markup-compatibility/2006" xmlns:aink="http://schemas.microsoft.com/office/drawing/2016/ink" xmlns:am3d="http://schemas.microsoft.com/office/drawing/2017/model3d" xmlns:o="urn:schemas-microsoft-com:office:office" xmlns:oel="http://schemas.microsoft.com/office/2019/extlst" xmlns:r="http://schemas.openxmlformats.org/officeDocument/2006/relationships" xmlns:m="http://schemas.openxmlformats.org/officeDocument/2006/math" xmlns:v="urn:schemas-microsoft-com:vml" xmlns:wp14="http://schemas.microsoft.com/office/word/2010/wordprocessingDrawing" xmlns:wp="http://schemas.openxmlformats.org/drawingml/2006/wordprocessingDrawing" xmlns:w10="urn:schemas-microsoft-com:office:word" xmlns:w="http://schemas.openxmlformats.org/wordprocessingml/2006/main" xmlns:w14="http://schemas.microsoft.com/office/word/2010/wordml" xmlns:w15="http://schemas.microsoft.com/office/word/2012/wordml" xmlns:w16cex="http://schemas.microsoft.com/office/word/2018/wordml/cex" xmlns:w16cid="http://schemas.microsoft.com/office/word/2016/wordml/cid" xmlns:w16="http://schemas.microsoft.com/office/word/2018/wordml" xmlns:w16sdtdh="http://schemas.microsoft.com/office/word/2020/wordml/sdtdatahash" xmlns:w16se="http://schemas.microsoft.com/office/word/2015/wordml/symex" xmlns:wpg="http://schemas.microsoft.com/office/word/2010/wordprocessingGroup" xmlns:wpi="http://schemas.microsoft.com/office/word/2010/wordprocessingInk" xmlns:wne="http://schemas.microsoft.com/office/word/2006/wordml" xmlns:wps="http://schemas.microsoft.com/office/word/2010/wordprocessingShape" mc:Ignorable="w14 w15 w16se w16cid w16 w16cex w16sdtdh wp14">
   <w:body>
     <w:p>
       <w:pPr>
@@ -26,27 +26,40 @@
           <w:b/>
           <w:color w:val="5B9BD5" w:themeColor="accent1"/>
         </w:rPr>
-        <w:t>: How to prepare the micro-SD card image</w:t>
-      </w:r>
+        <w:t xml:space="preserve">: How to prepare the micro-SD card </w:t>
+      </w:r>
+      <w:proofErr w:type="gramStart"/>
+      <w:r>
+        <w:rPr>
+          <w:rFonts w:ascii="Neubau Pro" w:hAnsi="Neubau Pro"/>
+          <w:b/>
+          <w:color w:val="5B9BD5" w:themeColor="accent1"/>
+        </w:rPr>
+        <w:t>image</w:t>
+      </w:r>
+      <w:proofErr w:type="gramEnd"/>
     </w:p>
     <w:p>
       <w:pPr>
         <w:jc w:val="center"/>
       </w:pPr>
       <w:r>
-        <w:t>21</w:t>
+        <w:t>24</w:t>
       </w:r>
       <w:r>
         <w:t xml:space="preserve"> </w:t>
       </w:r>
       <w:r>
-        <w:t>November</w:t>
+        <w:t>September</w:t>
       </w:r>
       <w:r>
         <w:t xml:space="preserve"> 20</w:t>
       </w:r>
       <w:r>
-        <w:t>20</w:t>
+        <w:t>2</w:t>
+      </w:r>
+      <w:r>
+        <w:t>3</w:t>
       </w:r>
     </w:p>
     <w:p>
@@ -65,13 +78,29 @@
         <w:t xml:space="preserve">Dementia Friendly Music Player </w:t>
       </w:r>
       <w:r>
-        <w:t xml:space="preserve">system image – a .img file. I (Ross) am probably the only person that needs this document. Mostly people making a </w:t>
+        <w:t>system image – a .</w:t>
+      </w:r>
+      <w:proofErr w:type="spellStart"/>
+      <w:r>
+        <w:t>img</w:t>
+      </w:r>
+      <w:proofErr w:type="spellEnd"/>
+      <w:r>
+        <w:t xml:space="preserve"> file. I (Ross) am probably the only person that needs this document. Mostly people making a </w:t>
       </w:r>
       <w:r>
         <w:t>Dementia Friendly Music Player</w:t>
       </w:r>
       <w:r>
-        <w:t xml:space="preserve"> will use the fruit (the .img file) of </w:t>
+        <w:t xml:space="preserve"> will use the fruit (the .</w:t>
+      </w:r>
+      <w:proofErr w:type="spellStart"/>
+      <w:r>
+        <w:t>img</w:t>
+      </w:r>
+      <w:proofErr w:type="spellEnd"/>
+      <w:r>
+        <w:t xml:space="preserve"> file) of </w:t>
       </w:r>
       <w:r>
         <w:t xml:space="preserve">the process described here -- </w:t>
@@ -89,7 +118,15 @@
         <w:t xml:space="preserve"> custom</w:t>
       </w:r>
       <w:r>
-        <w:t xml:space="preserve"> .img file unless you really want to</w:t>
+        <w:t xml:space="preserve"> .</w:t>
+      </w:r>
+      <w:proofErr w:type="spellStart"/>
+      <w:r>
+        <w:t>img</w:t>
+      </w:r>
+      <w:proofErr w:type="spellEnd"/>
+      <w:r>
+        <w:t xml:space="preserve"> file unless you really want to</w:t>
       </w:r>
       <w:r>
         <w:t>.</w:t>
@@ -149,15 +186,20 @@
         <w:pStyle w:val="Heading1"/>
       </w:pPr>
       <w:r>
-        <w:t>To create USB DAC version</w:t>
+        <w:t>To create built-in headphone jack version</w:t>
       </w:r>
     </w:p>
     <w:p>
       <w:r>
-        <w:t>The Dementia Friendly Music Player that looks like this uses a USB DAC</w:t>
-      </w:r>
-      <w:r>
-        <w:t>.</w:t>
+        <w:t xml:space="preserve">The Dementia Friendly Music Players below use </w:t>
+      </w:r>
+      <w:proofErr w:type="gramStart"/>
+      <w:r>
+        <w:t>the Pi’s</w:t>
+      </w:r>
+      <w:proofErr w:type="gramEnd"/>
+      <w:r>
+        <w:t xml:space="preserve"> built-in headphone jack. </w:t>
       </w:r>
     </w:p>
     <w:p>
@@ -166,1520 +208,7 @@
           <w:noProof/>
         </w:rPr>
         <w:drawing>
-          <wp:inline distT="0" distB="0" distL="0" distR="0" wp14:anchorId="71AA43DA" wp14:editId="270977A2">
-            <wp:extent cx="2969070" cy="1670102"/>
-            <wp:effectExtent l="0" t="0" r="3175" b="6350"/>
-            <wp:docPr id="1" name="Picture 1"/>
-            <wp:cNvGraphicFramePr>
-              <a:graphicFrameLocks xmlns:a="http://schemas.openxmlformats.org/drawingml/2006/main" noChangeAspect="1"/>
-            </wp:cNvGraphicFramePr>
-            <a:graphic xmlns:a="http://schemas.openxmlformats.org/drawingml/2006/main">
-              <a:graphicData uri="http://schemas.openxmlformats.org/drawingml/2006/picture">
-                <pic:pic xmlns:pic="http://schemas.openxmlformats.org/drawingml/2006/picture">
-                  <pic:nvPicPr>
-                    <pic:cNvPr id="1" name="AF1_DQMusicBox_TinySpeakers_DoneNoHeadphones.jpg"/>
-                    <pic:cNvPicPr/>
-                  </pic:nvPicPr>
-                  <pic:blipFill>
-                    <a:blip r:embed="rId8" cstate="print">
-                      <a:extLst>
-                        <a:ext uri="{BEBA8EAE-BF5A-486C-A8C5-ECC9F3942E4B}">
-                          <a14:imgProps xmlns:a14="http://schemas.microsoft.com/office/drawing/2010/main">
-                            <a14:imgLayer r:embed="rId9">
-                              <a14:imgEffect>
-                                <a14:brightnessContrast bright="10000"/>
-                              </a14:imgEffect>
-                            </a14:imgLayer>
-                          </a14:imgProps>
-                        </a:ext>
-                        <a:ext uri="{28A0092B-C50C-407E-A947-70E740481C1C}">
-                          <a14:useLocalDpi xmlns:a14="http://schemas.microsoft.com/office/drawing/2010/main" val="0"/>
-                        </a:ext>
-                      </a:extLst>
-                    </a:blip>
-                    <a:stretch>
-                      <a:fillRect/>
-                    </a:stretch>
-                  </pic:blipFill>
-                  <pic:spPr>
-                    <a:xfrm>
-                      <a:off x="0" y="0"/>
-                      <a:ext cx="2981286" cy="1676973"/>
-                    </a:xfrm>
-                    <a:prstGeom prst="rect">
-                      <a:avLst/>
-                    </a:prstGeom>
-                  </pic:spPr>
-                </pic:pic>
-              </a:graphicData>
-            </a:graphic>
-          </wp:inline>
-        </w:drawing>
-      </w:r>
-    </w:p>
-    <w:p>
-      <w:pPr>
-        <w:pStyle w:val="Heading2"/>
-      </w:pPr>
-      <w:r>
-        <w:t>Flash</w:t>
-      </w:r>
-      <w:r>
-        <w:t xml:space="preserve"> DietPi</w:t>
-      </w:r>
-      <w:r>
-        <w:t xml:space="preserve"> on</w:t>
-      </w:r>
-      <w:r>
-        <w:t>to</w:t>
-      </w:r>
-      <w:r>
-        <w:t xml:space="preserve"> </w:t>
-      </w:r>
-      <w:r>
-        <w:t xml:space="preserve">the </w:t>
-      </w:r>
-      <w:r>
-        <w:t>micro-SD card</w:t>
-      </w:r>
-    </w:p>
-    <w:p>
-      <w:r>
-        <w:t xml:space="preserve">Install DietPi i.e. follow these instructions: </w:t>
-      </w:r>
-      <w:hyperlink r:id="rId10" w:anchor="p9" w:history="1">
-        <w:r>
-          <w:rPr>
-            <w:rStyle w:val="Hyperlink"/>
-          </w:rPr>
-          <w:t>http://dietpi.com/phpbb/viewtopic.php?f=8&amp;t=9#p9</w:t>
-        </w:r>
-      </w:hyperlink>
-      <w:r>
-        <w:t xml:space="preserve">. </w:t>
-      </w:r>
-      <w:r>
-        <w:t>I used</w:t>
-      </w:r>
-      <w:r>
-        <w:t xml:space="preserve"> </w:t>
-      </w:r>
-      <w:hyperlink r:id="rId11" w:history="1">
-        <w:r>
-          <w:rPr>
-            <w:rStyle w:val="Hyperlink"/>
-          </w:rPr>
-          <w:t>balenaEtcher</w:t>
-        </w:r>
-      </w:hyperlink>
-      <w:r>
-        <w:t xml:space="preserve"> (free) to write the disk image to the micro-SD card.</w:t>
-      </w:r>
-      <w:r>
-        <w:t xml:space="preserve"> This may take a while as the system updates itself.</w:t>
-      </w:r>
-    </w:p>
-    <w:p>
-      <w:pPr>
-        <w:pStyle w:val="Heading2"/>
-      </w:pPr>
-      <w:r>
-        <w:lastRenderedPageBreak/>
-        <w:t xml:space="preserve">Boot </w:t>
-      </w:r>
-      <w:r>
-        <w:t>&amp; configure DietPi</w:t>
-      </w:r>
-    </w:p>
-    <w:p>
-      <w:pPr>
-        <w:spacing w:after="0"/>
-      </w:pPr>
-      <w:r>
-        <w:t xml:space="preserve">Put the Pi on Ethernet. </w:t>
-      </w:r>
-      <w:r>
-        <w:t xml:space="preserve">Move the micro-SD card to the Pi, boot DietPi. </w:t>
-      </w:r>
-      <w:r>
-        <w:t>After a build process, you will be prompted to make some choices</w:t>
-      </w:r>
-      <w:r>
-        <w:t>.</w:t>
-      </w:r>
-      <w:r>
-        <w:br/>
-      </w:r>
-      <w:r>
-        <w:br/>
-        <w:t>DietPi-</w:t>
-      </w:r>
-      <w:r>
-        <w:t>Config</w:t>
-      </w:r>
-    </w:p>
-    <w:tbl>
-      <w:tblPr>
-        <w:tblStyle w:val="TableGrid"/>
-        <w:tblW w:w="0" w:type="auto"/>
-        <w:tblLook w:val="04A0" w:firstRow="1" w:lastRow="0" w:firstColumn="1" w:lastColumn="0" w:noHBand="0" w:noVBand="1"/>
-      </w:tblPr>
-      <w:tblGrid>
-        <w:gridCol w:w="12950"/>
-      </w:tblGrid>
-      <w:tr>
-        <w:tc>
-          <w:tcPr>
-            <w:tcW w:w="12950" w:type="dxa"/>
-          </w:tcPr>
-          <w:p>
-            <w:pPr>
-              <w:pStyle w:val="code"/>
-              <w:rPr>
-                <w:color w:val="auto"/>
-                <w:szCs w:val="18"/>
-              </w:rPr>
-            </w:pPr>
-            <w:r>
-              <w:rPr>
-                <w:color w:val="auto"/>
-                <w:szCs w:val="18"/>
-              </w:rPr>
-              <w:t>Audio Options: Enable : Install ALSA to enable audio capabilities</w:t>
-            </w:r>
-          </w:p>
-          <w:p>
-            <w:pPr>
-              <w:pStyle w:val="code"/>
-              <w:rPr>
-                <w:color w:val="auto"/>
-                <w:szCs w:val="18"/>
-              </w:rPr>
-            </w:pPr>
-            <w:r>
-              <w:rPr>
-                <w:color w:val="auto"/>
-                <w:szCs w:val="18"/>
-              </w:rPr>
-              <w:t xml:space="preserve">Audio Options: Soundcard : </w:t>
-            </w:r>
-            <w:r>
-              <w:rPr>
-                <w:color w:val="auto"/>
-                <w:szCs w:val="18"/>
-              </w:rPr>
-              <w:t>usb-dac</w:t>
-            </w:r>
-          </w:p>
-        </w:tc>
-      </w:tr>
-    </w:tbl>
-    <w:p>
-      <w:pPr>
-        <w:spacing w:after="0"/>
-      </w:pPr>
-    </w:p>
-    <w:p>
-      <w:pPr>
-        <w:spacing w:after="0"/>
-      </w:pPr>
-      <w:r>
-        <w:t>Software Optimized</w:t>
-      </w:r>
-    </w:p>
-    <w:tbl>
-      <w:tblPr>
-        <w:tblStyle w:val="TableGrid"/>
-        <w:tblW w:w="0" w:type="auto"/>
-        <w:tblLook w:val="04A0" w:firstRow="1" w:lastRow="0" w:firstColumn="1" w:lastColumn="0" w:noHBand="0" w:noVBand="1"/>
-      </w:tblPr>
-      <w:tblGrid>
-        <w:gridCol w:w="12950"/>
-      </w:tblGrid>
-      <w:tr>
-        <w:tc>
-          <w:tcPr>
-            <w:tcW w:w="12950" w:type="dxa"/>
-          </w:tcPr>
-          <w:p>
-            <w:pPr>
-              <w:pStyle w:val="code"/>
-              <w:rPr>
-                <w:color w:val="auto"/>
-                <w:szCs w:val="18"/>
-              </w:rPr>
-            </w:pPr>
-            <w:r>
-              <w:rPr>
-                <w:color w:val="auto"/>
-                <w:szCs w:val="18"/>
-              </w:rPr>
-              <w:t>Hardware Projects : RPi.GPIO</w:t>
-            </w:r>
-            <w:r>
-              <w:rPr>
-                <w:color w:val="auto"/>
-                <w:szCs w:val="18"/>
-              </w:rPr>
-              <w:t xml:space="preserve"> </w:t>
-            </w:r>
-            <w:r>
-              <w:rPr>
-                <w:color w:val="auto"/>
-                <w:szCs w:val="18"/>
-              </w:rPr>
-              <w:t>[</w:t>
-            </w:r>
-            <w:r>
-              <w:rPr>
-                <w:color w:val="auto"/>
-                <w:szCs w:val="18"/>
-              </w:rPr>
-              <w:t>Install</w:t>
-            </w:r>
-            <w:r>
-              <w:rPr>
-                <w:color w:val="auto"/>
-                <w:szCs w:val="18"/>
-              </w:rPr>
-              <w:t>]</w:t>
-            </w:r>
-          </w:p>
-        </w:tc>
-      </w:tr>
-    </w:tbl>
-    <w:p>
-      <w:pPr>
-        <w:spacing w:after="0"/>
-      </w:pPr>
-    </w:p>
-    <w:p>
-      <w:pPr>
-        <w:spacing w:after="0"/>
-      </w:pPr>
-      <w:r>
-        <w:t xml:space="preserve">Software </w:t>
-      </w:r>
-      <w:r>
-        <w:t>Additional</w:t>
-      </w:r>
-    </w:p>
-    <w:tbl>
-      <w:tblPr>
-        <w:tblStyle w:val="TableGrid"/>
-        <w:tblW w:w="0" w:type="auto"/>
-        <w:tblLook w:val="04A0" w:firstRow="1" w:lastRow="0" w:firstColumn="1" w:lastColumn="0" w:noHBand="0" w:noVBand="1"/>
-      </w:tblPr>
-      <w:tblGrid>
-        <w:gridCol w:w="12950"/>
-      </w:tblGrid>
-      <w:tr>
-        <w:tc>
-          <w:tcPr>
-            <w:tcW w:w="12950" w:type="dxa"/>
-          </w:tcPr>
-          <w:p>
-            <w:pPr>
-              <w:pStyle w:val="code"/>
-              <w:rPr>
-                <w:color w:val="auto"/>
-                <w:szCs w:val="18"/>
-              </w:rPr>
-            </w:pPr>
-            <w:r>
-              <w:rPr>
-                <w:color w:val="auto"/>
-                <w:szCs w:val="18"/>
-              </w:rPr>
-              <w:t>System : ALSA</w:t>
-            </w:r>
-          </w:p>
-          <w:p>
-            <w:pPr>
-              <w:pStyle w:val="code"/>
-              <w:rPr>
-                <w:color w:val="auto"/>
-                <w:szCs w:val="18"/>
-              </w:rPr>
-            </w:pPr>
-            <w:r>
-              <w:rPr>
-                <w:color w:val="auto"/>
-                <w:szCs w:val="18"/>
-              </w:rPr>
-              <w:t>D</w:t>
-            </w:r>
-            <w:r>
-              <w:rPr>
-                <w:color w:val="auto"/>
-                <w:szCs w:val="18"/>
-              </w:rPr>
-              <w:t>evelopment : Git Clien</w:t>
-            </w:r>
-            <w:r>
-              <w:rPr>
-                <w:color w:val="auto"/>
-                <w:szCs w:val="18"/>
-              </w:rPr>
-              <w:t>t</w:t>
-            </w:r>
-          </w:p>
-        </w:tc>
-      </w:tr>
-    </w:tbl>
-    <w:p>
-      <w:pPr>
-        <w:spacing w:after="0"/>
-      </w:pPr>
-    </w:p>
-    <w:p>
-      <w:pPr>
-        <w:spacing w:after="0"/>
-      </w:pPr>
-      <w:r>
-        <w:t>Install</w:t>
-      </w:r>
-    </w:p>
-    <w:tbl>
-      <w:tblPr>
-        <w:tblStyle w:val="TableGrid"/>
-        <w:tblW w:w="0" w:type="auto"/>
-        <w:tblLook w:val="04A0" w:firstRow="1" w:lastRow="0" w:firstColumn="1" w:lastColumn="0" w:noHBand="0" w:noVBand="1"/>
-      </w:tblPr>
-      <w:tblGrid>
-        <w:gridCol w:w="12950"/>
-      </w:tblGrid>
-      <w:tr>
-        <w:tc>
-          <w:tcPr>
-            <w:tcW w:w="12950" w:type="dxa"/>
-          </w:tcPr>
-          <w:p>
-            <w:pPr>
-              <w:pStyle w:val="code"/>
-              <w:rPr>
-                <w:color w:val="auto"/>
-                <w:szCs w:val="18"/>
-              </w:rPr>
-            </w:pPr>
-            <w:r>
-              <w:rPr>
-                <w:color w:val="auto"/>
-                <w:szCs w:val="18"/>
-              </w:rPr>
-              <w:t>Install</w:t>
-            </w:r>
-          </w:p>
-        </w:tc>
-      </w:tr>
-    </w:tbl>
-    <w:p>
-      <w:pPr>
-        <w:spacing w:after="0"/>
-      </w:pPr>
-    </w:p>
-    <w:p>
-      <w:pPr>
-        <w:spacing w:after="0"/>
-      </w:pPr>
-      <w:r>
-        <w:t>Software will be installed. Then y</w:t>
-      </w:r>
-      <w:r>
-        <w:t>our Pi will then reboot</w:t>
-      </w:r>
-    </w:p>
-    <w:p>
-      <w:pPr>
-        <w:spacing w:after="0"/>
-      </w:pPr>
-      <w:r>
-        <w:tab/>
-      </w:r>
-    </w:p>
-    <w:p>
-      <w:pPr>
-        <w:pStyle w:val="Heading2"/>
-      </w:pPr>
-      <w:r>
-        <w:t>Install VLC (music player)</w:t>
-      </w:r>
-    </w:p>
-    <w:tbl>
-      <w:tblPr>
-        <w:tblStyle w:val="TableGrid"/>
-        <w:tblW w:w="0" w:type="auto"/>
-        <w:tblLook w:val="04A0" w:firstRow="1" w:lastRow="0" w:firstColumn="1" w:lastColumn="0" w:noHBand="0" w:noVBand="1"/>
-      </w:tblPr>
-      <w:tblGrid>
-        <w:gridCol w:w="12950"/>
-      </w:tblGrid>
-      <w:tr>
-        <w:tc>
-          <w:tcPr>
-            <w:tcW w:w="12950" w:type="dxa"/>
-          </w:tcPr>
-          <w:p>
-            <w:pPr>
-              <w:pStyle w:val="code"/>
-            </w:pPr>
-            <w:r>
-              <w:t>sudo apt-get install vlc</w:t>
-            </w:r>
-            <w:r>
-              <w:t>-bin</w:t>
-            </w:r>
-          </w:p>
-          <w:p>
-            <w:pPr>
-              <w:pStyle w:val="code"/>
-            </w:pPr>
-            <w:r>
-              <w:t xml:space="preserve">sudo apt-get install </w:t>
-            </w:r>
-            <w:r>
-              <w:t>vlc-plugin-base</w:t>
-            </w:r>
-          </w:p>
-        </w:tc>
-      </w:tr>
-    </w:tbl>
-    <w:p>
-      <w:pPr>
-        <w:pStyle w:val="Heading2"/>
-        <w:numPr>
-          <w:ilvl w:val="0"/>
-          <w:numId w:val="0"/>
-        </w:numPr>
-        <w:ind w:left="576"/>
-      </w:pPr>
-    </w:p>
-    <w:p>
-      <w:pPr>
-        <w:pStyle w:val="Heading2"/>
-      </w:pPr>
-      <w:r>
-        <w:t>a</w:t>
-      </w:r>
-      <w:r>
-        <w:t>dduser pi</w:t>
-      </w:r>
-    </w:p>
-    <w:tbl>
-      <w:tblPr>
-        <w:tblStyle w:val="TableGrid"/>
-        <w:tblW w:w="0" w:type="auto"/>
-        <w:tblLook w:val="04A0" w:firstRow="1" w:lastRow="0" w:firstColumn="1" w:lastColumn="0" w:noHBand="0" w:noVBand="1"/>
-      </w:tblPr>
-      <w:tblGrid>
-        <w:gridCol w:w="12950"/>
-      </w:tblGrid>
-      <w:tr>
-        <w:tc>
-          <w:tcPr>
-            <w:tcW w:w="12950" w:type="dxa"/>
-          </w:tcPr>
-          <w:p>
-            <w:pPr>
-              <w:pStyle w:val="code"/>
-            </w:pPr>
-            <w:r>
-              <w:t xml:space="preserve">sudo </w:t>
-            </w:r>
-            <w:r>
-              <w:t>adduser pi</w:t>
-            </w:r>
-          </w:p>
-        </w:tc>
-      </w:tr>
-    </w:tbl>
-    <w:p/>
-    <w:p>
-      <w:pPr>
-        <w:pStyle w:val="Heading2"/>
-      </w:pPr>
-      <w:r>
-        <w:t>Install/clone dqmusicbox</w:t>
-      </w:r>
-      <w:r>
-        <w:t>, en</w:t>
-      </w:r>
-      <w:r>
-        <w:t>able</w:t>
-      </w:r>
-    </w:p>
-    <w:tbl>
-      <w:tblPr>
-        <w:tblStyle w:val="TableGrid"/>
-        <w:tblW w:w="0" w:type="auto"/>
-        <w:tblLook w:val="04A0" w:firstRow="1" w:lastRow="0" w:firstColumn="1" w:lastColumn="0" w:noHBand="0" w:noVBand="1"/>
-      </w:tblPr>
-      <w:tblGrid>
-        <w:gridCol w:w="12950"/>
-      </w:tblGrid>
-      <w:tr>
-        <w:tc>
-          <w:tcPr>
-            <w:tcW w:w="12950" w:type="dxa"/>
-          </w:tcPr>
-          <w:p>
-            <w:pPr>
-              <w:pStyle w:val="code"/>
-            </w:pPr>
-            <w:r>
-              <w:t>cd /home/pi</w:t>
-            </w:r>
-          </w:p>
-          <w:p>
-            <w:pPr>
-              <w:pStyle w:val="code"/>
-              <w:rPr>
-                <w:rStyle w:val="Hyperlink"/>
-                <w:color w:val="70AD47" w:themeColor="accent6"/>
-                <w:u w:val="none"/>
-              </w:rPr>
-            </w:pPr>
-            <w:r>
-              <w:t xml:space="preserve">git clone </w:t>
-            </w:r>
-            <w:hyperlink r:id="rId12" w:history="1">
-              <w:r>
-                <w:rPr>
-                  <w:rStyle w:val="Hyperlink"/>
-                  <w:color w:val="70AD47" w:themeColor="accent6"/>
-                  <w:u w:val="none"/>
-                </w:rPr>
-                <w:t>https://github.com/rosswesleyporter/dqmusicbox/</w:t>
-              </w:r>
-            </w:hyperlink>
-          </w:p>
-          <w:p>
-            <w:pPr>
-              <w:pStyle w:val="code"/>
-            </w:pPr>
-            <w:r>
-              <w:rPr>
-                <w:rStyle w:val="Hyperlink"/>
-                <w:color w:val="70AD47" w:themeColor="accent6"/>
-                <w:u w:val="none"/>
-              </w:rPr>
-              <w:t xml:space="preserve">sudo chmod 755 </w:t>
-            </w:r>
-            <w:r>
-              <w:rPr>
-                <w:rStyle w:val="Hyperlink"/>
-                <w:color w:val="70AD47" w:themeColor="accent6"/>
-                <w:u w:val="none"/>
-              </w:rPr>
-              <w:t>dqmusicbox/bin/dqmusicbox.py</w:t>
-            </w:r>
-          </w:p>
-        </w:tc>
-      </w:tr>
-    </w:tbl>
-    <w:p/>
-    <w:p>
-      <w:pPr>
-        <w:pStyle w:val="Heading2"/>
-      </w:pPr>
-      <w:r>
-        <w:t>Install Python bindings for VLC</w:t>
-      </w:r>
-    </w:p>
-    <w:tbl>
-      <w:tblPr>
-        <w:tblStyle w:val="TableGrid"/>
-        <w:tblW w:w="0" w:type="auto"/>
-        <w:tblLook w:val="04A0" w:firstRow="1" w:lastRow="0" w:firstColumn="1" w:lastColumn="0" w:noHBand="0" w:noVBand="1"/>
-      </w:tblPr>
-      <w:tblGrid>
-        <w:gridCol w:w="12950"/>
-      </w:tblGrid>
-      <w:tr>
-        <w:tc>
-          <w:tcPr>
-            <w:tcW w:w="12950" w:type="dxa"/>
-          </w:tcPr>
-          <w:p>
-            <w:pPr>
-              <w:pStyle w:val="code"/>
-            </w:pPr>
-            <w:r>
-              <w:t>cd /home/pi</w:t>
-            </w:r>
-          </w:p>
-          <w:p>
-            <w:pPr>
-              <w:pStyle w:val="code"/>
-            </w:pPr>
-            <w:r>
-              <w:t>sudo git clone https://github.com/oaubert/python-vlc</w:t>
-            </w:r>
-          </w:p>
-          <w:p>
-            <w:pPr>
-              <w:pStyle w:val="code"/>
-            </w:pPr>
-            <w:r>
-              <w:t>cp python-vlc/generated/</w:t>
-            </w:r>
-            <w:r>
-              <w:t>2.2/</w:t>
-            </w:r>
-            <w:r>
-              <w:t>vlc.py dqmusicbox/bin</w:t>
-            </w:r>
-          </w:p>
-          <w:p>
-            <w:pPr>
-              <w:pStyle w:val="code"/>
-            </w:pPr>
-            <w:r>
-              <w:t>chmod 755 dqmusicbox/bin/vlc.py</w:t>
-            </w:r>
-          </w:p>
-        </w:tc>
-      </w:tr>
-    </w:tbl>
-    <w:p/>
-    <w:p>
-      <w:pPr>
-        <w:pStyle w:val="Heading2"/>
-      </w:pPr>
-      <w:r>
-        <w:lastRenderedPageBreak/>
-        <w:t>Add shell script to automatically start the musicbox</w:t>
-      </w:r>
-    </w:p>
-    <w:tbl>
-      <w:tblPr>
-        <w:tblStyle w:val="TableGrid"/>
-        <w:tblW w:w="0" w:type="auto"/>
-        <w:tblLook w:val="04A0" w:firstRow="1" w:lastRow="0" w:firstColumn="1" w:lastColumn="0" w:noHBand="0" w:noVBand="1"/>
-      </w:tblPr>
-      <w:tblGrid>
-        <w:gridCol w:w="12950"/>
-      </w:tblGrid>
-      <w:tr>
-        <w:tc>
-          <w:tcPr>
-            <w:tcW w:w="12950" w:type="dxa"/>
-          </w:tcPr>
-          <w:p>
-            <w:pPr>
-              <w:pStyle w:val="code"/>
-            </w:pPr>
-            <w:r>
-              <w:t>cd /home/pi</w:t>
-            </w:r>
-          </w:p>
-          <w:p>
-            <w:pPr>
-              <w:pStyle w:val="code"/>
-            </w:pPr>
-            <w:r>
-              <w:t xml:space="preserve">sudo cp </w:t>
-            </w:r>
-            <w:r>
-              <w:t>dqmusicbox/</w:t>
-            </w:r>
-            <w:r>
-              <w:t>bin/dqmusicbox.sh /etc/init.d</w:t>
-            </w:r>
-          </w:p>
-          <w:p>
-            <w:pPr>
-              <w:pStyle w:val="code"/>
-              <w:rPr>
-                <w:rStyle w:val="codeChar"/>
-              </w:rPr>
-            </w:pPr>
-            <w:r>
-              <w:rPr>
-                <w:rStyle w:val="codeChar"/>
-              </w:rPr>
-              <w:t xml:space="preserve">sudo </w:t>
-            </w:r>
-            <w:r>
-              <w:rPr>
-                <w:rStyle w:val="codeChar"/>
-              </w:rPr>
-              <w:t>chmod 755 /etc/init.d/dqmusi</w:t>
-            </w:r>
-            <w:r>
-              <w:rPr>
-                <w:rStyle w:val="codeChar"/>
-              </w:rPr>
-              <w:t>cbox.</w:t>
-            </w:r>
-            <w:r>
-              <w:rPr>
-                <w:rStyle w:val="codeChar"/>
-              </w:rPr>
-              <w:t>sh</w:t>
-            </w:r>
-          </w:p>
-          <w:p>
-            <w:pPr>
-              <w:pStyle w:val="code"/>
-              <w:rPr>
-                <w:rFonts w:asciiTheme="minorHAnsi" w:hAnsiTheme="minorHAnsi" w:cstheme="minorBidi"/>
-                <w:color w:val="auto"/>
-              </w:rPr>
-            </w:pPr>
-            <w:r>
-              <w:rPr>
-                <w:rStyle w:val="codeChar"/>
-              </w:rPr>
-              <w:t xml:space="preserve">sudo update-rc.d </w:t>
-            </w:r>
-            <w:r>
-              <w:rPr>
-                <w:rStyle w:val="codeChar"/>
-              </w:rPr>
-              <w:t>dqmusicbox</w:t>
-            </w:r>
-            <w:r>
-              <w:rPr>
-                <w:rStyle w:val="codeChar"/>
-              </w:rPr>
-              <w:t>.sh defaults</w:t>
-            </w:r>
-          </w:p>
-        </w:tc>
-      </w:tr>
-    </w:tbl>
-    <w:p>
-      <w:pPr>
-        <w:spacing w:after="0"/>
-      </w:pPr>
-      <w:r>
-        <w:t xml:space="preserve">For more information, see </w:t>
-      </w:r>
-      <w:r>
-        <w:t>Stephen Christopher Phillips</w:t>
-      </w:r>
-      <w:r>
-        <w:t xml:space="preserve">’ </w:t>
-      </w:r>
-      <w:hyperlink r:id="rId13" w:history="1">
-        <w:r>
-          <w:rPr>
-            <w:rStyle w:val="Hyperlink"/>
-          </w:rPr>
-          <w:t>terrific page</w:t>
-        </w:r>
-      </w:hyperlink>
-      <w:r>
-        <w:t>.</w:t>
-      </w:r>
-    </w:p>
-    <w:p>
-      <w:pPr>
-        <w:spacing w:after="0"/>
-      </w:pPr>
-    </w:p>
-    <w:p>
-      <w:pPr>
-        <w:pStyle w:val="Heading2"/>
-      </w:pPr>
-      <w:r>
-        <w:t xml:space="preserve"> </w:t>
-      </w:r>
-      <w:r>
-        <w:t xml:space="preserve">Configure </w:t>
-      </w:r>
-      <w:r>
-        <w:t>such that USB drives mount automatically</w:t>
-      </w:r>
-    </w:p>
-    <w:p>
-      <w:r>
-        <w:t xml:space="preserve">The instructions </w:t>
-      </w:r>
-      <w:r>
-        <w:t>below are</w:t>
-      </w:r>
-      <w:r>
-        <w:t xml:space="preserve"> from</w:t>
-      </w:r>
-      <w:r>
-        <w:t xml:space="preserve"> </w:t>
-      </w:r>
-      <w:hyperlink r:id="rId14" w:history="1">
-        <w:r>
-          <w:rPr>
-            <w:rStyle w:val="Hyperlink"/>
-          </w:rPr>
-          <w:t>pauliucxz</w:t>
-        </w:r>
-      </w:hyperlink>
-      <w:r>
-        <w:t xml:space="preserve"> in</w:t>
-      </w:r>
-      <w:r>
-        <w:t xml:space="preserve"> </w:t>
-      </w:r>
-      <w:hyperlink r:id="rId15" w:history="1">
-        <w:r>
-          <w:rPr>
-            <w:rStyle w:val="Hyperlink"/>
-          </w:rPr>
-          <w:t xml:space="preserve">StackExchange </w:t>
-        </w:r>
-        <w:r>
-          <w:rPr>
-            <w:rStyle w:val="Hyperlink"/>
-          </w:rPr>
-          <w:t>66169</w:t>
-        </w:r>
-      </w:hyperlink>
-      <w:r>
-        <w:t>, preserved below for clarity</w:t>
-      </w:r>
-      <w:r>
-        <w:t>.</w:t>
-      </w:r>
-      <w:r>
-        <w:t xml:space="preserve"> I am quite thankful for that </w:t>
-      </w:r>
-      <w:r>
-        <w:t>answer</w:t>
-      </w:r>
-      <w:r>
-        <w:t>.</w:t>
-      </w:r>
-      <w:r>
-        <w:t xml:space="preserve"> </w:t>
-      </w:r>
-      <w:r>
-        <w:t>The first USB drive will automatically mount as /media/usb1.</w:t>
-      </w:r>
-    </w:p>
-    <w:p>
-      <w:pPr>
-        <w:spacing w:after="0"/>
-      </w:pPr>
-      <w:r>
-        <w:t>Specify a udev rule by creating</w:t>
-      </w:r>
-      <w:r>
-        <w:t xml:space="preserve"> file</w:t>
-      </w:r>
-      <w:r>
-        <w:t xml:space="preserve"> /etc/udev/rules.d/usbstick.rules</w:t>
-      </w:r>
-    </w:p>
-    <w:tbl>
-      <w:tblPr>
-        <w:tblStyle w:val="TableGrid"/>
-        <w:tblW w:w="0" w:type="auto"/>
-        <w:tblLook w:val="04A0" w:firstRow="1" w:lastRow="0" w:firstColumn="1" w:lastColumn="0" w:noHBand="0" w:noVBand="1"/>
-      </w:tblPr>
-      <w:tblGrid>
-        <w:gridCol w:w="12950"/>
-      </w:tblGrid>
-      <w:tr>
-        <w:tc>
-          <w:tcPr>
-            <w:tcW w:w="12950" w:type="dxa"/>
-          </w:tcPr>
-          <w:p>
-            <w:pPr>
-              <w:pStyle w:val="code"/>
-              <w:rPr>
-                <w:rFonts w:asciiTheme="minorHAnsi" w:hAnsiTheme="minorHAnsi" w:cstheme="minorBidi"/>
-                <w:color w:val="auto"/>
-              </w:rPr>
-            </w:pPr>
-            <w:r>
-              <w:t>ACTION=="add", KERNEL=="sd[a-z][0-9]", TAG+="systemd", ENV{SYSTEMD_WANTS}="usbstick-handler@%k"</w:t>
-            </w:r>
-          </w:p>
-        </w:tc>
-      </w:tr>
-    </w:tbl>
-    <w:p>
-      <w:pPr>
-        <w:spacing w:after="0"/>
-      </w:pPr>
-    </w:p>
-    <w:p>
-      <w:pPr>
-        <w:spacing w:after="0"/>
-      </w:pPr>
-      <w:r>
-        <w:t>Configure a system service by c</w:t>
-      </w:r>
-      <w:r>
-        <w:t>reat</w:t>
-      </w:r>
-      <w:r>
-        <w:t>ing</w:t>
-      </w:r>
-      <w:r>
-        <w:t xml:space="preserve"> file </w:t>
-      </w:r>
-      <w:r>
-        <w:t>/lib/systemd/system/usbstick-handler@.service</w:t>
-      </w:r>
-    </w:p>
-    <w:tbl>
-      <w:tblPr>
-        <w:tblStyle w:val="TableGrid"/>
-        <w:tblW w:w="0" w:type="auto"/>
-        <w:tblLook w:val="04A0" w:firstRow="1" w:lastRow="0" w:firstColumn="1" w:lastColumn="0" w:noHBand="0" w:noVBand="1"/>
-      </w:tblPr>
-      <w:tblGrid>
-        <w:gridCol w:w="12950"/>
-      </w:tblGrid>
-      <w:tr>
-        <w:tc>
-          <w:tcPr>
-            <w:tcW w:w="12950" w:type="dxa"/>
-          </w:tcPr>
-          <w:p>
-            <w:pPr>
-              <w:pStyle w:val="code"/>
-            </w:pPr>
-            <w:r>
-              <w:t>[Unit]</w:t>
-            </w:r>
-          </w:p>
-          <w:p>
-            <w:pPr>
-              <w:pStyle w:val="code"/>
-            </w:pPr>
-            <w:r>
-              <w:t>Description=Mount USB sticks</w:t>
-            </w:r>
-          </w:p>
-          <w:p>
-            <w:pPr>
-              <w:pStyle w:val="code"/>
-            </w:pPr>
-            <w:r>
-              <w:t>BindsTo=dev-%i.device</w:t>
-            </w:r>
-          </w:p>
-          <w:p>
-            <w:pPr>
-              <w:pStyle w:val="code"/>
-            </w:pPr>
-            <w:r>
-              <w:t>After=dev-%i.device</w:t>
-            </w:r>
-          </w:p>
-          <w:p>
-            <w:pPr>
-              <w:pStyle w:val="code"/>
-            </w:pPr>
-          </w:p>
-          <w:p>
-            <w:pPr>
-              <w:pStyle w:val="code"/>
-            </w:pPr>
-            <w:r>
-              <w:t>[Service]</w:t>
-            </w:r>
-          </w:p>
-          <w:p>
-            <w:pPr>
-              <w:pStyle w:val="code"/>
-            </w:pPr>
-            <w:r>
-              <w:t>Type=oneshot</w:t>
-            </w:r>
-          </w:p>
-          <w:p>
-            <w:pPr>
-              <w:pStyle w:val="code"/>
-            </w:pPr>
-            <w:r>
-              <w:t>RemainAfterExit=yes</w:t>
-            </w:r>
-          </w:p>
-          <w:p>
-            <w:pPr>
-              <w:pStyle w:val="code"/>
-            </w:pPr>
-            <w:r>
-              <w:t>ExecStart=/usr/local/bin/cpmount /dev/%I</w:t>
-            </w:r>
-          </w:p>
-          <w:p>
-            <w:pPr>
-              <w:pStyle w:val="code"/>
-              <w:rPr>
-                <w:rFonts w:asciiTheme="minorHAnsi" w:hAnsiTheme="minorHAnsi" w:cstheme="minorBidi"/>
-                <w:color w:val="auto"/>
-              </w:rPr>
-            </w:pPr>
-            <w:r>
-              <w:t>ExecStop=/usr/bin/pumount /dev/%I</w:t>
-            </w:r>
-          </w:p>
-        </w:tc>
-      </w:tr>
-    </w:tbl>
-    <w:p/>
-    <w:p>
-      <w:pPr>
-        <w:spacing w:after="0"/>
-      </w:pPr>
-      <w:r>
-        <w:t>Create the mount script file</w:t>
-      </w:r>
-      <w:r>
-        <w:t xml:space="preserve"> /usr/local/bin/cpmount</w:t>
-      </w:r>
-    </w:p>
-    <w:tbl>
-      <w:tblPr>
-        <w:tblStyle w:val="TableGrid"/>
-        <w:tblW w:w="0" w:type="auto"/>
-        <w:tblLook w:val="04A0" w:firstRow="1" w:lastRow="0" w:firstColumn="1" w:lastColumn="0" w:noHBand="0" w:noVBand="1"/>
-      </w:tblPr>
-      <w:tblGrid>
-        <w:gridCol w:w="12950"/>
-      </w:tblGrid>
-      <w:tr>
-        <w:tc>
-          <w:tcPr>
-            <w:tcW w:w="12950" w:type="dxa"/>
-          </w:tcPr>
-          <w:p>
-            <w:pPr>
-              <w:pStyle w:val="code"/>
-            </w:pPr>
-            <w:r>
-              <w:t>#!/bin/bash</w:t>
-            </w:r>
-          </w:p>
-          <w:p>
-            <w:pPr>
-              <w:pStyle w:val="code"/>
-            </w:pPr>
-            <w:r>
-              <w:t>if mountpoint -q /media/usb1</w:t>
-            </w:r>
-          </w:p>
-          <w:p>
-            <w:pPr>
-              <w:pStyle w:val="code"/>
-            </w:pPr>
-            <w:r>
-              <w:t>then</w:t>
-            </w:r>
-          </w:p>
-          <w:p>
-            <w:pPr>
-              <w:pStyle w:val="code"/>
-            </w:pPr>
-            <w:r>
-              <w:t xml:space="preserve">   if mountpoint -q /media/usb2</w:t>
-            </w:r>
-          </w:p>
-          <w:p>
-            <w:pPr>
-              <w:pStyle w:val="code"/>
-            </w:pPr>
-            <w:r>
-              <w:t xml:space="preserve">   then</w:t>
-            </w:r>
-          </w:p>
-          <w:p>
-            <w:pPr>
-              <w:pStyle w:val="code"/>
-            </w:pPr>
-            <w:r>
-              <w:t xml:space="preserve">      if mountpoint -q /media/usb3</w:t>
-            </w:r>
-          </w:p>
-          <w:p>
-            <w:pPr>
-              <w:pStyle w:val="code"/>
-            </w:pPr>
-            <w:r>
-              <w:t xml:space="preserve">      then</w:t>
-            </w:r>
-          </w:p>
-          <w:p>
-            <w:pPr>
-              <w:pStyle w:val="code"/>
-            </w:pPr>
-            <w:r>
-              <w:t xml:space="preserve">         if mo</w:t>
-            </w:r>
-            <w:r>
-              <w:t>u</w:t>
-            </w:r>
-            <w:r>
-              <w:t>ntpoint -1 /media/usb4</w:t>
-            </w:r>
-          </w:p>
-          <w:p>
-            <w:pPr>
-              <w:pStyle w:val="code"/>
-            </w:pPr>
-            <w:r>
-              <w:t xml:space="preserve">         then</w:t>
-            </w:r>
-          </w:p>
-          <w:p>
-            <w:pPr>
-              <w:pStyle w:val="code"/>
-            </w:pPr>
-            <w:r>
-              <w:t xml:space="preserve">             echo "No mountpoints available!"</w:t>
-            </w:r>
-          </w:p>
-          <w:p>
-            <w:pPr>
-              <w:pStyle w:val="code"/>
-            </w:pPr>
-            <w:r>
-              <w:t xml:space="preserve">             #You can add more if you need</w:t>
-            </w:r>
-          </w:p>
-          <w:p>
-            <w:pPr>
-              <w:pStyle w:val="code"/>
-            </w:pPr>
-            <w:r>
-              <w:t xml:space="preserve">         else</w:t>
-            </w:r>
-          </w:p>
-          <w:p>
-            <w:pPr>
-              <w:pStyle w:val="code"/>
-            </w:pPr>
-            <w:r>
-              <w:t xml:space="preserve">             /usr/bin/pmount --umask 000 --noatime -w --sync $1 usb4</w:t>
-            </w:r>
-          </w:p>
-          <w:p>
-            <w:pPr>
-              <w:pStyle w:val="code"/>
-            </w:pPr>
-            <w:r>
-              <w:t xml:space="preserve">         fi</w:t>
-            </w:r>
-          </w:p>
-          <w:p>
-            <w:pPr>
-              <w:pStyle w:val="code"/>
-            </w:pPr>
-            <w:r>
-              <w:t xml:space="preserve">      else</w:t>
-            </w:r>
-          </w:p>
-          <w:p>
-            <w:pPr>
-              <w:pStyle w:val="code"/>
-            </w:pPr>
-            <w:r>
-              <w:t xml:space="preserve">         /usr/bin/pmount --umask 000 --noatime -w --sync $1 usb3</w:t>
-            </w:r>
-          </w:p>
-          <w:p>
-            <w:pPr>
-              <w:pStyle w:val="code"/>
-            </w:pPr>
-            <w:r>
-              <w:t xml:space="preserve">      fi</w:t>
-            </w:r>
-          </w:p>
-          <w:p>
-            <w:pPr>
-              <w:pStyle w:val="code"/>
-            </w:pPr>
-            <w:r>
-              <w:lastRenderedPageBreak/>
-              <w:t xml:space="preserve">   else</w:t>
-            </w:r>
-          </w:p>
-          <w:p>
-            <w:pPr>
-              <w:pStyle w:val="code"/>
-            </w:pPr>
-            <w:r>
-              <w:t xml:space="preserve">      /usr/bin/pmount --umask 000 --noatime -w --sync $1 usb2</w:t>
-            </w:r>
-          </w:p>
-          <w:p>
-            <w:pPr>
-              <w:pStyle w:val="code"/>
-            </w:pPr>
-            <w:r>
-              <w:t xml:space="preserve">   fi</w:t>
-            </w:r>
-          </w:p>
-          <w:p>
-            <w:pPr>
-              <w:pStyle w:val="code"/>
-            </w:pPr>
-            <w:r>
-              <w:t>else</w:t>
-            </w:r>
-          </w:p>
-          <w:p>
-            <w:pPr>
-              <w:pStyle w:val="code"/>
-            </w:pPr>
-            <w:r>
-              <w:t xml:space="preserve">   /usr/bin/pmount --umask 000 --noatime -w --sync $1 usb1</w:t>
-            </w:r>
-          </w:p>
-          <w:p>
-            <w:pPr>
-              <w:pStyle w:val="code"/>
-              <w:rPr>
-                <w:rFonts w:asciiTheme="minorHAnsi" w:hAnsiTheme="minorHAnsi" w:cstheme="minorBidi"/>
-                <w:color w:val="auto"/>
-              </w:rPr>
-            </w:pPr>
-            <w:r>
-              <w:t>fi</w:t>
-            </w:r>
-          </w:p>
-        </w:tc>
-      </w:tr>
-    </w:tbl>
-    <w:p>
-      <w:pPr>
-        <w:spacing w:after="0"/>
-      </w:pPr>
-    </w:p>
-    <w:p>
-      <w:pPr>
-        <w:spacing w:after="0"/>
-      </w:pPr>
-      <w:r>
-        <w:t>Make the script executable</w:t>
-      </w:r>
-    </w:p>
-    <w:tbl>
-      <w:tblPr>
-        <w:tblStyle w:val="TableGrid"/>
-        <w:tblW w:w="0" w:type="auto"/>
-        <w:tblLook w:val="04A0" w:firstRow="1" w:lastRow="0" w:firstColumn="1" w:lastColumn="0" w:noHBand="0" w:noVBand="1"/>
-      </w:tblPr>
-      <w:tblGrid>
-        <w:gridCol w:w="12950"/>
-      </w:tblGrid>
-      <w:tr>
-        <w:tc>
-          <w:tcPr>
-            <w:tcW w:w="12950" w:type="dxa"/>
-          </w:tcPr>
-          <w:p>
-            <w:pPr>
-              <w:pStyle w:val="code"/>
-            </w:pPr>
-            <w:r>
-              <w:rPr>
-                <w:rStyle w:val="codeChar"/>
-              </w:rPr>
-              <w:t xml:space="preserve">sudo chmod 755 </w:t>
-            </w:r>
-            <w:r>
-              <w:rPr>
-                <w:rStyle w:val="codeChar"/>
-              </w:rPr>
-              <w:t>/usr/local/bin/cpmount</w:t>
-            </w:r>
-          </w:p>
-        </w:tc>
-      </w:tr>
-    </w:tbl>
-    <w:p>
-      <w:pPr>
-        <w:spacing w:after="0"/>
-      </w:pPr>
-    </w:p>
-    <w:p>
-      <w:pPr>
-        <w:pStyle w:val="Heading2"/>
-      </w:pPr>
-      <w:r>
-        <w:t>Reboot</w:t>
-      </w:r>
-    </w:p>
-    <w:tbl>
-      <w:tblPr>
-        <w:tblStyle w:val="TableGrid"/>
-        <w:tblW w:w="0" w:type="auto"/>
-        <w:tblLook w:val="04A0" w:firstRow="1" w:lastRow="0" w:firstColumn="1" w:lastColumn="0" w:noHBand="0" w:noVBand="1"/>
-      </w:tblPr>
-      <w:tblGrid>
-        <w:gridCol w:w="12950"/>
-      </w:tblGrid>
-      <w:tr>
-        <w:tc>
-          <w:tcPr>
-            <w:tcW w:w="12950" w:type="dxa"/>
-          </w:tcPr>
-          <w:p>
-            <w:pPr>
-              <w:pStyle w:val="code"/>
-              <w:rPr>
-                <w:rFonts w:asciiTheme="minorHAnsi" w:hAnsiTheme="minorHAnsi" w:cstheme="minorBidi"/>
-                <w:color w:val="auto"/>
-              </w:rPr>
-            </w:pPr>
-            <w:r>
-              <w:t xml:space="preserve">sudo </w:t>
-            </w:r>
-            <w:r>
-              <w:t>reboot</w:t>
-            </w:r>
-          </w:p>
-        </w:tc>
-      </w:tr>
-    </w:tbl>
-    <w:p>
-      <w:pPr>
-        <w:spacing w:after="0"/>
-      </w:pPr>
-    </w:p>
-    <w:p>
-      <w:pPr>
-        <w:pStyle w:val="Heading2"/>
-      </w:pPr>
-      <w:r>
-        <w:t>Test</w:t>
-      </w:r>
-    </w:p>
-    <w:p>
-      <w:r>
-        <w:t>Make sure the music plays…</w:t>
-      </w:r>
-    </w:p>
-    <w:p>
-      <w:pPr>
-        <w:pStyle w:val="Heading2"/>
-      </w:pPr>
-      <w:r>
-        <w:t>Shutdown</w:t>
-      </w:r>
-    </w:p>
-    <w:p>
-      <w:pPr>
-        <w:spacing w:after="0"/>
-      </w:pPr>
-      <w:r>
-        <w:t>Provided that the reboot went well, shutdown</w:t>
-      </w:r>
-      <w:r>
-        <w:t>:</w:t>
-      </w:r>
-    </w:p>
-    <w:tbl>
-      <w:tblPr>
-        <w:tblStyle w:val="TableGrid"/>
-        <w:tblW w:w="0" w:type="auto"/>
-        <w:tblLook w:val="04A0" w:firstRow="1" w:lastRow="0" w:firstColumn="1" w:lastColumn="0" w:noHBand="0" w:noVBand="1"/>
-      </w:tblPr>
-      <w:tblGrid>
-        <w:gridCol w:w="12950"/>
-      </w:tblGrid>
-      <w:tr>
-        <w:tc>
-          <w:tcPr>
-            <w:tcW w:w="12950" w:type="dxa"/>
-          </w:tcPr>
-          <w:p>
-            <w:pPr>
-              <w:pStyle w:val="code"/>
-            </w:pPr>
-            <w:r>
-              <w:t>sudo shutdown –h now</w:t>
-            </w:r>
-          </w:p>
-        </w:tc>
-      </w:tr>
-    </w:tbl>
-    <w:p>
-      <w:r>
-        <w:t>Then remove the micro-SD card.</w:t>
-      </w:r>
-    </w:p>
-    <w:p>
-      <w:pPr>
-        <w:pStyle w:val="Heading2"/>
-      </w:pPr>
-      <w:r>
-        <w:t xml:space="preserve">Use </w:t>
-      </w:r>
-      <w:r>
-        <w:t xml:space="preserve">Win32DiskImager </w:t>
-      </w:r>
-      <w:r>
-        <w:t>to create</w:t>
-      </w:r>
-      <w:r>
-        <w:t xml:space="preserve"> the master image</w:t>
-      </w:r>
-    </w:p>
-    <w:p>
-      <w:r>
-        <w:t>Remove the micro-SD card from your Pi and place in the card read</w:t>
-      </w:r>
-      <w:r>
-        <w:t xml:space="preserve">er of your </w:t>
-      </w:r>
-      <w:r>
-        <w:t xml:space="preserve">computer. Use Win32DiskImager to create an image of </w:t>
-      </w:r>
-      <w:r>
-        <w:t>D</w:t>
-      </w:r>
-      <w:r>
-        <w:t>ementia Friendly Music Player</w:t>
-      </w:r>
-      <w:r>
-        <w:t xml:space="preserve"> that you just nicely configured.</w:t>
-      </w:r>
-    </w:p>
-    <w:p>
-      <w:pPr>
-        <w:rPr>
-          <w:rFonts w:asciiTheme="majorHAnsi" w:eastAsiaTheme="majorEastAsia" w:hAnsiTheme="majorHAnsi" w:cstheme="majorBidi"/>
-          <w:b/>
-          <w:color w:val="2E74B5" w:themeColor="accent1" w:themeShade="BF"/>
-          <w:sz w:val="28"/>
-          <w:szCs w:val="32"/>
-        </w:rPr>
-      </w:pPr>
-      <w:r>
-        <w:br w:type="page"/>
-      </w:r>
-    </w:p>
-    <w:p>
-      <w:pPr>
-        <w:pStyle w:val="Heading1"/>
-      </w:pPr>
-      <w:r>
-        <w:lastRenderedPageBreak/>
-        <w:t>To create built-in headphone jack version</w:t>
-      </w:r>
-    </w:p>
-    <w:p>
-      <w:r>
-        <w:t>The Dementia Friendly Music Player</w:t>
-      </w:r>
-      <w:r>
-        <w:t xml:space="preserve">s below use the Pi’s built-in headphone jack. </w:t>
-      </w:r>
-    </w:p>
-    <w:p>
-      <w:r>
-        <w:rPr>
-          <w:noProof/>
-        </w:rPr>
-        <w:drawing>
-          <wp:anchor distT="0" distB="0" distL="114300" distR="114300" simplePos="0" relativeHeight="251660288" behindDoc="0" locked="0" layoutInCell="1" allowOverlap="1" wp14:anchorId="5BF82CC9" wp14:editId="08F5F7AE">
+          <wp:anchor distT="0" distB="0" distL="114300" distR="114300" simplePos="0" relativeHeight="251661312" behindDoc="0" locked="0" layoutInCell="1" allowOverlap="1" wp14:anchorId="594A835C" wp14:editId="1A9E3398">
             <wp:simplePos x="0" y="0"/>
             <wp:positionH relativeFrom="column">
               <wp:posOffset>2865120</wp:posOffset>
@@ -1702,11 +231,11 @@
                     <pic:cNvPicPr/>
                   </pic:nvPicPr>
                   <pic:blipFill rotWithShape="1">
-                    <a:blip r:embed="rId16" cstate="print">
+                    <a:blip r:embed="rId8" cstate="print">
                       <a:extLst>
                         <a:ext uri="{BEBA8EAE-BF5A-486C-A8C5-ECC9F3942E4B}">
                           <a14:imgProps xmlns:a14="http://schemas.microsoft.com/office/drawing/2010/main">
-                            <a14:imgLayer r:embed="rId17">
+                            <a14:imgLayer r:embed="rId9">
                               <a14:imgEffect>
                                 <a14:brightnessContrast bright="10000"/>
                               </a14:imgEffect>
@@ -1749,7 +278,7 @@
           <w:noProof/>
         </w:rPr>
         <w:drawing>
-          <wp:anchor distT="0" distB="0" distL="114300" distR="114300" simplePos="0" relativeHeight="251659264" behindDoc="0" locked="0" layoutInCell="1" allowOverlap="1" wp14:anchorId="730F75F6" wp14:editId="0C64F5F2">
+          <wp:anchor distT="0" distB="0" distL="114300" distR="114300" simplePos="0" relativeHeight="251660288" behindDoc="0" locked="0" layoutInCell="1" allowOverlap="1" wp14:anchorId="422E1986" wp14:editId="7D95F235">
             <wp:simplePos x="0" y="0"/>
             <wp:positionH relativeFrom="column">
               <wp:posOffset>1493520</wp:posOffset>
@@ -1772,11 +301,11 @@
                     <pic:cNvPicPr/>
                   </pic:nvPicPr>
                   <pic:blipFill rotWithShape="1">
-                    <a:blip r:embed="rId18" cstate="print">
+                    <a:blip r:embed="rId10" cstate="print">
                       <a:extLst>
                         <a:ext uri="{BEBA8EAE-BF5A-486C-A8C5-ECC9F3942E4B}">
                           <a14:imgProps xmlns:a14="http://schemas.microsoft.com/office/drawing/2010/main">
-                            <a14:imgLayer r:embed="rId19">
+                            <a14:imgLayer r:embed="rId11">
                               <a14:imgEffect>
                                 <a14:brightnessContrast bright="12000"/>
                               </a14:imgEffect>
@@ -1819,7 +348,7 @@
           <w:noProof/>
         </w:rPr>
         <w:drawing>
-          <wp:anchor distT="0" distB="0" distL="114300" distR="114300" simplePos="0" relativeHeight="251658240" behindDoc="0" locked="0" layoutInCell="1" allowOverlap="1" wp14:anchorId="08ECD1F9" wp14:editId="0FCBC907">
+          <wp:anchor distT="0" distB="0" distL="114300" distR="114300" simplePos="0" relativeHeight="251659264" behindDoc="0" locked="0" layoutInCell="1" allowOverlap="1" wp14:anchorId="7C79D4DC" wp14:editId="68E7F4A1">
             <wp:simplePos x="0" y="0"/>
             <wp:positionH relativeFrom="column">
               <wp:posOffset>0</wp:posOffset>
@@ -1842,11 +371,11 @@
                     <pic:cNvPicPr/>
                   </pic:nvPicPr>
                   <pic:blipFill rotWithShape="1">
-                    <a:blip r:embed="rId20" cstate="print">
+                    <a:blip r:embed="rId12" cstate="print">
                       <a:extLst>
                         <a:ext uri="{BEBA8EAE-BF5A-486C-A8C5-ECC9F3942E4B}">
                           <a14:imgProps xmlns:a14="http://schemas.microsoft.com/office/drawing/2010/main">
-                            <a14:imgLayer r:embed="rId21">
+                            <a14:imgLayer r:embed="rId13">
                               <a14:imgEffect>
                                 <a14:brightnessContrast bright="9000"/>
                               </a14:imgEffect>
@@ -1896,40 +425,68 @@
         <w:pStyle w:val="Heading2"/>
       </w:pPr>
       <w:r>
-        <w:t>Flash DietPi onto the micro-SD card</w:t>
+        <w:t xml:space="preserve">Flash </w:t>
+      </w:r>
+      <w:proofErr w:type="spellStart"/>
+      <w:r>
+        <w:t>DietPi</w:t>
+      </w:r>
+      <w:proofErr w:type="spellEnd"/>
+      <w:r>
+        <w:t xml:space="preserve"> onto the micro-SD card</w:t>
       </w:r>
     </w:p>
     <w:p>
       <w:r>
-        <w:t xml:space="preserve">Install DietPi i.e. follow these instructions: </w:t>
-      </w:r>
-      <w:hyperlink r:id="rId22" w:anchor="p9" w:history="1">
+        <w:t xml:space="preserve">Install </w:t>
+      </w:r>
+      <w:proofErr w:type="spellStart"/>
+      <w:r>
+        <w:t>DietPi</w:t>
+      </w:r>
+      <w:proofErr w:type="spellEnd"/>
+      <w:r>
+        <w:t xml:space="preserve"> </w:t>
+      </w:r>
+      <w:proofErr w:type="gramStart"/>
+      <w:r>
+        <w:t>i.e.</w:t>
+      </w:r>
+      <w:proofErr w:type="gramEnd"/>
+      <w:r>
+        <w:t xml:space="preserve"> follow these instructions:</w:t>
+      </w:r>
+      <w:r>
+        <w:t xml:space="preserve"> </w:t>
+      </w:r>
+      <w:hyperlink r:id="rId14" w:history="1">
         <w:r>
           <w:rPr>
             <w:rStyle w:val="Hyperlink"/>
           </w:rPr>
-          <w:t>http://dietpi.com/phpbb/viewtopic.php?f=8&amp;t=9#p9</w:t>
+          <w:t>https://dietpi.com/docs/install/</w:t>
         </w:r>
       </w:hyperlink>
       <w:r>
-        <w:t>.</w:t>
-      </w:r>
-      <w:r>
-        <w:t xml:space="preserve"> I used DietPi 6.26 </w:t>
-      </w:r>
-      <w:r>
-        <w:t>which was current as of this writing in November 2019.</w:t>
-      </w:r>
-      <w:r>
-        <w:t xml:space="preserve"> I used </w:t>
-      </w:r>
-      <w:hyperlink r:id="rId23" w:history="1">
+        <w:t xml:space="preserve">. I used </w:t>
+      </w:r>
+      <w:proofErr w:type="spellStart"/>
+      <w:r>
+        <w:t>DietPi</w:t>
+      </w:r>
+      <w:proofErr w:type="spellEnd"/>
+      <w:r>
+        <w:t xml:space="preserve"> 8.21.0 which was current as of this writing in September 2023. I used </w:t>
+      </w:r>
+      <w:hyperlink r:id="rId15" w:history="1">
+        <w:proofErr w:type="spellStart"/>
         <w:r>
           <w:rPr>
             <w:rStyle w:val="Hyperlink"/>
           </w:rPr>
           <w:t>balenaEtcher</w:t>
         </w:r>
+        <w:proofErr w:type="spellEnd"/>
       </w:hyperlink>
       <w:r>
         <w:t xml:space="preserve"> (free) to write the disk image to the micro-SD card. This may take a while as the system updates itself.</w:t>
@@ -1940,8 +497,16 @@
         <w:pStyle w:val="Heading2"/>
       </w:pPr>
       <w:r>
-        <w:t>Boot &amp; configure DietPi</w:t>
-      </w:r>
+        <w:lastRenderedPageBreak/>
+        <w:t xml:space="preserve">Boot &amp; configure </w:t>
+      </w:r>
+      <w:proofErr w:type="spellStart"/>
+      <w:proofErr w:type="gramStart"/>
+      <w:r>
+        <w:t>DietPi</w:t>
+      </w:r>
+      <w:proofErr w:type="spellEnd"/>
+      <w:proofErr w:type="gramEnd"/>
     </w:p>
     <w:p>
       <w:pPr>
@@ -1951,23 +516,34 @@
         <w:t xml:space="preserve">Put the Pi on Ethernet. </w:t>
       </w:r>
       <w:r>
-        <w:t xml:space="preserve">Move the micro-SD card to the Pi, boot DietPi. </w:t>
-      </w:r>
-      <w:r>
-        <w:t>After a build process</w:t>
-      </w:r>
-      <w:r>
-        <w:t xml:space="preserve"> (which will take a while)</w:t>
-      </w:r>
-      <w:r>
-        <w:t>, you will be prompted to make some choices.</w:t>
+        <w:t xml:space="preserve">Move the micro-SD card to the Pi, boot </w:t>
+      </w:r>
+      <w:proofErr w:type="spellStart"/>
+      <w:r>
+        <w:t>DietPi</w:t>
+      </w:r>
+      <w:proofErr w:type="spellEnd"/>
+      <w:r>
+        <w:t xml:space="preserve">. </w:t>
+      </w:r>
+      <w:r>
+        <w:t>After a build process (which will take a while), you will be prompted to make some choices.</w:t>
       </w:r>
       <w:r>
         <w:br/>
       </w:r>
-      <w:r>
-        <w:br/>
-        <w:t>DietPi-Config</w:t>
+    </w:p>
+    <w:p>
+      <w:pPr>
+        <w:spacing w:after="0"/>
+      </w:pPr>
+      <w:proofErr w:type="spellStart"/>
+      <w:r>
+        <w:t>DietPi</w:t>
+      </w:r>
+      <w:proofErr w:type="spellEnd"/>
+      <w:r>
+        <w:t>-Config</w:t>
       </w:r>
     </w:p>
     <w:tbl>
@@ -1999,70 +575,53 @@
               </w:rPr>
               <w:t xml:space="preserve">Audio Options: </w:t>
             </w:r>
+            <w:proofErr w:type="gramStart"/>
             <w:r>
               <w:rPr>
                 <w:color w:val="auto"/>
                 <w:szCs w:val="18"/>
               </w:rPr>
-              <w:t>Enable : Install ALSA to enable audio capabilities</w:t>
-            </w:r>
-          </w:p>
-          <w:p>
-            <w:pPr>
-              <w:pStyle w:val="code"/>
+              <w:t>Enable :</w:t>
+            </w:r>
+            <w:proofErr w:type="gramEnd"/>
+            <w:r>
               <w:rPr>
                 <w:color w:val="auto"/>
                 <w:szCs w:val="18"/>
               </w:rPr>
-            </w:pPr>
-            <w:r>
+              <w:t xml:space="preserve"> Install ALSA to enable audio capabilities</w:t>
+            </w:r>
+          </w:p>
+          <w:p>
+            <w:pPr>
+              <w:pStyle w:val="code"/>
               <w:rPr>
                 <w:color w:val="auto"/>
                 <w:szCs w:val="18"/>
               </w:rPr>
-              <w:t xml:space="preserve">Audio Options: Soundcard : </w:t>
-            </w:r>
+            </w:pPr>
             <w:r>
               <w:rPr>
                 <w:color w:val="auto"/>
                 <w:szCs w:val="18"/>
               </w:rPr>
-              <w:t>rpi-bcm2835</w:t>
-            </w:r>
+              <w:t xml:space="preserve">Audio Options: Sound </w:t>
+            </w:r>
+            <w:proofErr w:type="gramStart"/>
             <w:r>
               <w:rPr>
                 <w:color w:val="auto"/>
                 <w:szCs w:val="18"/>
               </w:rPr>
-              <w:t>-</w:t>
-            </w:r>
+              <w:t>Card :</w:t>
+            </w:r>
+            <w:proofErr w:type="gramEnd"/>
             <w:r>
               <w:rPr>
                 <w:color w:val="auto"/>
                 <w:szCs w:val="18"/>
               </w:rPr>
-              <w:t xml:space="preserve">3.5mm : </w:t>
-            </w:r>
-            <w:r>
-              <w:rPr>
-                <w:color w:val="auto"/>
-                <w:szCs w:val="18"/>
-              </w:rPr>
-              <w:t>Onboard</w:t>
-            </w:r>
-            <w:r>
-              <w:rPr>
-                <w:color w:val="auto"/>
-                <w:szCs w:val="18"/>
-              </w:rPr>
-              <w:t xml:space="preserve"> HQ:</w:t>
-            </w:r>
-            <w:r>
-              <w:rPr>
-                <w:color w:val="auto"/>
-                <w:szCs w:val="18"/>
-              </w:rPr>
-              <w:t xml:space="preserve"> 3.5mm forced output</w:t>
+              <w:t xml:space="preserve"> Onboard 3.5mm output</w:t>
             </w:r>
           </w:p>
         </w:tc>
@@ -2077,14 +636,13 @@
       <w:pPr>
         <w:spacing w:after="0"/>
       </w:pPr>
-      <w:r>
-        <w:t>Software Optimi</w:t>
-      </w:r>
-      <w:r>
-        <w:t>s</w:t>
-      </w:r>
-      <w:r>
-        <w:t>ed</w:t>
+      <w:proofErr w:type="spellStart"/>
+      <w:r>
+        <w:t>DietPi</w:t>
+      </w:r>
+      <w:proofErr w:type="spellEnd"/>
+      <w:r>
+        <w:t>-Software</w:t>
       </w:r>
     </w:p>
     <w:tbl>
@@ -2114,7 +672,130 @@
                 <w:color w:val="auto"/>
                 <w:szCs w:val="18"/>
               </w:rPr>
-              <w:t>Hardware Projects : RPi.GPIO [Install]</w:t>
+              <w:t xml:space="preserve">Hardware </w:t>
+            </w:r>
+            <w:proofErr w:type="gramStart"/>
+            <w:r>
+              <w:rPr>
+                <w:color w:val="auto"/>
+                <w:szCs w:val="18"/>
+              </w:rPr>
+              <w:t>Projects :</w:t>
+            </w:r>
+            <w:proofErr w:type="gramEnd"/>
+            <w:r>
+              <w:rPr>
+                <w:color w:val="auto"/>
+                <w:szCs w:val="18"/>
+              </w:rPr>
+              <w:t xml:space="preserve"> Python 3 </w:t>
+            </w:r>
+            <w:proofErr w:type="spellStart"/>
+            <w:r>
+              <w:rPr>
+                <w:color w:val="auto"/>
+                <w:szCs w:val="18"/>
+              </w:rPr>
+              <w:t>RPi.GPIO</w:t>
+            </w:r>
+            <w:proofErr w:type="spellEnd"/>
+          </w:p>
+          <w:p>
+            <w:pPr>
+              <w:pStyle w:val="code"/>
+              <w:rPr>
+                <w:color w:val="auto"/>
+                <w:szCs w:val="18"/>
+              </w:rPr>
+            </w:pPr>
+            <w:r>
+              <w:rPr>
+                <w:color w:val="auto"/>
+                <w:szCs w:val="18"/>
+              </w:rPr>
+              <w:t xml:space="preserve">System: </w:t>
+            </w:r>
+            <w:proofErr w:type="gramStart"/>
+            <w:r>
+              <w:rPr>
+                <w:color w:val="auto"/>
+                <w:szCs w:val="18"/>
+              </w:rPr>
+              <w:t>ALSA :</w:t>
+            </w:r>
+            <w:proofErr w:type="gramEnd"/>
+            <w:r>
+              <w:rPr>
+                <w:color w:val="auto"/>
+                <w:szCs w:val="18"/>
+              </w:rPr>
+              <w:t xml:space="preserve"> Advanced Linux Sound Architecture</w:t>
+            </w:r>
+          </w:p>
+          <w:p>
+            <w:pPr>
+              <w:pStyle w:val="code"/>
+              <w:rPr>
+                <w:color w:val="auto"/>
+                <w:szCs w:val="18"/>
+              </w:rPr>
+            </w:pPr>
+            <w:proofErr w:type="gramStart"/>
+            <w:r>
+              <w:rPr>
+                <w:color w:val="auto"/>
+                <w:szCs w:val="18"/>
+              </w:rPr>
+              <w:t>Development :</w:t>
+            </w:r>
+            <w:proofErr w:type="gramEnd"/>
+            <w:r>
+              <w:rPr>
+                <w:color w:val="auto"/>
+                <w:szCs w:val="18"/>
+              </w:rPr>
+              <w:t xml:space="preserve"> Git : clone and manage …</w:t>
+            </w:r>
+          </w:p>
+          <w:p>
+            <w:pPr>
+              <w:pStyle w:val="code"/>
+              <w:rPr>
+                <w:color w:val="auto"/>
+                <w:szCs w:val="18"/>
+              </w:rPr>
+            </w:pPr>
+            <w:proofErr w:type="gramStart"/>
+            <w:r>
+              <w:rPr>
+                <w:color w:val="auto"/>
+                <w:szCs w:val="18"/>
+              </w:rPr>
+              <w:t>Development :</w:t>
+            </w:r>
+            <w:proofErr w:type="gramEnd"/>
+            <w:r>
+              <w:rPr>
+                <w:color w:val="auto"/>
+                <w:szCs w:val="18"/>
+              </w:rPr>
+              <w:t xml:space="preserve"> Python 3: Runtime system, pip package installer, …</w:t>
+            </w:r>
+          </w:p>
+          <w:p>
+            <w:pPr>
+              <w:pStyle w:val="code"/>
+              <w:rPr>
+                <w:color w:val="auto"/>
+                <w:szCs w:val="18"/>
+              </w:rPr>
+            </w:pPr>
+            <w:r>
+              <w:rPr>
+                <w:color w:val="auto"/>
+                <w:szCs w:val="18"/>
+              </w:rPr>
+              <w:t>Install</w:t>
             </w:r>
           </w:p>
         </w:tc>
@@ -2124,14 +805,24 @@
       <w:pPr>
         <w:spacing w:after="0"/>
       </w:pPr>
+      <w:r>
+        <w:tab/>
+      </w:r>
     </w:p>
     <w:p>
       <w:pPr>
-        <w:spacing w:after="0"/>
-      </w:pPr>
-      <w:r>
-        <w:t>Software Additional</w:t>
-      </w:r>
+        <w:pStyle w:val="Heading2"/>
+      </w:pPr>
+      <w:r>
+        <w:t xml:space="preserve">Install </w:t>
+      </w:r>
+      <w:proofErr w:type="spellStart"/>
+      <w:proofErr w:type="gramStart"/>
+      <w:r>
+        <w:t>pmount</w:t>
+      </w:r>
+      <w:proofErr w:type="spellEnd"/>
+      <w:proofErr w:type="gramEnd"/>
     </w:p>
     <w:tbl>
       <w:tblPr>
@@ -2150,49 +841,31 @@
           <w:p>
             <w:pPr>
               <w:pStyle w:val="code"/>
-              <w:rPr>
-                <w:color w:val="auto"/>
-                <w:szCs w:val="18"/>
-              </w:rPr>
-            </w:pPr>
-            <w:r>
-              <w:rPr>
-                <w:color w:val="auto"/>
-                <w:szCs w:val="18"/>
-              </w:rPr>
-              <w:t>System: ALSA: linux sound system</w:t>
-            </w:r>
-          </w:p>
-          <w:p>
-            <w:pPr>
-              <w:pStyle w:val="code"/>
-              <w:rPr>
-                <w:color w:val="auto"/>
-                <w:szCs w:val="18"/>
-              </w:rPr>
-            </w:pPr>
-            <w:r>
-              <w:rPr>
-                <w:color w:val="auto"/>
-                <w:szCs w:val="18"/>
-              </w:rPr>
-              <w:t>Development : Git Client</w:t>
-            </w:r>
+            </w:pPr>
+            <w:proofErr w:type="spellStart"/>
+            <w:r>
+              <w:t>sudo</w:t>
+            </w:r>
+            <w:proofErr w:type="spellEnd"/>
+            <w:r>
+              <w:t xml:space="preserve"> apt-get install </w:t>
+            </w:r>
+            <w:proofErr w:type="spellStart"/>
+            <w:r>
+              <w:t>pmount</w:t>
+            </w:r>
+            <w:proofErr w:type="spellEnd"/>
           </w:p>
         </w:tc>
       </w:tr>
     </w:tbl>
+    <w:p/>
     <w:p>
       <w:pPr>
-        <w:spacing w:after="0"/>
-      </w:pPr>
-    </w:p>
-    <w:p>
-      <w:pPr>
-        <w:spacing w:after="0"/>
-      </w:pPr>
-      <w:r>
-        <w:t>Install</w:t>
+        <w:pStyle w:val="Heading2"/>
+      </w:pPr>
+      <w:r>
+        <w:t>Install VLC (music player)</w:t>
       </w:r>
     </w:p>
     <w:tbl>
@@ -2212,17 +885,48 @@
           <w:p>
             <w:pPr>
               <w:pStyle w:val="code"/>
-              <w:rPr>
-                <w:color w:val="auto"/>
-                <w:szCs w:val="18"/>
-              </w:rPr>
-            </w:pPr>
-            <w:r>
-              <w:rPr>
-                <w:color w:val="auto"/>
-                <w:szCs w:val="18"/>
-              </w:rPr>
-              <w:t>Install</w:t>
+            </w:pPr>
+            <w:proofErr w:type="spellStart"/>
+            <w:r>
+              <w:t>sudo</w:t>
+            </w:r>
+            <w:proofErr w:type="spellEnd"/>
+            <w:r>
+              <w:t xml:space="preserve"> apt-get install </w:t>
+            </w:r>
+            <w:proofErr w:type="spellStart"/>
+            <w:r>
+              <w:t>vlc</w:t>
+            </w:r>
+            <w:proofErr w:type="spellEnd"/>
+            <w:r>
+              <w:t>-</w:t>
+            </w:r>
+            <w:proofErr w:type="gramStart"/>
+            <w:r>
+              <w:t>bin</w:t>
+            </w:r>
+            <w:proofErr w:type="gramEnd"/>
+          </w:p>
+          <w:p>
+            <w:pPr>
+              <w:pStyle w:val="code"/>
+            </w:pPr>
+            <w:proofErr w:type="spellStart"/>
+            <w:r>
+              <w:t>sudo</w:t>
+            </w:r>
+            <w:proofErr w:type="spellEnd"/>
+            <w:r>
+              <w:t xml:space="preserve"> apt-get install </w:t>
+            </w:r>
+            <w:proofErr w:type="spellStart"/>
+            <w:r>
+              <w:t>vlc</w:t>
+            </w:r>
+            <w:proofErr w:type="spellEnd"/>
+            <w:r>
+              <w:t>-plugin-base</w:t>
             </w:r>
           </w:p>
         </w:tc>
@@ -2230,32 +934,25 @@
     </w:tbl>
     <w:p>
       <w:pPr>
-        <w:spacing w:after="0"/>
+        <w:pStyle w:val="Heading2"/>
+        <w:numPr>
+          <w:ilvl w:val="0"/>
+          <w:numId w:val="0"/>
+        </w:numPr>
+        <w:ind w:left="576"/>
       </w:pPr>
     </w:p>
     <w:p>
       <w:pPr>
-        <w:spacing w:after="0"/>
-      </w:pPr>
-      <w:r>
-        <w:t>Software will be installed. Then your Pi will then reboot</w:t>
-      </w:r>
-    </w:p>
-    <w:p>
-      <w:pPr>
-        <w:spacing w:after="0"/>
-      </w:pPr>
-      <w:r>
-        <w:tab/>
-      </w:r>
-    </w:p>
-    <w:p>
-      <w:pPr>
         <w:pStyle w:val="Heading2"/>
       </w:pPr>
-      <w:r>
-        <w:lastRenderedPageBreak/>
-        <w:t>Install VLC (music player)</w:t>
+      <w:proofErr w:type="spellStart"/>
+      <w:r>
+        <w:t>adduser</w:t>
+      </w:r>
+      <w:proofErr w:type="spellEnd"/>
+      <w:r>
+        <w:t xml:space="preserve"> pi</w:t>
       </w:r>
     </w:p>
     <w:tbl>
@@ -2276,47 +973,47 @@
             <w:pPr>
               <w:pStyle w:val="code"/>
             </w:pPr>
-            <w:r>
-              <w:t>sudo apt-get install vlc</w:t>
-            </w:r>
-            <w:r>
-              <w:t>-</w:t>
-            </w:r>
-            <w:r>
-              <w:t>bin</w:t>
-            </w:r>
-          </w:p>
-          <w:p>
-            <w:pPr>
-              <w:pStyle w:val="code"/>
-            </w:pPr>
-            <w:r>
-              <w:t xml:space="preserve">sudo apt-get install </w:t>
-            </w:r>
-            <w:r>
-              <w:t>vlc-plugin-base</w:t>
+            <w:proofErr w:type="spellStart"/>
+            <w:r>
+              <w:t>sudo</w:t>
+            </w:r>
+            <w:proofErr w:type="spellEnd"/>
+            <w:r>
+              <w:t xml:space="preserve"> </w:t>
+            </w:r>
+            <w:proofErr w:type="spellStart"/>
+            <w:r>
+              <w:t>adduser</w:t>
+            </w:r>
+            <w:proofErr w:type="spellEnd"/>
+            <w:r>
+              <w:t xml:space="preserve"> pi</w:t>
             </w:r>
           </w:p>
         </w:tc>
       </w:tr>
     </w:tbl>
+    <w:p/>
     <w:p>
       <w:pPr>
         <w:pStyle w:val="Heading2"/>
-        <w:numPr>
-          <w:ilvl w:val="0"/>
-          <w:numId w:val="0"/>
-        </w:numPr>
-        <w:ind w:left="576"/>
-      </w:pPr>
-    </w:p>
-    <w:p>
-      <w:pPr>
-        <w:pStyle w:val="Heading2"/>
-      </w:pPr>
-      <w:r>
-        <w:t>adduser pi</w:t>
-      </w:r>
+      </w:pPr>
+      <w:r>
+        <w:t xml:space="preserve">Install/clone </w:t>
+      </w:r>
+      <w:proofErr w:type="spellStart"/>
+      <w:r>
+        <w:t>dqmusicbox</w:t>
+      </w:r>
+      <w:proofErr w:type="spellEnd"/>
+      <w:r>
+        <w:t xml:space="preserve">, </w:t>
+      </w:r>
+      <w:proofErr w:type="gramStart"/>
+      <w:r>
+        <w:t>enable</w:t>
+      </w:r>
+      <w:proofErr w:type="gramEnd"/>
     </w:p>
     <w:tbl>
       <w:tblPr>
@@ -2337,7 +1034,77 @@
               <w:pStyle w:val="code"/>
             </w:pPr>
             <w:r>
-              <w:t>sudo adduser pi</w:t>
+              <w:t>cd /home/pi</w:t>
+            </w:r>
+          </w:p>
+          <w:p>
+            <w:pPr>
+              <w:pStyle w:val="code"/>
+              <w:rPr>
+                <w:rStyle w:val="Hyperlink"/>
+                <w:color w:val="70AD47" w:themeColor="accent6"/>
+                <w:u w:val="none"/>
+              </w:rPr>
+            </w:pPr>
+            <w:r>
+              <w:t>git clone</w:t>
+            </w:r>
+            <w:r>
+              <w:t xml:space="preserve"> --depth 1</w:t>
+            </w:r>
+            <w:r>
+              <w:t xml:space="preserve"> </w:t>
+            </w:r>
+            <w:hyperlink r:id="rId16" w:history="1">
+              <w:r>
+                <w:rPr>
+                  <w:rStyle w:val="Hyperlink"/>
+                  <w:color w:val="70AD47" w:themeColor="accent6"/>
+                  <w:u w:val="none"/>
+                </w:rPr>
+                <w:t>https://github.com/rosswesleyporter/dqmusicbox/</w:t>
+              </w:r>
+            </w:hyperlink>
+          </w:p>
+          <w:p>
+            <w:pPr>
+              <w:pStyle w:val="code"/>
+            </w:pPr>
+            <w:proofErr w:type="spellStart"/>
+            <w:r>
+              <w:rPr>
+                <w:rStyle w:val="Hyperlink"/>
+                <w:color w:val="70AD47" w:themeColor="accent6"/>
+                <w:u w:val="none"/>
+              </w:rPr>
+              <w:t>sudo</w:t>
+            </w:r>
+            <w:proofErr w:type="spellEnd"/>
+            <w:r>
+              <w:rPr>
+                <w:rStyle w:val="Hyperlink"/>
+                <w:color w:val="70AD47" w:themeColor="accent6"/>
+                <w:u w:val="none"/>
+              </w:rPr>
+              <w:t xml:space="preserve"> </w:t>
+            </w:r>
+            <w:proofErr w:type="spellStart"/>
+            <w:r>
+              <w:rPr>
+                <w:rStyle w:val="Hyperlink"/>
+                <w:color w:val="70AD47" w:themeColor="accent6"/>
+                <w:u w:val="none"/>
+              </w:rPr>
+              <w:t>chmod</w:t>
+            </w:r>
+            <w:proofErr w:type="spellEnd"/>
+            <w:r>
+              <w:rPr>
+                <w:rStyle w:val="Hyperlink"/>
+                <w:color w:val="70AD47" w:themeColor="accent6"/>
+                <w:u w:val="none"/>
+              </w:rPr>
+              <w:t xml:space="preserve"> 755 dqmusicbox/bin/dqmusicbox.py</w:t>
             </w:r>
           </w:p>
         </w:tc>
@@ -2349,8 +1116,13 @@
         <w:pStyle w:val="Heading2"/>
       </w:pPr>
       <w:r>
-        <w:t>Install/clone dqmusicbox, enable</w:t>
-      </w:r>
+        <w:t xml:space="preserve">Install Python bindings for </w:t>
+      </w:r>
+      <w:proofErr w:type="gramStart"/>
+      <w:r>
+        <w:t>VLC</w:t>
+      </w:r>
+      <w:proofErr w:type="gramEnd"/>
     </w:p>
     <w:tbl>
       <w:tblPr>
@@ -2377,49 +1149,49 @@
           <w:p>
             <w:pPr>
               <w:pStyle w:val="code"/>
-              <w:rPr>
-                <w:rStyle w:val="Hyperlink"/>
-                <w:color w:val="70AD47" w:themeColor="accent6"/>
-                <w:u w:val="none"/>
-              </w:rPr>
-            </w:pPr>
-            <w:r>
-              <w:t>git clone</w:t>
-            </w:r>
-            <w:r>
-              <w:t xml:space="preserve"> </w:t>
-            </w:r>
-            <w:r>
-              <w:t>--</w:t>
-            </w:r>
-            <w:r>
-              <w:t>depth 1</w:t>
-            </w:r>
-            <w:r>
-              <w:t xml:space="preserve"> </w:t>
-            </w:r>
-            <w:hyperlink r:id="rId24" w:history="1">
-              <w:r>
-                <w:rPr>
-                  <w:rStyle w:val="Hyperlink"/>
-                  <w:color w:val="70AD47" w:themeColor="accent6"/>
-                  <w:u w:val="none"/>
-                </w:rPr>
-                <w:t>https://github.com/rosswesleyporter/dqmusicbox/</w:t>
-              </w:r>
-            </w:hyperlink>
-          </w:p>
-          <w:p>
-            <w:pPr>
-              <w:pStyle w:val="code"/>
-            </w:pPr>
-            <w:r>
-              <w:rPr>
-                <w:rStyle w:val="Hyperlink"/>
-                <w:color w:val="70AD47" w:themeColor="accent6"/>
-                <w:u w:val="none"/>
-              </w:rPr>
-              <w:t>sudo chmod 755 dqmusicbox/bin/dqmusicbox.py</w:t>
+            </w:pPr>
+            <w:proofErr w:type="spellStart"/>
+            <w:r>
+              <w:t>sudo</w:t>
+            </w:r>
+            <w:proofErr w:type="spellEnd"/>
+            <w:r>
+              <w:t xml:space="preserve"> git clone https://github.com/oaubert/python-vlc</w:t>
+            </w:r>
+          </w:p>
+          <w:p>
+            <w:pPr>
+              <w:pStyle w:val="code"/>
+            </w:pPr>
+            <w:r>
+              <w:t>cp python-vlc/generated/</w:t>
+            </w:r>
+            <w:r>
+              <w:t>2.2/</w:t>
+            </w:r>
+            <w:r>
+              <w:t xml:space="preserve">vlc.py </w:t>
+            </w:r>
+            <w:proofErr w:type="spellStart"/>
+            <w:r>
+              <w:t>dqmusicbox</w:t>
+            </w:r>
+            <w:proofErr w:type="spellEnd"/>
+            <w:r>
+              <w:t>/bin</w:t>
+            </w:r>
+          </w:p>
+          <w:p>
+            <w:pPr>
+              <w:pStyle w:val="code"/>
+            </w:pPr>
+            <w:proofErr w:type="spellStart"/>
+            <w:r>
+              <w:t>chmod</w:t>
+            </w:r>
+            <w:proofErr w:type="spellEnd"/>
+            <w:r>
+              <w:t xml:space="preserve"> 755 dqmusicbox/bin/vlc.py</w:t>
             </w:r>
           </w:p>
         </w:tc>
@@ -2431,8 +1203,15 @@
         <w:pStyle w:val="Heading2"/>
       </w:pPr>
       <w:r>
-        <w:t>Install Python bindings for VLC</w:t>
-      </w:r>
+        <w:t xml:space="preserve">Add shell script to automatically start </w:t>
+      </w:r>
+      <w:proofErr w:type="spellStart"/>
+      <w:proofErr w:type="gramStart"/>
+      <w:r>
+        <w:t>dqmusicbox</w:t>
+      </w:r>
+      <w:proofErr w:type="spellEnd"/>
+      <w:proofErr w:type="gramEnd"/>
     </w:p>
     <w:tbl>
       <w:tblPr>
@@ -2460,43 +1239,263 @@
             <w:pPr>
               <w:pStyle w:val="code"/>
             </w:pPr>
-            <w:r>
-              <w:t>sudo git clone https://github.com/oaubert/python-vlc</w:t>
-            </w:r>
-          </w:p>
-          <w:p>
-            <w:pPr>
-              <w:pStyle w:val="code"/>
-            </w:pPr>
-            <w:r>
-              <w:t>cp python-vlc/generated/</w:t>
-            </w:r>
-            <w:r>
-              <w:t>2.2/</w:t>
-            </w:r>
-            <w:r>
-              <w:t>vlc.py dqmusicbox/bin</w:t>
-            </w:r>
-          </w:p>
-          <w:p>
-            <w:pPr>
-              <w:pStyle w:val="code"/>
-            </w:pPr>
-            <w:r>
-              <w:t>chmod 755 dqmusicbox/bin/vlc.py</w:t>
+            <w:proofErr w:type="spellStart"/>
+            <w:r>
+              <w:lastRenderedPageBreak/>
+              <w:t>sudo</w:t>
+            </w:r>
+            <w:proofErr w:type="spellEnd"/>
+            <w:r>
+              <w:t xml:space="preserve"> cp dqmusicbox/bin/dqmusicbox.sh /</w:t>
+            </w:r>
+            <w:proofErr w:type="spellStart"/>
+            <w:r>
+              <w:t>etc</w:t>
+            </w:r>
+            <w:proofErr w:type="spellEnd"/>
+            <w:r>
+              <w:t>/</w:t>
+            </w:r>
+            <w:proofErr w:type="spellStart"/>
+            <w:proofErr w:type="gramStart"/>
+            <w:r>
+              <w:t>init.d</w:t>
+            </w:r>
+            <w:proofErr w:type="spellEnd"/>
+            <w:proofErr w:type="gramEnd"/>
+          </w:p>
+          <w:p>
+            <w:pPr>
+              <w:pStyle w:val="code"/>
+              <w:rPr>
+                <w:rStyle w:val="codeChar"/>
+              </w:rPr>
+            </w:pPr>
+            <w:proofErr w:type="spellStart"/>
+            <w:r>
+              <w:rPr>
+                <w:rStyle w:val="codeChar"/>
+              </w:rPr>
+              <w:t>sudo</w:t>
+            </w:r>
+            <w:proofErr w:type="spellEnd"/>
+            <w:r>
+              <w:rPr>
+                <w:rStyle w:val="codeChar"/>
+              </w:rPr>
+              <w:t xml:space="preserve"> </w:t>
+            </w:r>
+            <w:proofErr w:type="spellStart"/>
+            <w:r>
+              <w:rPr>
+                <w:rStyle w:val="codeChar"/>
+              </w:rPr>
+              <w:t>chmod</w:t>
+            </w:r>
+            <w:proofErr w:type="spellEnd"/>
+            <w:r>
+              <w:rPr>
+                <w:rStyle w:val="codeChar"/>
+              </w:rPr>
+              <w:t xml:space="preserve"> 755 /etc/init.d/dqmusi</w:t>
+            </w:r>
+            <w:r>
+              <w:rPr>
+                <w:rStyle w:val="codeChar"/>
+              </w:rPr>
+              <w:t>cbox.</w:t>
+            </w:r>
+            <w:r>
+              <w:rPr>
+                <w:rStyle w:val="codeChar"/>
+              </w:rPr>
+              <w:t>sh</w:t>
+            </w:r>
+          </w:p>
+          <w:p>
+            <w:pPr>
+              <w:pStyle w:val="code"/>
+              <w:rPr>
+                <w:rFonts w:asciiTheme="minorHAnsi" w:hAnsiTheme="minorHAnsi" w:cstheme="minorBidi"/>
+                <w:color w:val="auto"/>
+              </w:rPr>
+            </w:pPr>
+            <w:proofErr w:type="spellStart"/>
+            <w:r>
+              <w:rPr>
+                <w:rStyle w:val="codeChar"/>
+              </w:rPr>
+              <w:t>sudo</w:t>
+            </w:r>
+            <w:proofErr w:type="spellEnd"/>
+            <w:r>
+              <w:rPr>
+                <w:rStyle w:val="codeChar"/>
+              </w:rPr>
+              <w:t xml:space="preserve"> update-</w:t>
+            </w:r>
+            <w:proofErr w:type="spellStart"/>
+            <w:proofErr w:type="gramStart"/>
+            <w:r>
+              <w:rPr>
+                <w:rStyle w:val="codeChar"/>
+              </w:rPr>
+              <w:t>rc.d</w:t>
+            </w:r>
+            <w:proofErr w:type="spellEnd"/>
+            <w:proofErr w:type="gramEnd"/>
+            <w:r>
+              <w:rPr>
+                <w:rStyle w:val="codeChar"/>
+              </w:rPr>
+              <w:t xml:space="preserve"> </w:t>
+            </w:r>
+            <w:r>
+              <w:rPr>
+                <w:rStyle w:val="codeChar"/>
+              </w:rPr>
+              <w:t>dqmusicbox</w:t>
+            </w:r>
+            <w:r>
+              <w:rPr>
+                <w:rStyle w:val="codeChar"/>
+              </w:rPr>
+              <w:t>.sh defaults</w:t>
             </w:r>
           </w:p>
         </w:tc>
       </w:tr>
     </w:tbl>
-    <w:p/>
     <w:p>
       <w:pPr>
+        <w:spacing w:after="0"/>
+      </w:pPr>
+      <w:r>
+        <w:lastRenderedPageBreak/>
+        <w:t xml:space="preserve">For more information, see </w:t>
+      </w:r>
+      <w:r>
+        <w:t>Stephen Christopher Phillips</w:t>
+      </w:r>
+      <w:r>
+        <w:t xml:space="preserve">’ </w:t>
+      </w:r>
+      <w:hyperlink r:id="rId17" w:history="1">
+        <w:r>
+          <w:rPr>
+            <w:rStyle w:val="Hyperlink"/>
+          </w:rPr>
+          <w:t>terrific page</w:t>
+        </w:r>
+      </w:hyperlink>
+      <w:r>
+        <w:t>.</w:t>
+      </w:r>
+    </w:p>
+    <w:p>
+      <w:pPr>
+        <w:spacing w:after="0"/>
+      </w:pPr>
+    </w:p>
+    <w:p>
+      <w:pPr>
         <w:pStyle w:val="Heading2"/>
       </w:pPr>
       <w:r>
-        <w:t>Add shell script to automatically start the musicbox</w:t>
-      </w:r>
+        <w:t xml:space="preserve"> Configure such that USB drives mount </w:t>
+      </w:r>
+      <w:proofErr w:type="gramStart"/>
+      <w:r>
+        <w:t>automatically</w:t>
+      </w:r>
+      <w:proofErr w:type="gramEnd"/>
+    </w:p>
+    <w:p>
+      <w:r>
+        <w:t xml:space="preserve">The instructions below are from </w:t>
+      </w:r>
+      <w:hyperlink r:id="rId18" w:history="1">
+        <w:proofErr w:type="spellStart"/>
+        <w:r>
+          <w:rPr>
+            <w:rStyle w:val="Hyperlink"/>
+          </w:rPr>
+          <w:t>pauliucxz</w:t>
+        </w:r>
+        <w:proofErr w:type="spellEnd"/>
+      </w:hyperlink>
+      <w:r>
+        <w:t xml:space="preserve"> in </w:t>
+      </w:r>
+      <w:hyperlink r:id="rId19" w:history="1">
+        <w:proofErr w:type="spellStart"/>
+        <w:r>
+          <w:rPr>
+            <w:rStyle w:val="Hyperlink"/>
+          </w:rPr>
+          <w:t>StackExchange</w:t>
+        </w:r>
+        <w:proofErr w:type="spellEnd"/>
+        <w:r>
+          <w:rPr>
+            <w:rStyle w:val="Hyperlink"/>
+          </w:rPr>
+          <w:t xml:space="preserve"> 66169</w:t>
+        </w:r>
+      </w:hyperlink>
+      <w:r>
+        <w:t>, preserved below for clarity. I am quite thankful for that answer. The first USB drive will automatically mount as /media/usb1.</w:t>
+      </w:r>
+    </w:p>
+    <w:p>
+      <w:pPr>
+        <w:spacing w:after="0"/>
+      </w:pPr>
+      <w:r>
+        <w:t xml:space="preserve">Specify a </w:t>
+      </w:r>
+      <w:proofErr w:type="spellStart"/>
+      <w:r>
+        <w:t>udev</w:t>
+      </w:r>
+      <w:proofErr w:type="spellEnd"/>
+      <w:r>
+        <w:t xml:space="preserve"> rule by creating file </w:t>
+      </w:r>
+      <w:proofErr w:type="gramStart"/>
+      <w:r>
+        <w:t>/</w:t>
+      </w:r>
+      <w:proofErr w:type="spellStart"/>
+      <w:r>
+        <w:t>etc</w:t>
+      </w:r>
+      <w:proofErr w:type="spellEnd"/>
+      <w:r>
+        <w:t>/</w:t>
+      </w:r>
+      <w:proofErr w:type="spellStart"/>
+      <w:r>
+        <w:t>udev</w:t>
+      </w:r>
+      <w:proofErr w:type="spellEnd"/>
+      <w:r>
+        <w:t>/</w:t>
+      </w:r>
+      <w:proofErr w:type="spellStart"/>
+      <w:r>
+        <w:t>rules.d</w:t>
+      </w:r>
+      <w:proofErr w:type="spellEnd"/>
+      <w:r>
+        <w:t>/</w:t>
+      </w:r>
+      <w:proofErr w:type="spellStart"/>
+      <w:r>
+        <w:t>usbstick.rules</w:t>
+      </w:r>
+      <w:proofErr w:type="spellEnd"/>
+      <w:proofErr w:type="gramEnd"/>
     </w:p>
     <w:tbl>
       <w:tblPr>
@@ -2515,70 +1514,45 @@
           <w:p>
             <w:pPr>
               <w:pStyle w:val="code"/>
-            </w:pPr>
-            <w:r>
-              <w:t>cd /home/pi</w:t>
-            </w:r>
-          </w:p>
-          <w:p>
-            <w:pPr>
-              <w:pStyle w:val="code"/>
-            </w:pPr>
-            <w:r>
-              <w:t>sudo cp dqmusicbox/bin/dqmusicbox.sh /etc/init.d</w:t>
-            </w:r>
-          </w:p>
-          <w:p>
-            <w:pPr>
-              <w:pStyle w:val="code"/>
-              <w:rPr>
-                <w:rStyle w:val="codeChar"/>
-              </w:rPr>
-            </w:pPr>
-            <w:r>
-              <w:rPr>
-                <w:rStyle w:val="codeChar"/>
-              </w:rPr>
-              <w:t>sudo chmod 755 /etc/init.d/dqmusi</w:t>
-            </w:r>
-            <w:r>
-              <w:rPr>
-                <w:rStyle w:val="codeChar"/>
-              </w:rPr>
-              <w:t>cbox.</w:t>
-            </w:r>
-            <w:r>
-              <w:rPr>
-                <w:rStyle w:val="codeChar"/>
-              </w:rPr>
-              <w:t>sh</w:t>
-            </w:r>
-          </w:p>
-          <w:p>
-            <w:pPr>
-              <w:pStyle w:val="code"/>
               <w:rPr>
                 <w:rFonts w:asciiTheme="minorHAnsi" w:hAnsiTheme="minorHAnsi" w:cstheme="minorBidi"/>
                 <w:color w:val="auto"/>
               </w:rPr>
             </w:pPr>
             <w:r>
-              <w:rPr>
-                <w:rStyle w:val="codeChar"/>
-              </w:rPr>
-              <w:t xml:space="preserve">sudo update-rc.d </w:t>
-            </w:r>
-            <w:r>
-              <w:rPr>
-                <w:rStyle w:val="codeChar"/>
-              </w:rPr>
-              <w:t>dqmusicbox</w:t>
-            </w:r>
-            <w:r>
-              <w:rPr>
-                <w:rStyle w:val="codeChar"/>
-              </w:rPr>
-              <w:t>.sh defaults</w:t>
+              <w:t>ACTION=="add", KERNEL=="</w:t>
+            </w:r>
+            <w:proofErr w:type="spellStart"/>
+            <w:r>
+              <w:t>sd</w:t>
+            </w:r>
+            <w:proofErr w:type="spellEnd"/>
+            <w:r>
+              <w:t>[a-</w:t>
+            </w:r>
+            <w:proofErr w:type="gramStart"/>
+            <w:r>
+              <w:t>z][</w:t>
+            </w:r>
+            <w:proofErr w:type="gramEnd"/>
+            <w:r>
+              <w:t>0-9]", TAG+="</w:t>
+            </w:r>
+            <w:proofErr w:type="spellStart"/>
+            <w:r>
+              <w:t>systemd</w:t>
+            </w:r>
+            <w:proofErr w:type="spellEnd"/>
+            <w:r>
+              <w:t>", ENV{SYSTEMD_WANTS}="</w:t>
+            </w:r>
+            <w:proofErr w:type="spellStart"/>
+            <w:r>
+              <w:t>usbstick</w:t>
+            </w:r>
+            <w:proofErr w:type="spellEnd"/>
+            <w:r>
+              <w:t>-handler@%k"</w:t>
             </w:r>
           </w:p>
         </w:tc>
@@ -2588,74 +1562,43 @@
       <w:pPr>
         <w:spacing w:after="0"/>
       </w:pPr>
-      <w:r>
-        <w:t xml:space="preserve">For more information, see </w:t>
-      </w:r>
-      <w:r>
-        <w:t>Stephen Christopher Phillips</w:t>
-      </w:r>
-      <w:r>
-        <w:t xml:space="preserve">’ </w:t>
-      </w:r>
-      <w:hyperlink r:id="rId25" w:history="1">
-        <w:r>
-          <w:rPr>
-            <w:rStyle w:val="Hyperlink"/>
-          </w:rPr>
-          <w:t>terrific page</w:t>
-        </w:r>
-      </w:hyperlink>
-      <w:r>
-        <w:t>.</w:t>
-      </w:r>
     </w:p>
     <w:p>
       <w:pPr>
         <w:spacing w:after="0"/>
       </w:pPr>
-    </w:p>
-    <w:p>
-      <w:pPr>
-        <w:pStyle w:val="Heading2"/>
-      </w:pPr>
-      <w:r>
-        <w:t xml:space="preserve"> Configure such that USB drives mount automatically</w:t>
-      </w:r>
-    </w:p>
-    <w:p>
-      <w:r>
-        <w:t xml:space="preserve">The instructions below are from </w:t>
-      </w:r>
-      <w:hyperlink r:id="rId26" w:history="1">
-        <w:r>
-          <w:rPr>
-            <w:rStyle w:val="Hyperlink"/>
-          </w:rPr>
-          <w:t>pauliucxz</w:t>
-        </w:r>
-      </w:hyperlink>
-      <w:r>
-        <w:t xml:space="preserve"> in </w:t>
-      </w:r>
-      <w:hyperlink r:id="rId27" w:history="1">
-        <w:r>
-          <w:rPr>
-            <w:rStyle w:val="Hyperlink"/>
-          </w:rPr>
-          <w:t>StackExchange 66169</w:t>
-        </w:r>
-      </w:hyperlink>
-      <w:r>
-        <w:t>, preserved below for clarity. I am quite thankful for that answer. The first USB drive will automatically mount as /media/usb1.</w:t>
-      </w:r>
-    </w:p>
-    <w:p>
-      <w:pPr>
-        <w:spacing w:after="0"/>
-      </w:pPr>
-      <w:r>
-        <w:t>Specify a udev rule by creating file /etc/udev/rules.d/usbstick.rules</w:t>
-      </w:r>
+      <w:r>
+        <w:t xml:space="preserve">Configure a system service by creating file </w:t>
+      </w:r>
+      <w:r>
+        <w:t>/lib/</w:t>
+      </w:r>
+      <w:proofErr w:type="spellStart"/>
+      <w:r>
+        <w:t>systemd</w:t>
+      </w:r>
+      <w:proofErr w:type="spellEnd"/>
+      <w:r>
+        <w:t>/system/</w:t>
+      </w:r>
+      <w:proofErr w:type="spellStart"/>
+      <w:r>
+        <w:t>usbstick</w:t>
+      </w:r>
+      <w:proofErr w:type="spellEnd"/>
+      <w:r>
+        <w:t>-</w:t>
+      </w:r>
+      <w:proofErr w:type="spellStart"/>
+      <w:r>
+        <w:t>handler</w:t>
+      </w:r>
+      <w:proofErr w:type="gramStart"/>
+      <w:r>
+        <w:t>@.service</w:t>
+      </w:r>
+      <w:proofErr w:type="spellEnd"/>
+      <w:proofErr w:type="gramEnd"/>
     </w:p>
     <w:tbl>
       <w:tblPr>
@@ -2674,33 +1617,181 @@
           <w:p>
             <w:pPr>
               <w:pStyle w:val="code"/>
+            </w:pPr>
+            <w:r>
+              <w:t>[Unit]</w:t>
+            </w:r>
+          </w:p>
+          <w:p>
+            <w:pPr>
+              <w:pStyle w:val="code"/>
+            </w:pPr>
+            <w:r>
+              <w:t>Description=Mount USB sticks</w:t>
+            </w:r>
+          </w:p>
+          <w:p>
+            <w:pPr>
+              <w:pStyle w:val="code"/>
+            </w:pPr>
+            <w:proofErr w:type="spellStart"/>
+            <w:r>
+              <w:t>BindsTo</w:t>
+            </w:r>
+            <w:proofErr w:type="spellEnd"/>
+            <w:r>
+              <w:t>=dev-%</w:t>
+            </w:r>
+            <w:proofErr w:type="spellStart"/>
+            <w:proofErr w:type="gramStart"/>
+            <w:r>
+              <w:t>i.device</w:t>
+            </w:r>
+            <w:proofErr w:type="spellEnd"/>
+            <w:proofErr w:type="gramEnd"/>
+          </w:p>
+          <w:p>
+            <w:pPr>
+              <w:pStyle w:val="code"/>
+            </w:pPr>
+            <w:r>
+              <w:t>After=dev-%</w:t>
+            </w:r>
+            <w:proofErr w:type="spellStart"/>
+            <w:proofErr w:type="gramStart"/>
+            <w:r>
+              <w:t>i.device</w:t>
+            </w:r>
+            <w:proofErr w:type="spellEnd"/>
+            <w:proofErr w:type="gramEnd"/>
+          </w:p>
+          <w:p>
+            <w:pPr>
+              <w:pStyle w:val="code"/>
+            </w:pPr>
+          </w:p>
+          <w:p>
+            <w:pPr>
+              <w:pStyle w:val="code"/>
+            </w:pPr>
+            <w:r>
+              <w:t>[Service]</w:t>
+            </w:r>
+          </w:p>
+          <w:p>
+            <w:pPr>
+              <w:pStyle w:val="code"/>
+            </w:pPr>
+            <w:r>
+              <w:t>Type=</w:t>
+            </w:r>
+            <w:proofErr w:type="spellStart"/>
+            <w:r>
+              <w:t>oneshot</w:t>
+            </w:r>
+            <w:proofErr w:type="spellEnd"/>
+          </w:p>
+          <w:p>
+            <w:pPr>
+              <w:pStyle w:val="code"/>
+            </w:pPr>
+            <w:proofErr w:type="spellStart"/>
+            <w:r>
+              <w:t>RemainAfterExit</w:t>
+            </w:r>
+            <w:proofErr w:type="spellEnd"/>
+            <w:r>
+              <w:t>=yes</w:t>
+            </w:r>
+          </w:p>
+          <w:p>
+            <w:pPr>
+              <w:pStyle w:val="code"/>
+            </w:pPr>
+            <w:proofErr w:type="spellStart"/>
+            <w:r>
+              <w:t>ExecStart</w:t>
+            </w:r>
+            <w:proofErr w:type="spellEnd"/>
+            <w:r>
+              <w:t>=/</w:t>
+            </w:r>
+            <w:proofErr w:type="spellStart"/>
+            <w:r>
+              <w:t>usr</w:t>
+            </w:r>
+            <w:proofErr w:type="spellEnd"/>
+            <w:r>
+              <w:t>/local/bin/</w:t>
+            </w:r>
+            <w:proofErr w:type="spellStart"/>
+            <w:r>
+              <w:t>cpmount</w:t>
+            </w:r>
+            <w:proofErr w:type="spellEnd"/>
+            <w:r>
+              <w:t xml:space="preserve"> /dev/%I</w:t>
+            </w:r>
+          </w:p>
+          <w:p>
+            <w:pPr>
+              <w:pStyle w:val="code"/>
               <w:rPr>
                 <w:rFonts w:asciiTheme="minorHAnsi" w:hAnsiTheme="minorHAnsi" w:cstheme="minorBidi"/>
                 <w:color w:val="auto"/>
               </w:rPr>
             </w:pPr>
-            <w:r>
-              <w:t>ACTION=="add", KERNEL=="sd[a-z][0-9]", TAG+="systemd", ENV{SYSTEMD_WANTS}="usbstick-handler@%k"</w:t>
+            <w:proofErr w:type="spellStart"/>
+            <w:r>
+              <w:t>ExecStop</w:t>
+            </w:r>
+            <w:proofErr w:type="spellEnd"/>
+            <w:r>
+              <w:t>=/</w:t>
+            </w:r>
+            <w:proofErr w:type="spellStart"/>
+            <w:r>
+              <w:t>usr</w:t>
+            </w:r>
+            <w:proofErr w:type="spellEnd"/>
+            <w:r>
+              <w:t>/bin/</w:t>
+            </w:r>
+            <w:proofErr w:type="spellStart"/>
+            <w:r>
+              <w:t>pumount</w:t>
+            </w:r>
+            <w:proofErr w:type="spellEnd"/>
+            <w:r>
+              <w:t xml:space="preserve"> /dev/%I</w:t>
             </w:r>
           </w:p>
         </w:tc>
       </w:tr>
     </w:tbl>
+    <w:p/>
     <w:p>
       <w:pPr>
         <w:spacing w:after="0"/>
       </w:pPr>
-    </w:p>
-    <w:p>
-      <w:pPr>
-        <w:spacing w:after="0"/>
-      </w:pPr>
-      <w:r>
-        <w:t xml:space="preserve">Configure a system service by creating file </w:t>
-      </w:r>
-      <w:r>
-        <w:t>/lib/systemd/system/usbstick-handler@.service</w:t>
-      </w:r>
+      <w:r>
+        <w:t>Create the mount script file /</w:t>
+      </w:r>
+      <w:proofErr w:type="spellStart"/>
+      <w:r>
+        <w:t>usr</w:t>
+      </w:r>
+      <w:proofErr w:type="spellEnd"/>
+      <w:r>
+        <w:t>/local/bin/</w:t>
+      </w:r>
+      <w:proofErr w:type="spellStart"/>
+      <w:proofErr w:type="gramStart"/>
+      <w:r>
+        <w:t>cpmount</w:t>
+      </w:r>
+      <w:proofErr w:type="spellEnd"/>
+      <w:proofErr w:type="gramEnd"/>
     </w:p>
     <w:tbl>
       <w:tblPr>
@@ -2720,45 +1811,253 @@
             <w:pPr>
               <w:pStyle w:val="code"/>
             </w:pPr>
-            <w:r>
-              <w:t>[Unit]</w:t>
-            </w:r>
-          </w:p>
-          <w:p>
-            <w:pPr>
-              <w:pStyle w:val="code"/>
-            </w:pPr>
-            <w:r>
-              <w:t>Description=Mount USB sticks</w:t>
-            </w:r>
-          </w:p>
-          <w:p>
-            <w:pPr>
-              <w:pStyle w:val="code"/>
-            </w:pPr>
-            <w:r>
-              <w:t>BindsTo=dev-%i.device</w:t>
-            </w:r>
-          </w:p>
-          <w:p>
-            <w:pPr>
-              <w:pStyle w:val="code"/>
-            </w:pPr>
-            <w:r>
-              <w:t>After=dev-%i.device</w:t>
-            </w:r>
-          </w:p>
-          <w:p>
-            <w:pPr>
-              <w:pStyle w:val="code"/>
-            </w:pPr>
-          </w:p>
-          <w:p>
-            <w:pPr>
-              <w:pStyle w:val="code"/>
-            </w:pPr>
-            <w:r>
-              <w:t>[Service]</w:t>
+            <w:proofErr w:type="gramStart"/>
+            <w:r>
+              <w:t>#!/</w:t>
+            </w:r>
+            <w:proofErr w:type="gramEnd"/>
+            <w:r>
+              <w:t>bin/bash</w:t>
+            </w:r>
+          </w:p>
+          <w:p>
+            <w:pPr>
+              <w:pStyle w:val="code"/>
+            </w:pPr>
+            <w:r>
+              <w:t>if mountpoint -q /media/usb1</w:t>
+            </w:r>
+          </w:p>
+          <w:p>
+            <w:pPr>
+              <w:pStyle w:val="code"/>
+            </w:pPr>
+            <w:r>
+              <w:t>then</w:t>
+            </w:r>
+          </w:p>
+          <w:p>
+            <w:pPr>
+              <w:pStyle w:val="code"/>
+            </w:pPr>
+            <w:r>
+              <w:t xml:space="preserve">   if mountpoint -q /media/usb2</w:t>
+            </w:r>
+          </w:p>
+          <w:p>
+            <w:pPr>
+              <w:pStyle w:val="code"/>
+            </w:pPr>
+            <w:r>
+              <w:t xml:space="preserve">   then</w:t>
+            </w:r>
+          </w:p>
+          <w:p>
+            <w:pPr>
+              <w:pStyle w:val="code"/>
+            </w:pPr>
+            <w:r>
+              <w:t xml:space="preserve">      if mountpoint -q /media/usb3</w:t>
+            </w:r>
+          </w:p>
+          <w:p>
+            <w:pPr>
+              <w:pStyle w:val="code"/>
+            </w:pPr>
+            <w:r>
+              <w:t xml:space="preserve">      then</w:t>
+            </w:r>
+          </w:p>
+          <w:p>
+            <w:pPr>
+              <w:pStyle w:val="code"/>
+            </w:pPr>
+            <w:r>
+              <w:t xml:space="preserve">         if mountpoint -1 /media/usb4</w:t>
+            </w:r>
+          </w:p>
+          <w:p>
+            <w:pPr>
+              <w:pStyle w:val="code"/>
+            </w:pPr>
+            <w:r>
+              <w:t xml:space="preserve">         then</w:t>
+            </w:r>
+          </w:p>
+          <w:p>
+            <w:pPr>
+              <w:pStyle w:val="code"/>
+            </w:pPr>
+            <w:r>
+              <w:t xml:space="preserve">             echo "No mountpoints available!"</w:t>
+            </w:r>
+          </w:p>
+          <w:p>
+            <w:pPr>
+              <w:pStyle w:val="code"/>
+            </w:pPr>
+            <w:r>
+              <w:t xml:space="preserve">             #You can add more if you need</w:t>
+            </w:r>
+          </w:p>
+          <w:p>
+            <w:pPr>
+              <w:pStyle w:val="code"/>
+            </w:pPr>
+            <w:r>
+              <w:t xml:space="preserve">         else</w:t>
+            </w:r>
+          </w:p>
+          <w:p>
+            <w:pPr>
+              <w:pStyle w:val="code"/>
+            </w:pPr>
+            <w:r>
+              <w:t xml:space="preserve">             /</w:t>
+            </w:r>
+            <w:proofErr w:type="spellStart"/>
+            <w:r>
+              <w:t>usr</w:t>
+            </w:r>
+            <w:proofErr w:type="spellEnd"/>
+            <w:r>
+              <w:t>/bin/</w:t>
+            </w:r>
+            <w:proofErr w:type="spellStart"/>
+            <w:r>
+              <w:t>pmount</w:t>
+            </w:r>
+            <w:proofErr w:type="spellEnd"/>
+            <w:r>
+              <w:t xml:space="preserve"> --</w:t>
+            </w:r>
+            <w:proofErr w:type="spellStart"/>
+            <w:r>
+              <w:t>umask</w:t>
+            </w:r>
+            <w:proofErr w:type="spellEnd"/>
+            <w:r>
+              <w:t xml:space="preserve"> 000 --</w:t>
+            </w:r>
+            <w:proofErr w:type="spellStart"/>
+            <w:r>
+              <w:t>noatime</w:t>
+            </w:r>
+            <w:proofErr w:type="spellEnd"/>
+            <w:r>
+              <w:t xml:space="preserve"> -w --sync $1 usb4</w:t>
+            </w:r>
+          </w:p>
+          <w:p>
+            <w:pPr>
+              <w:pStyle w:val="code"/>
+            </w:pPr>
+            <w:r>
+              <w:t xml:space="preserve">         fi</w:t>
+            </w:r>
+          </w:p>
+          <w:p>
+            <w:pPr>
+              <w:pStyle w:val="code"/>
+            </w:pPr>
+            <w:r>
+              <w:t xml:space="preserve">      else</w:t>
+            </w:r>
+          </w:p>
+          <w:p>
+            <w:pPr>
+              <w:pStyle w:val="code"/>
+            </w:pPr>
+            <w:r>
+              <w:t xml:space="preserve">         /</w:t>
+            </w:r>
+            <w:proofErr w:type="spellStart"/>
+            <w:r>
+              <w:t>usr</w:t>
+            </w:r>
+            <w:proofErr w:type="spellEnd"/>
+            <w:r>
+              <w:t>/bin/</w:t>
+            </w:r>
+            <w:proofErr w:type="spellStart"/>
+            <w:r>
+              <w:t>pmount</w:t>
+            </w:r>
+            <w:proofErr w:type="spellEnd"/>
+            <w:r>
+              <w:t xml:space="preserve"> --</w:t>
+            </w:r>
+            <w:proofErr w:type="spellStart"/>
+            <w:r>
+              <w:t>umask</w:t>
+            </w:r>
+            <w:proofErr w:type="spellEnd"/>
+            <w:r>
+              <w:t xml:space="preserve"> 000 --</w:t>
+            </w:r>
+            <w:proofErr w:type="spellStart"/>
+            <w:r>
+              <w:t>noatime</w:t>
+            </w:r>
+            <w:proofErr w:type="spellEnd"/>
+            <w:r>
+              <w:t xml:space="preserve"> -w --sync $1 usb3</w:t>
+            </w:r>
+          </w:p>
+          <w:p>
+            <w:pPr>
+              <w:pStyle w:val="code"/>
+            </w:pPr>
+            <w:r>
+              <w:t xml:space="preserve">      fi</w:t>
+            </w:r>
+          </w:p>
+          <w:p>
+            <w:pPr>
+              <w:pStyle w:val="code"/>
+            </w:pPr>
+            <w:r>
+              <w:t xml:space="preserve">   else</w:t>
+            </w:r>
+          </w:p>
+          <w:p>
+            <w:pPr>
+              <w:pStyle w:val="code"/>
+            </w:pPr>
+            <w:r>
+              <w:t xml:space="preserve">      /</w:t>
+            </w:r>
+            <w:proofErr w:type="spellStart"/>
+            <w:r>
+              <w:t>usr</w:t>
+            </w:r>
+            <w:proofErr w:type="spellEnd"/>
+            <w:r>
+              <w:t>/bin/</w:t>
+            </w:r>
+            <w:proofErr w:type="spellStart"/>
+            <w:r>
+              <w:t>pmount</w:t>
+            </w:r>
+            <w:proofErr w:type="spellEnd"/>
+            <w:r>
+              <w:t xml:space="preserve"> --</w:t>
+            </w:r>
+            <w:proofErr w:type="spellStart"/>
+            <w:r>
+              <w:t>umask</w:t>
+            </w:r>
+            <w:proofErr w:type="spellEnd"/>
+            <w:r>
+              <w:t xml:space="preserve"> 000 --</w:t>
+            </w:r>
+            <w:proofErr w:type="spellStart"/>
+            <w:r>
+              <w:t>noatime</w:t>
+            </w:r>
+            <w:proofErr w:type="spellEnd"/>
+            <w:r>
+              <w:t xml:space="preserve"> -w --sync $1 usb2</w:t>
             </w:r>
           </w:p>
           <w:p>
@@ -2767,23 +2066,55 @@
             </w:pPr>
             <w:r>
               <w:lastRenderedPageBreak/>
-              <w:t>Type=oneshot</w:t>
-            </w:r>
-          </w:p>
-          <w:p>
-            <w:pPr>
-              <w:pStyle w:val="code"/>
-            </w:pPr>
-            <w:r>
-              <w:t>RemainAfterExit=yes</w:t>
-            </w:r>
-          </w:p>
-          <w:p>
-            <w:pPr>
-              <w:pStyle w:val="code"/>
-            </w:pPr>
-            <w:r>
-              <w:t>ExecStart=/usr/local/bin/cpmount /dev/%I</w:t>
+              <w:t xml:space="preserve">   fi</w:t>
+            </w:r>
+          </w:p>
+          <w:p>
+            <w:pPr>
+              <w:pStyle w:val="code"/>
+            </w:pPr>
+            <w:r>
+              <w:t>else</w:t>
+            </w:r>
+          </w:p>
+          <w:p>
+            <w:pPr>
+              <w:pStyle w:val="code"/>
+            </w:pPr>
+            <w:r>
+              <w:t xml:space="preserve">   /</w:t>
+            </w:r>
+            <w:proofErr w:type="spellStart"/>
+            <w:r>
+              <w:t>usr</w:t>
+            </w:r>
+            <w:proofErr w:type="spellEnd"/>
+            <w:r>
+              <w:t>/bin/</w:t>
+            </w:r>
+            <w:proofErr w:type="spellStart"/>
+            <w:r>
+              <w:t>pmount</w:t>
+            </w:r>
+            <w:proofErr w:type="spellEnd"/>
+            <w:r>
+              <w:t xml:space="preserve"> --</w:t>
+            </w:r>
+            <w:proofErr w:type="spellStart"/>
+            <w:r>
+              <w:t>umask</w:t>
+            </w:r>
+            <w:proofErr w:type="spellEnd"/>
+            <w:r>
+              <w:t xml:space="preserve"> 000 --</w:t>
+            </w:r>
+            <w:proofErr w:type="spellStart"/>
+            <w:r>
+              <w:t>noatime</w:t>
+            </w:r>
+            <w:proofErr w:type="spellEnd"/>
+            <w:r>
+              <w:t xml:space="preserve"> -w --sync $1 usb1</w:t>
             </w:r>
           </w:p>
           <w:p>
@@ -2795,20 +2126,29 @@
               </w:rPr>
             </w:pPr>
             <w:r>
-              <w:t>ExecStop=/usr/bin/pumount /dev/%I</w:t>
+              <w:t>fi</w:t>
             </w:r>
           </w:p>
         </w:tc>
       </w:tr>
     </w:tbl>
-    <w:p/>
     <w:p>
       <w:pPr>
         <w:spacing w:after="0"/>
       </w:pPr>
-      <w:r>
-        <w:t>Create the mount script file /usr/local/bin/cpmount</w:t>
-      </w:r>
+    </w:p>
+    <w:p>
+      <w:pPr>
+        <w:spacing w:after="0"/>
+      </w:pPr>
+      <w:r>
+        <w:t xml:space="preserve">Make the script </w:t>
+      </w:r>
+      <w:proofErr w:type="gramStart"/>
+      <w:r>
+        <w:t>executable</w:t>
+      </w:r>
+      <w:proofErr w:type="gramEnd"/>
     </w:p>
     <w:tbl>
       <w:tblPr>
@@ -2828,189 +2168,62 @@
             <w:pPr>
               <w:pStyle w:val="code"/>
             </w:pPr>
-            <w:r>
-              <w:t>#!/bin/bash</w:t>
-            </w:r>
-          </w:p>
-          <w:p>
-            <w:pPr>
-              <w:pStyle w:val="code"/>
-            </w:pPr>
-            <w:r>
-              <w:t>if mountpoint -q /media/usb1</w:t>
-            </w:r>
-          </w:p>
-          <w:p>
-            <w:pPr>
-              <w:pStyle w:val="code"/>
-            </w:pPr>
-            <w:r>
-              <w:t>then</w:t>
-            </w:r>
-          </w:p>
-          <w:p>
-            <w:pPr>
-              <w:pStyle w:val="code"/>
-            </w:pPr>
-            <w:r>
-              <w:t xml:space="preserve">   if mountpoint -q /media/usb2</w:t>
-            </w:r>
-          </w:p>
-          <w:p>
-            <w:pPr>
-              <w:pStyle w:val="code"/>
-            </w:pPr>
-            <w:r>
-              <w:t xml:space="preserve">   then</w:t>
-            </w:r>
-          </w:p>
-          <w:p>
-            <w:pPr>
-              <w:pStyle w:val="code"/>
-            </w:pPr>
-            <w:r>
-              <w:t xml:space="preserve">      if mountpoint -q /media/usb3</w:t>
-            </w:r>
-          </w:p>
-          <w:p>
-            <w:pPr>
-              <w:pStyle w:val="code"/>
-            </w:pPr>
-            <w:r>
-              <w:t xml:space="preserve">      then</w:t>
-            </w:r>
-          </w:p>
-          <w:p>
-            <w:pPr>
-              <w:pStyle w:val="code"/>
-            </w:pPr>
-            <w:r>
-              <w:t xml:space="preserve">         if mountpoint -1 /media/usb4</w:t>
-            </w:r>
-          </w:p>
-          <w:p>
-            <w:pPr>
-              <w:pStyle w:val="code"/>
-            </w:pPr>
-            <w:r>
-              <w:t xml:space="preserve">         then</w:t>
-            </w:r>
-          </w:p>
-          <w:p>
-            <w:pPr>
-              <w:pStyle w:val="code"/>
-            </w:pPr>
-            <w:r>
-              <w:t xml:space="preserve">             echo "No mountpoints available!"</w:t>
-            </w:r>
-          </w:p>
-          <w:p>
-            <w:pPr>
-              <w:pStyle w:val="code"/>
-            </w:pPr>
-            <w:r>
-              <w:t xml:space="preserve">             #You can add more if you need</w:t>
-            </w:r>
-          </w:p>
-          <w:p>
-            <w:pPr>
-              <w:pStyle w:val="code"/>
-            </w:pPr>
-            <w:r>
-              <w:t xml:space="preserve">         else</w:t>
-            </w:r>
-          </w:p>
-          <w:p>
-            <w:pPr>
-              <w:pStyle w:val="code"/>
-            </w:pPr>
-            <w:r>
-              <w:t xml:space="preserve">             /usr/bin/pmount --umask 000 --noatime -w --sync $1 usb4</w:t>
-            </w:r>
-          </w:p>
-          <w:p>
-            <w:pPr>
-              <w:pStyle w:val="code"/>
-            </w:pPr>
-            <w:r>
-              <w:t xml:space="preserve">         fi</w:t>
-            </w:r>
-          </w:p>
-          <w:p>
-            <w:pPr>
-              <w:pStyle w:val="code"/>
-            </w:pPr>
-            <w:r>
-              <w:t xml:space="preserve">      else</w:t>
-            </w:r>
-          </w:p>
-          <w:p>
-            <w:pPr>
-              <w:pStyle w:val="code"/>
-            </w:pPr>
-            <w:r>
-              <w:t xml:space="preserve">         /usr/bin/pmount --umask 000 --noatime -w --sync $1 usb3</w:t>
-            </w:r>
-          </w:p>
-          <w:p>
-            <w:pPr>
-              <w:pStyle w:val="code"/>
-            </w:pPr>
-            <w:r>
-              <w:t xml:space="preserve">      fi</w:t>
-            </w:r>
-          </w:p>
-          <w:p>
-            <w:pPr>
-              <w:pStyle w:val="code"/>
-            </w:pPr>
-            <w:r>
-              <w:t xml:space="preserve">   else</w:t>
-            </w:r>
-          </w:p>
-          <w:p>
-            <w:pPr>
-              <w:pStyle w:val="code"/>
-            </w:pPr>
-            <w:r>
-              <w:t xml:space="preserve">      /usr/bin/pmount --umask 000 --noatime -w --sync $1 usb2</w:t>
-            </w:r>
-          </w:p>
-          <w:p>
-            <w:pPr>
-              <w:pStyle w:val="code"/>
-            </w:pPr>
-            <w:r>
-              <w:t xml:space="preserve">   fi</w:t>
-            </w:r>
-          </w:p>
-          <w:p>
-            <w:pPr>
-              <w:pStyle w:val="code"/>
-            </w:pPr>
-            <w:r>
-              <w:t>else</w:t>
-            </w:r>
-          </w:p>
-          <w:p>
-            <w:pPr>
-              <w:pStyle w:val="code"/>
-            </w:pPr>
-            <w:r>
-              <w:t xml:space="preserve">   /usr/bin/pmount --umask 000 --noatime -w --sync $1 usb1</w:t>
-            </w:r>
-          </w:p>
-          <w:p>
-            <w:pPr>
-              <w:pStyle w:val="code"/>
-              <w:rPr>
-                <w:rFonts w:asciiTheme="minorHAnsi" w:hAnsiTheme="minorHAnsi" w:cstheme="minorBidi"/>
-                <w:color w:val="auto"/>
-              </w:rPr>
-            </w:pPr>
-            <w:r>
-              <w:t>fi</w:t>
-            </w:r>
+            <w:proofErr w:type="spellStart"/>
+            <w:r>
+              <w:rPr>
+                <w:rStyle w:val="codeChar"/>
+              </w:rPr>
+              <w:t>sudo</w:t>
+            </w:r>
+            <w:proofErr w:type="spellEnd"/>
+            <w:r>
+              <w:rPr>
+                <w:rStyle w:val="codeChar"/>
+              </w:rPr>
+              <w:t xml:space="preserve"> </w:t>
+            </w:r>
+            <w:proofErr w:type="spellStart"/>
+            <w:r>
+              <w:rPr>
+                <w:rStyle w:val="codeChar"/>
+              </w:rPr>
+              <w:t>chmod</w:t>
+            </w:r>
+            <w:proofErr w:type="spellEnd"/>
+            <w:r>
+              <w:rPr>
+                <w:rStyle w:val="codeChar"/>
+              </w:rPr>
+              <w:t xml:space="preserve"> 755 </w:t>
+            </w:r>
+            <w:r>
+              <w:rPr>
+                <w:rStyle w:val="codeChar"/>
+              </w:rPr>
+              <w:t>/</w:t>
+            </w:r>
+            <w:proofErr w:type="spellStart"/>
+            <w:r>
+              <w:rPr>
+                <w:rStyle w:val="codeChar"/>
+              </w:rPr>
+              <w:t>usr</w:t>
+            </w:r>
+            <w:proofErr w:type="spellEnd"/>
+            <w:r>
+              <w:rPr>
+                <w:rStyle w:val="codeChar"/>
+              </w:rPr>
+              <w:t>/local/bin/</w:t>
+            </w:r>
+            <w:proofErr w:type="spellStart"/>
+            <w:r>
+              <w:rPr>
+                <w:rStyle w:val="codeChar"/>
+              </w:rPr>
+              <w:t>cpmount</w:t>
+            </w:r>
+            <w:proofErr w:type="spellEnd"/>
           </w:p>
         </w:tc>
       </w:tr>
@@ -3022,10 +2235,10 @@
     </w:p>
     <w:p>
       <w:pPr>
-        <w:spacing w:after="0"/>
-      </w:pPr>
-      <w:r>
-        <w:t>Make the script executable</w:t>
+        <w:pStyle w:val="Heading2"/>
+      </w:pPr>
+      <w:r>
+        <w:t>Reboot</w:t>
       </w:r>
     </w:p>
     <w:tbl>
@@ -3045,18 +2258,21 @@
           <w:p>
             <w:pPr>
               <w:pStyle w:val="code"/>
-            </w:pPr>
-            <w:r>
-              <w:rPr>
-                <w:rStyle w:val="codeChar"/>
-              </w:rPr>
-              <w:t xml:space="preserve">sudo chmod 755 </w:t>
-            </w:r>
-            <w:r>
-              <w:rPr>
-                <w:rStyle w:val="codeChar"/>
-              </w:rPr>
-              <w:t>/usr/local/bin/cpmount</w:t>
+              <w:rPr>
+                <w:rFonts w:asciiTheme="minorHAnsi" w:hAnsiTheme="minorHAnsi" w:cstheme="minorBidi"/>
+                <w:color w:val="auto"/>
+              </w:rPr>
+            </w:pPr>
+            <w:proofErr w:type="spellStart"/>
+            <w:r>
+              <w:t>sudo</w:t>
+            </w:r>
+            <w:proofErr w:type="spellEnd"/>
+            <w:r>
+              <w:t xml:space="preserve"> </w:t>
+            </w:r>
+            <w:r>
+              <w:t>reboot</w:t>
             </w:r>
           </w:p>
         </w:tc>
@@ -3072,7 +2288,28 @@
         <w:pStyle w:val="Heading2"/>
       </w:pPr>
       <w:r>
-        <w:t>Reboot</w:t>
+        <w:t>Test</w:t>
+      </w:r>
+    </w:p>
+    <w:p>
+      <w:r>
+        <w:t>Make sure the music plays…</w:t>
+      </w:r>
+    </w:p>
+    <w:p>
+      <w:pPr>
+        <w:pStyle w:val="Heading2"/>
+      </w:pPr>
+      <w:r>
+        <w:t>Shutdown</w:t>
+      </w:r>
+    </w:p>
+    <w:p>
+      <w:pPr>
+        <w:spacing w:after="0"/>
+      </w:pPr>
+      <w:r>
+        <w:t>Provided that the reboot went well, shutdown:</w:t>
       </w:r>
     </w:p>
     <w:tbl>
@@ -3092,53 +2329,141 @@
           <w:p>
             <w:pPr>
               <w:pStyle w:val="code"/>
-              <w:rPr>
-                <w:rFonts w:asciiTheme="minorHAnsi" w:hAnsiTheme="minorHAnsi" w:cstheme="minorBidi"/>
-                <w:color w:val="auto"/>
-              </w:rPr>
-            </w:pPr>
-            <w:r>
-              <w:t xml:space="preserve">sudo </w:t>
-            </w:r>
-            <w:r>
-              <w:t>reboot</w:t>
+            </w:pPr>
+            <w:proofErr w:type="spellStart"/>
+            <w:r>
+              <w:t>sudo</w:t>
+            </w:r>
+            <w:proofErr w:type="spellEnd"/>
+            <w:r>
+              <w:t xml:space="preserve"> shutdown –h now</w:t>
             </w:r>
           </w:p>
         </w:tc>
       </w:tr>
     </w:tbl>
     <w:p>
-      <w:pPr>
-        <w:spacing w:after="0"/>
-      </w:pPr>
+      <w:r>
+        <w:t>Then remove the micro-SD card.</w:t>
+      </w:r>
     </w:p>
     <w:p>
       <w:pPr>
         <w:pStyle w:val="Heading2"/>
       </w:pPr>
       <w:r>
-        <w:t>Test</w:t>
-      </w:r>
+        <w:t xml:space="preserve">Use Win32DiskImager to create the master </w:t>
+      </w:r>
+      <w:proofErr w:type="gramStart"/>
+      <w:r>
+        <w:t>image</w:t>
+      </w:r>
+      <w:proofErr w:type="gramEnd"/>
     </w:p>
     <w:p>
       <w:r>
-        <w:t>Make sure the music plays…</w:t>
+        <w:t xml:space="preserve">Remove the micro-SD card from your Pi and </w:t>
+      </w:r>
+      <w:proofErr w:type="gramStart"/>
+      <w:r>
+        <w:t>place</w:t>
+      </w:r>
+      <w:proofErr w:type="gramEnd"/>
+      <w:r>
+        <w:t xml:space="preserve"> in the card reader of your computer. Use Win32DiskImager to create an image of Dementia Friendly Music Player that you just nicely configured.</w:t>
+      </w:r>
+    </w:p>
+    <w:p/>
+    <w:p>
+      <w:pPr>
+        <w:pStyle w:val="Heading1"/>
+      </w:pPr>
+      <w:r>
+        <w:t>To create USB DAC version</w:t>
       </w:r>
     </w:p>
     <w:p>
-      <w:pPr>
-        <w:pStyle w:val="Heading2"/>
-      </w:pPr>
-      <w:r>
-        <w:t>Shutdown</w:t>
+      <w:r>
+        <w:t>The Dementia Friendly Music Player that looks like this uses a USB DAC</w:t>
+      </w:r>
+      <w:r>
+        <w:t>.</w:t>
       </w:r>
     </w:p>
     <w:p>
+      <w:r>
+        <w:rPr>
+          <w:noProof/>
+        </w:rPr>
+        <w:drawing>
+          <wp:inline distT="0" distB="0" distL="0" distR="0" wp14:anchorId="71AA43DA" wp14:editId="270977A2">
+            <wp:extent cx="2969070" cy="1670102"/>
+            <wp:effectExtent l="0" t="0" r="3175" b="6350"/>
+            <wp:docPr id="1" name="Picture 1"/>
+            <wp:cNvGraphicFramePr>
+              <a:graphicFrameLocks xmlns:a="http://schemas.openxmlformats.org/drawingml/2006/main" noChangeAspect="1"/>
+            </wp:cNvGraphicFramePr>
+            <a:graphic xmlns:a="http://schemas.openxmlformats.org/drawingml/2006/main">
+              <a:graphicData uri="http://schemas.openxmlformats.org/drawingml/2006/picture">
+                <pic:pic xmlns:pic="http://schemas.openxmlformats.org/drawingml/2006/picture">
+                  <pic:nvPicPr>
+                    <pic:cNvPr id="1" name="AF1_DQMusicBox_TinySpeakers_DoneNoHeadphones.jpg"/>
+                    <pic:cNvPicPr/>
+                  </pic:nvPicPr>
+                  <pic:blipFill>
+                    <a:blip r:embed="rId20" cstate="print">
+                      <a:extLst>
+                        <a:ext uri="{BEBA8EAE-BF5A-486C-A8C5-ECC9F3942E4B}">
+                          <a14:imgProps xmlns:a14="http://schemas.microsoft.com/office/drawing/2010/main">
+                            <a14:imgLayer r:embed="rId21">
+                              <a14:imgEffect>
+                                <a14:brightnessContrast bright="10000"/>
+                              </a14:imgEffect>
+                            </a14:imgLayer>
+                          </a14:imgProps>
+                        </a:ext>
+                        <a:ext uri="{28A0092B-C50C-407E-A947-70E740481C1C}">
+                          <a14:useLocalDpi xmlns:a14="http://schemas.microsoft.com/office/drawing/2010/main" val="0"/>
+                        </a:ext>
+                      </a:extLst>
+                    </a:blip>
+                    <a:stretch>
+                      <a:fillRect/>
+                    </a:stretch>
+                  </pic:blipFill>
+                  <pic:spPr>
+                    <a:xfrm>
+                      <a:off x="0" y="0"/>
+                      <a:ext cx="2981286" cy="1676973"/>
+                    </a:xfrm>
+                    <a:prstGeom prst="rect">
+                      <a:avLst/>
+                    </a:prstGeom>
+                  </pic:spPr>
+                </pic:pic>
+              </a:graphicData>
+            </a:graphic>
+          </wp:inline>
+        </w:drawing>
+      </w:r>
+    </w:p>
+    <w:p>
+      <w:r>
+        <w:t>Use the image that you created above for the headphone version and make this change:</w:t>
+      </w:r>
+    </w:p>
+    <w:p>
       <w:pPr>
         <w:spacing w:after="0"/>
       </w:pPr>
-      <w:r>
-        <w:t>Provided that the reboot went well, shutdown:</w:t>
+      <w:proofErr w:type="spellStart"/>
+      <w:r>
+        <w:lastRenderedPageBreak/>
+        <w:t>dietpi</w:t>
+      </w:r>
+      <w:proofErr w:type="spellEnd"/>
+      <w:r>
+        <w:t>-config</w:t>
       </w:r>
     </w:p>
     <w:tbl>
@@ -3160,36 +2485,55 @@
               <w:pStyle w:val="code"/>
             </w:pPr>
             <w:r>
-              <w:t>sudo shutdown –h now</w:t>
+              <w:rPr>
+                <w:color w:val="auto"/>
+                <w:szCs w:val="18"/>
+              </w:rPr>
+              <w:t xml:space="preserve">Audio Options: Sound </w:t>
+            </w:r>
+            <w:proofErr w:type="gramStart"/>
+            <w:r>
+              <w:rPr>
+                <w:color w:val="auto"/>
+                <w:szCs w:val="18"/>
+              </w:rPr>
+              <w:t xml:space="preserve">Card </w:t>
+            </w:r>
+            <w:r>
+              <w:rPr>
+                <w:color w:val="auto"/>
+                <w:szCs w:val="18"/>
+              </w:rPr>
+              <w:t>:</w:t>
+            </w:r>
+            <w:proofErr w:type="gramEnd"/>
+            <w:r>
+              <w:rPr>
+                <w:color w:val="auto"/>
+                <w:szCs w:val="18"/>
+              </w:rPr>
+              <w:t xml:space="preserve"> USB Audio DAC (any)</w:t>
             </w:r>
           </w:p>
         </w:tc>
       </w:tr>
     </w:tbl>
+    <w:p/>
     <w:p>
       <w:r>
-        <w:t>Then remove the micro-SD card.</w:t>
+        <w:t xml:space="preserve">Remove the micro-SD card from your Pi and </w:t>
+      </w:r>
+      <w:proofErr w:type="gramStart"/>
+      <w:r>
+        <w:t>place</w:t>
+      </w:r>
+      <w:proofErr w:type="gramEnd"/>
+      <w:r>
+        <w:t xml:space="preserve"> in the card reader of your computer. Use Win32DiskImager to create an image of Dementia Friendly Music Player that you just nicely configured.</w:t>
       </w:r>
     </w:p>
-    <w:p>
-      <w:pPr>
-        <w:pStyle w:val="Heading2"/>
-      </w:pPr>
-      <w:r>
-        <w:lastRenderedPageBreak/>
-        <w:t>Use Win32DiskImager to create the master image</w:t>
-      </w:r>
-    </w:p>
-    <w:p>
-      <w:r>
-        <w:t>Remove the micro-SD card from your Pi and place in the card reader of your computer. Use Win32DiskImager to create an image of Dementia Friendly Music Player that you just nicely configured.</w:t>
-      </w:r>
-    </w:p>
-    <w:p/>
-    <w:p/>
-    <w:p/>
     <w:sectPr>
-      <w:footerReference w:type="default" r:id="rId28"/>
+      <w:footerReference w:type="default" r:id="rId22"/>
       <w:pgSz w:w="15840" w:h="12240" w:orient="landscape"/>
       <w:pgMar w:top="1080" w:right="1080" w:bottom="1080" w:left="1080" w:header="720" w:footer="720" w:gutter="0"/>
       <w:cols w:space="720"/>
@@ -3200,7 +2544,7 @@
 </file>
 
 <file path=word/endnotes.xml><?xml version="1.0" encoding="utf-8"?>
-<w:endnotes xmlns:wpc="http://schemas.microsoft.com/office/word/2010/wordprocessingCanvas" xmlns:cx="http://schemas.microsoft.com/office/drawing/2014/chartex" xmlns:cx1="http://schemas.microsoft.com/office/drawing/2015/9/8/chartex" xmlns:cx2="http://schemas.microsoft.com/office/drawing/2015/10/21/chartex" xmlns:cx3="http://schemas.microsoft.com/office/drawing/2016/5/9/chartex" xmlns:cx4="http://schemas.microsoft.com/office/drawing/2016/5/10/chartex" xmlns:cx5="http://schemas.microsoft.com/office/drawing/2016/5/11/chartex" xmlns:cx6="http://schemas.microsoft.com/office/drawing/2016/5/12/chartex" xmlns:cx7="http://schemas.microsoft.com/office/drawing/2016/5/13/chartex" xmlns:cx8="http://schemas.microsoft.com/office/drawing/2016/5/14/chartex" xmlns:mc="http://schemas.openxmlformats.org/markup-compatibility/2006" xmlns:aink="http://schemas.microsoft.com/office/drawing/2016/ink" xmlns:am3d="http://schemas.microsoft.com/office/drawing/2017/model3d" xmlns:o="urn:schemas-microsoft-com:office:office" xmlns:r="http://schemas.openxmlformats.org/officeDocument/2006/relationships" xmlns:m="http://schemas.openxmlformats.org/officeDocument/2006/math" xmlns:v="urn:schemas-microsoft-com:vml" xmlns:wp14="http://schemas.microsoft.com/office/word/2010/wordprocessingDrawing" xmlns:wp="http://schemas.openxmlformats.org/drawingml/2006/wordprocessingDrawing" xmlns:w10="urn:schemas-microsoft-com:office:word" xmlns:w="http://schemas.openxmlformats.org/wordprocessingml/2006/main" xmlns:w14="http://schemas.microsoft.com/office/word/2010/wordml" xmlns:w15="http://schemas.microsoft.com/office/word/2012/wordml" xmlns:w16cex="http://schemas.microsoft.com/office/word/2018/wordml/cex" xmlns:w16cid="http://schemas.microsoft.com/office/word/2016/wordml/cid" xmlns:w16="http://schemas.microsoft.com/office/word/2018/wordml" xmlns:w16se="http://schemas.microsoft.com/office/word/2015/wordml/symex" xmlns:wpg="http://schemas.microsoft.com/office/word/2010/wordprocessingGroup" xmlns:wpi="http://schemas.microsoft.com/office/word/2010/wordprocessingInk" xmlns:wne="http://schemas.microsoft.com/office/word/2006/wordml" xmlns:wps="http://schemas.microsoft.com/office/word/2010/wordprocessingShape" mc:Ignorable="w14 w15 w16se w16cid w16 w16cex wp14">
+<w:endnotes xmlns:wpc="http://schemas.microsoft.com/office/word/2010/wordprocessingCanvas" xmlns:cx="http://schemas.microsoft.com/office/drawing/2014/chartex" xmlns:cx1="http://schemas.microsoft.com/office/drawing/2015/9/8/chartex" xmlns:cx2="http://schemas.microsoft.com/office/drawing/2015/10/21/chartex" xmlns:cx3="http://schemas.microsoft.com/office/drawing/2016/5/9/chartex" xmlns:cx4="http://schemas.microsoft.com/office/drawing/2016/5/10/chartex" xmlns:cx5="http://schemas.microsoft.com/office/drawing/2016/5/11/chartex" xmlns:cx6="http://schemas.microsoft.com/office/drawing/2016/5/12/chartex" xmlns:cx7="http://schemas.microsoft.com/office/drawing/2016/5/13/chartex" xmlns:cx8="http://schemas.microsoft.com/office/drawing/2016/5/14/chartex" xmlns:mc="http://schemas.openxmlformats.org/markup-compatibility/2006" xmlns:aink="http://schemas.microsoft.com/office/drawing/2016/ink" xmlns:am3d="http://schemas.microsoft.com/office/drawing/2017/model3d" xmlns:o="urn:schemas-microsoft-com:office:office" xmlns:oel="http://schemas.microsoft.com/office/2019/extlst" xmlns:r="http://schemas.openxmlformats.org/officeDocument/2006/relationships" xmlns:m="http://schemas.openxmlformats.org/officeDocument/2006/math" xmlns:v="urn:schemas-microsoft-com:vml" xmlns:wp14="http://schemas.microsoft.com/office/word/2010/wordprocessingDrawing" xmlns:wp="http://schemas.openxmlformats.org/drawingml/2006/wordprocessingDrawing" xmlns:w10="urn:schemas-microsoft-com:office:word" xmlns:w="http://schemas.openxmlformats.org/wordprocessingml/2006/main" xmlns:w14="http://schemas.microsoft.com/office/word/2010/wordml" xmlns:w15="http://schemas.microsoft.com/office/word/2012/wordml" xmlns:w16cex="http://schemas.microsoft.com/office/word/2018/wordml/cex" xmlns:w16cid="http://schemas.microsoft.com/office/word/2016/wordml/cid" xmlns:w16="http://schemas.microsoft.com/office/word/2018/wordml" xmlns:w16sdtdh="http://schemas.microsoft.com/office/word/2020/wordml/sdtdatahash" xmlns:w16se="http://schemas.microsoft.com/office/word/2015/wordml/symex" xmlns:wpg="http://schemas.microsoft.com/office/word/2010/wordprocessingGroup" xmlns:wpi="http://schemas.microsoft.com/office/word/2010/wordprocessingInk" xmlns:wne="http://schemas.microsoft.com/office/word/2006/wordml" xmlns:wps="http://schemas.microsoft.com/office/word/2010/wordprocessingShape" mc:Ignorable="w14 w15 w16se w16cid w16 w16cex w16sdtdh wp14">
   <w:endnote w:type="separator" w:id="-1">
     <w:p>
       <w:pPr>
@@ -3225,7 +2569,7 @@
 </file>
 
 <file path=word/footer1.xml><?xml version="1.0" encoding="utf-8"?>
-<w:ftr xmlns:wpc="http://schemas.microsoft.com/office/word/2010/wordprocessingCanvas" xmlns:cx="http://schemas.microsoft.com/office/drawing/2014/chartex" xmlns:cx1="http://schemas.microsoft.com/office/drawing/2015/9/8/chartex" xmlns:cx2="http://schemas.microsoft.com/office/drawing/2015/10/21/chartex" xmlns:cx3="http://schemas.microsoft.com/office/drawing/2016/5/9/chartex" xmlns:cx4="http://schemas.microsoft.com/office/drawing/2016/5/10/chartex" xmlns:cx5="http://schemas.microsoft.com/office/drawing/2016/5/11/chartex" xmlns:cx6="http://schemas.microsoft.com/office/drawing/2016/5/12/chartex" xmlns:cx7="http://schemas.microsoft.com/office/drawing/2016/5/13/chartex" xmlns:cx8="http://schemas.microsoft.com/office/drawing/2016/5/14/chartex" xmlns:mc="http://schemas.openxmlformats.org/markup-compatibility/2006" xmlns:aink="http://schemas.microsoft.com/office/drawing/2016/ink" xmlns:am3d="http://schemas.microsoft.com/office/drawing/2017/model3d" xmlns:o="urn:schemas-microsoft-com:office:office" xmlns:r="http://schemas.openxmlformats.org/officeDocument/2006/relationships" xmlns:m="http://schemas.openxmlformats.org/officeDocument/2006/math" xmlns:v="urn:schemas-microsoft-com:vml" xmlns:wp14="http://schemas.microsoft.com/office/word/2010/wordprocessingDrawing" xmlns:wp="http://schemas.openxmlformats.org/drawingml/2006/wordprocessingDrawing" xmlns:w10="urn:schemas-microsoft-com:office:word" xmlns:w="http://schemas.openxmlformats.org/wordprocessingml/2006/main" xmlns:w14="http://schemas.microsoft.com/office/word/2010/wordml" xmlns:w15="http://schemas.microsoft.com/office/word/2012/wordml" xmlns:w16cex="http://schemas.microsoft.com/office/word/2018/wordml/cex" xmlns:w16cid="http://schemas.microsoft.com/office/word/2016/wordml/cid" xmlns:w16="http://schemas.microsoft.com/office/word/2018/wordml" xmlns:w16se="http://schemas.microsoft.com/office/word/2015/wordml/symex" xmlns:wpg="http://schemas.microsoft.com/office/word/2010/wordprocessingGroup" xmlns:wpi="http://schemas.microsoft.com/office/word/2010/wordprocessingInk" xmlns:wne="http://schemas.microsoft.com/office/word/2006/wordml" xmlns:wps="http://schemas.microsoft.com/office/word/2010/wordprocessingShape" mc:Ignorable="w14 w15 w16se w16cid w16 w16cex wp14">
+<w:ftr xmlns:wpc="http://schemas.microsoft.com/office/word/2010/wordprocessingCanvas" xmlns:cx="http://schemas.microsoft.com/office/drawing/2014/chartex" xmlns:cx1="http://schemas.microsoft.com/office/drawing/2015/9/8/chartex" xmlns:cx2="http://schemas.microsoft.com/office/drawing/2015/10/21/chartex" xmlns:cx3="http://schemas.microsoft.com/office/drawing/2016/5/9/chartex" xmlns:cx4="http://schemas.microsoft.com/office/drawing/2016/5/10/chartex" xmlns:cx5="http://schemas.microsoft.com/office/drawing/2016/5/11/chartex" xmlns:cx6="http://schemas.microsoft.com/office/drawing/2016/5/12/chartex" xmlns:cx7="http://schemas.microsoft.com/office/drawing/2016/5/13/chartex" xmlns:cx8="http://schemas.microsoft.com/office/drawing/2016/5/14/chartex" xmlns:mc="http://schemas.openxmlformats.org/markup-compatibility/2006" xmlns:aink="http://schemas.microsoft.com/office/drawing/2016/ink" xmlns:am3d="http://schemas.microsoft.com/office/drawing/2017/model3d" xmlns:o="urn:schemas-microsoft-com:office:office" xmlns:oel="http://schemas.microsoft.com/office/2019/extlst" xmlns:r="http://schemas.openxmlformats.org/officeDocument/2006/relationships" xmlns:m="http://schemas.openxmlformats.org/officeDocument/2006/math" xmlns:v="urn:schemas-microsoft-com:vml" xmlns:wp14="http://schemas.microsoft.com/office/word/2010/wordprocessingDrawing" xmlns:wp="http://schemas.openxmlformats.org/drawingml/2006/wordprocessingDrawing" xmlns:w10="urn:schemas-microsoft-com:office:word" xmlns:w="http://schemas.openxmlformats.org/wordprocessingml/2006/main" xmlns:w14="http://schemas.microsoft.com/office/word/2010/wordml" xmlns:w15="http://schemas.microsoft.com/office/word/2012/wordml" xmlns:w16cex="http://schemas.microsoft.com/office/word/2018/wordml/cex" xmlns:w16cid="http://schemas.microsoft.com/office/word/2016/wordml/cid" xmlns:w16="http://schemas.microsoft.com/office/word/2018/wordml" xmlns:w16sdtdh="http://schemas.microsoft.com/office/word/2020/wordml/sdtdatahash" xmlns:w16se="http://schemas.microsoft.com/office/word/2015/wordml/symex" xmlns:wpg="http://schemas.microsoft.com/office/word/2010/wordprocessingGroup" xmlns:wpi="http://schemas.microsoft.com/office/word/2010/wordprocessingInk" xmlns:wne="http://schemas.microsoft.com/office/word/2006/wordml" xmlns:wps="http://schemas.microsoft.com/office/word/2010/wordprocessingShape" mc:Ignorable="w14 w15 w16se w16cid w16 w16cex w16sdtdh wp14">
   <w:sdt>
     <w:sdtPr>
       <w:id w:val="-820347136"/>
@@ -3278,7 +2622,7 @@
 </file>
 
 <file path=word/footnotes.xml><?xml version="1.0" encoding="utf-8"?>
-<w:footnotes xmlns:wpc="http://schemas.microsoft.com/office/word/2010/wordprocessingCanvas" xmlns:cx="http://schemas.microsoft.com/office/drawing/2014/chartex" xmlns:cx1="http://schemas.microsoft.com/office/drawing/2015/9/8/chartex" xmlns:cx2="http://schemas.microsoft.com/office/drawing/2015/10/21/chartex" xmlns:cx3="http://schemas.microsoft.com/office/drawing/2016/5/9/chartex" xmlns:cx4="http://schemas.microsoft.com/office/drawing/2016/5/10/chartex" xmlns:cx5="http://schemas.microsoft.com/office/drawing/2016/5/11/chartex" xmlns:cx6="http://schemas.microsoft.com/office/drawing/2016/5/12/chartex" xmlns:cx7="http://schemas.microsoft.com/office/drawing/2016/5/13/chartex" xmlns:cx8="http://schemas.microsoft.com/office/drawing/2016/5/14/chartex" xmlns:mc="http://schemas.openxmlformats.org/markup-compatibility/2006" xmlns:aink="http://schemas.microsoft.com/office/drawing/2016/ink" xmlns:am3d="http://schemas.microsoft.com/office/drawing/2017/model3d" xmlns:o="urn:schemas-microsoft-com:office:office" xmlns:r="http://schemas.openxmlformats.org/officeDocument/2006/relationships" xmlns:m="http://schemas.openxmlformats.org/officeDocument/2006/math" xmlns:v="urn:schemas-microsoft-com:vml" xmlns:wp14="http://schemas.microsoft.com/office/word/2010/wordprocessingDrawing" xmlns:wp="http://schemas.openxmlformats.org/drawingml/2006/wordprocessingDrawing" xmlns:w10="urn:schemas-microsoft-com:office:word" xmlns:w="http://schemas.openxmlformats.org/wordprocessingml/2006/main" xmlns:w14="http://schemas.microsoft.com/office/word/2010/wordml" xmlns:w15="http://schemas.microsoft.com/office/word/2012/wordml" xmlns:w16cex="http://schemas.microsoft.com/office/word/2018/wordml/cex" xmlns:w16cid="http://schemas.microsoft.com/office/word/2016/wordml/cid" xmlns:w16="http://schemas.microsoft.com/office/word/2018/wordml" xmlns:w16se="http://schemas.microsoft.com/office/word/2015/wordml/symex" xmlns:wpg="http://schemas.microsoft.com/office/word/2010/wordprocessingGroup" xmlns:wpi="http://schemas.microsoft.com/office/word/2010/wordprocessingInk" xmlns:wne="http://schemas.microsoft.com/office/word/2006/wordml" xmlns:wps="http://schemas.microsoft.com/office/word/2010/wordprocessingShape" mc:Ignorable="w14 w15 w16se w16cid w16 w16cex wp14">
+<w:footnotes xmlns:wpc="http://schemas.microsoft.com/office/word/2010/wordprocessingCanvas" xmlns:cx="http://schemas.microsoft.com/office/drawing/2014/chartex" xmlns:cx1="http://schemas.microsoft.com/office/drawing/2015/9/8/chartex" xmlns:cx2="http://schemas.microsoft.com/office/drawing/2015/10/21/chartex" xmlns:cx3="http://schemas.microsoft.com/office/drawing/2016/5/9/chartex" xmlns:cx4="http://schemas.microsoft.com/office/drawing/2016/5/10/chartex" xmlns:cx5="http://schemas.microsoft.com/office/drawing/2016/5/11/chartex" xmlns:cx6="http://schemas.microsoft.com/office/drawing/2016/5/12/chartex" xmlns:cx7="http://schemas.microsoft.com/office/drawing/2016/5/13/chartex" xmlns:cx8="http://schemas.microsoft.com/office/drawing/2016/5/14/chartex" xmlns:mc="http://schemas.openxmlformats.org/markup-compatibility/2006" xmlns:aink="http://schemas.microsoft.com/office/drawing/2016/ink" xmlns:am3d="http://schemas.microsoft.com/office/drawing/2017/model3d" xmlns:o="urn:schemas-microsoft-com:office:office" xmlns:oel="http://schemas.microsoft.com/office/2019/extlst" xmlns:r="http://schemas.openxmlformats.org/officeDocument/2006/relationships" xmlns:m="http://schemas.openxmlformats.org/officeDocument/2006/math" xmlns:v="urn:schemas-microsoft-com:vml" xmlns:wp14="http://schemas.microsoft.com/office/word/2010/wordprocessingDrawing" xmlns:wp="http://schemas.openxmlformats.org/drawingml/2006/wordprocessingDrawing" xmlns:w10="urn:schemas-microsoft-com:office:word" xmlns:w="http://schemas.openxmlformats.org/wordprocessingml/2006/main" xmlns:w14="http://schemas.microsoft.com/office/word/2010/wordml" xmlns:w15="http://schemas.microsoft.com/office/word/2012/wordml" xmlns:w16cex="http://schemas.microsoft.com/office/word/2018/wordml/cex" xmlns:w16cid="http://schemas.microsoft.com/office/word/2016/wordml/cid" xmlns:w16="http://schemas.microsoft.com/office/word/2018/wordml" xmlns:w16sdtdh="http://schemas.microsoft.com/office/word/2020/wordml/sdtdatahash" xmlns:w16se="http://schemas.microsoft.com/office/word/2015/wordml/symex" xmlns:wpg="http://schemas.microsoft.com/office/word/2010/wordprocessingGroup" xmlns:wpi="http://schemas.microsoft.com/office/word/2010/wordprocessingInk" xmlns:wne="http://schemas.microsoft.com/office/word/2006/wordml" xmlns:wps="http://schemas.microsoft.com/office/word/2010/wordprocessingShape" mc:Ignorable="w14 w15 w16se w16cid w16 w16cex w16sdtdh wp14">
   <w:footnote w:type="separator" w:id="-1">
     <w:p>
       <w:pPr>
@@ -3303,7 +2647,7 @@
 </file>
 
 <file path=word/numbering.xml><?xml version="1.0" encoding="utf-8"?>
-<w:numbering xmlns:wpc="http://schemas.microsoft.com/office/word/2010/wordprocessingCanvas" xmlns:cx="http://schemas.microsoft.com/office/drawing/2014/chartex" xmlns:cx1="http://schemas.microsoft.com/office/drawing/2015/9/8/chartex" xmlns:cx2="http://schemas.microsoft.com/office/drawing/2015/10/21/chartex" xmlns:cx3="http://schemas.microsoft.com/office/drawing/2016/5/9/chartex" xmlns:cx4="http://schemas.microsoft.com/office/drawing/2016/5/10/chartex" xmlns:cx5="http://schemas.microsoft.com/office/drawing/2016/5/11/chartex" xmlns:cx6="http://schemas.microsoft.com/office/drawing/2016/5/12/chartex" xmlns:cx7="http://schemas.microsoft.com/office/drawing/2016/5/13/chartex" xmlns:cx8="http://schemas.microsoft.com/office/drawing/2016/5/14/chartex" xmlns:mc="http://schemas.openxmlformats.org/markup-compatibility/2006" xmlns:aink="http://schemas.microsoft.com/office/drawing/2016/ink" xmlns:am3d="http://schemas.microsoft.com/office/drawing/2017/model3d" xmlns:o="urn:schemas-microsoft-com:office:office" xmlns:r="http://schemas.openxmlformats.org/officeDocument/2006/relationships" xmlns:m="http://schemas.openxmlformats.org/officeDocument/2006/math" xmlns:v="urn:schemas-microsoft-com:vml" xmlns:wp14="http://schemas.microsoft.com/office/word/2010/wordprocessingDrawing" xmlns:wp="http://schemas.openxmlformats.org/drawingml/2006/wordprocessingDrawing" xmlns:w10="urn:schemas-microsoft-com:office:word" xmlns:w="http://schemas.openxmlformats.org/wordprocessingml/2006/main" xmlns:w14="http://schemas.microsoft.com/office/word/2010/wordml" xmlns:w15="http://schemas.microsoft.com/office/word/2012/wordml" xmlns:w16cex="http://schemas.microsoft.com/office/word/2018/wordml/cex" xmlns:w16cid="http://schemas.microsoft.com/office/word/2016/wordml/cid" xmlns:w16="http://schemas.microsoft.com/office/word/2018/wordml" xmlns:w16se="http://schemas.microsoft.com/office/word/2015/wordml/symex" xmlns:wpg="http://schemas.microsoft.com/office/word/2010/wordprocessingGroup" xmlns:wpi="http://schemas.microsoft.com/office/word/2010/wordprocessingInk" xmlns:wne="http://schemas.microsoft.com/office/word/2006/wordml" xmlns:wps="http://schemas.microsoft.com/office/word/2010/wordprocessingShape" mc:Ignorable="w14 w15 w16se w16cid w16 w16cex wp14">
+<w:numbering xmlns:wpc="http://schemas.microsoft.com/office/word/2010/wordprocessingCanvas" xmlns:cx="http://schemas.microsoft.com/office/drawing/2014/chartex" xmlns:cx1="http://schemas.microsoft.com/office/drawing/2015/9/8/chartex" xmlns:cx2="http://schemas.microsoft.com/office/drawing/2015/10/21/chartex" xmlns:cx3="http://schemas.microsoft.com/office/drawing/2016/5/9/chartex" xmlns:cx4="http://schemas.microsoft.com/office/drawing/2016/5/10/chartex" xmlns:cx5="http://schemas.microsoft.com/office/drawing/2016/5/11/chartex" xmlns:cx6="http://schemas.microsoft.com/office/drawing/2016/5/12/chartex" xmlns:cx7="http://schemas.microsoft.com/office/drawing/2016/5/13/chartex" xmlns:cx8="http://schemas.microsoft.com/office/drawing/2016/5/14/chartex" xmlns:mc="http://schemas.openxmlformats.org/markup-compatibility/2006" xmlns:aink="http://schemas.microsoft.com/office/drawing/2016/ink" xmlns:am3d="http://schemas.microsoft.com/office/drawing/2017/model3d" xmlns:o="urn:schemas-microsoft-com:office:office" xmlns:oel="http://schemas.microsoft.com/office/2019/extlst" xmlns:r="http://schemas.openxmlformats.org/officeDocument/2006/relationships" xmlns:m="http://schemas.openxmlformats.org/officeDocument/2006/math" xmlns:v="urn:schemas-microsoft-com:vml" xmlns:wp14="http://schemas.microsoft.com/office/word/2010/wordprocessingDrawing" xmlns:wp="http://schemas.openxmlformats.org/drawingml/2006/wordprocessingDrawing" xmlns:w10="urn:schemas-microsoft-com:office:word" xmlns:w="http://schemas.openxmlformats.org/wordprocessingml/2006/main" xmlns:w14="http://schemas.microsoft.com/office/word/2010/wordml" xmlns:w15="http://schemas.microsoft.com/office/word/2012/wordml" xmlns:w16cex="http://schemas.microsoft.com/office/word/2018/wordml/cex" xmlns:w16cid="http://schemas.microsoft.com/office/word/2016/wordml/cid" xmlns:w16="http://schemas.microsoft.com/office/word/2018/wordml" xmlns:w16sdtdh="http://schemas.microsoft.com/office/word/2020/wordml/sdtdatahash" xmlns:w16se="http://schemas.microsoft.com/office/word/2015/wordml/symex" xmlns:wpg="http://schemas.microsoft.com/office/word/2010/wordprocessingGroup" xmlns:wpi="http://schemas.microsoft.com/office/word/2010/wordprocessingInk" xmlns:wne="http://schemas.microsoft.com/office/word/2006/wordml" xmlns:wps="http://schemas.microsoft.com/office/word/2010/wordprocessingShape" mc:Ignorable="w14 w15 w16se w16cid w16 w16cex w16sdtdh wp14">
   <w:abstractNum w:abstractNumId="0" w15:restartNumberingAfterBreak="0">
     <w:nsid w:val="0961772C"/>
     <w:multiLevelType w:val="hybridMultilevel"/>
@@ -3836,7 +3180,7 @@
       <w:lvlText w:val="%1.%2"/>
       <w:lvlJc w:val="left"/>
       <w:pPr>
-        <w:ind w:left="576" w:hanging="576"/>
+        <w:ind w:left="756" w:hanging="576"/>
       </w:pPr>
     </w:lvl>
     <w:lvl w:ilvl="2">
@@ -5000,62 +4344,62 @@
       </w:rPr>
     </w:lvl>
   </w:abstractNum>
-  <w:num w:numId="1">
+  <w:num w:numId="1" w16cid:durableId="1478035826">
     <w:abstractNumId w:val="3"/>
   </w:num>
-  <w:num w:numId="2">
+  <w:num w:numId="2" w16cid:durableId="2006132033">
     <w:abstractNumId w:val="5"/>
   </w:num>
-  <w:num w:numId="3">
+  <w:num w:numId="3" w16cid:durableId="1724211273">
     <w:abstractNumId w:val="2"/>
   </w:num>
-  <w:num w:numId="4">
+  <w:num w:numId="4" w16cid:durableId="1837257147">
     <w:abstractNumId w:val="11"/>
   </w:num>
-  <w:num w:numId="5">
+  <w:num w:numId="5" w16cid:durableId="1307004371">
     <w:abstractNumId w:val="8"/>
   </w:num>
-  <w:num w:numId="6">
+  <w:num w:numId="6" w16cid:durableId="1779179377">
     <w:abstractNumId w:val="4"/>
   </w:num>
-  <w:num w:numId="7">
+  <w:num w:numId="7" w16cid:durableId="316959979">
     <w:abstractNumId w:val="7"/>
   </w:num>
-  <w:num w:numId="8">
+  <w:num w:numId="8" w16cid:durableId="2064331182">
     <w:abstractNumId w:val="14"/>
   </w:num>
-  <w:num w:numId="9">
+  <w:num w:numId="9" w16cid:durableId="857038394">
     <w:abstractNumId w:val="6"/>
   </w:num>
-  <w:num w:numId="10">
+  <w:num w:numId="10" w16cid:durableId="971638686">
     <w:abstractNumId w:val="16"/>
   </w:num>
-  <w:num w:numId="11">
+  <w:num w:numId="11" w16cid:durableId="461776758">
     <w:abstractNumId w:val="10"/>
   </w:num>
-  <w:num w:numId="12">
+  <w:num w:numId="12" w16cid:durableId="1549534772">
     <w:abstractNumId w:val="15"/>
   </w:num>
-  <w:num w:numId="13">
+  <w:num w:numId="13" w16cid:durableId="1816792966">
     <w:abstractNumId w:val="13"/>
   </w:num>
-  <w:num w:numId="14">
+  <w:num w:numId="14" w16cid:durableId="1902400412">
     <w:abstractNumId w:val="9"/>
   </w:num>
-  <w:num w:numId="15">
+  <w:num w:numId="15" w16cid:durableId="430855239">
     <w:abstractNumId w:val="1"/>
   </w:num>
-  <w:num w:numId="16">
+  <w:num w:numId="16" w16cid:durableId="1109817380">
     <w:abstractNumId w:val="0"/>
   </w:num>
-  <w:num w:numId="17">
+  <w:num w:numId="17" w16cid:durableId="1046181115">
     <w:abstractNumId w:val="12"/>
   </w:num>
 </w:numbering>
 </file>
 
 <file path=word/styles.xml><?xml version="1.0" encoding="utf-8"?>
-<w:styles xmlns:mc="http://schemas.openxmlformats.org/markup-compatibility/2006" xmlns:r="http://schemas.openxmlformats.org/officeDocument/2006/relationships" xmlns:w="http://schemas.openxmlformats.org/wordprocessingml/2006/main" xmlns:w14="http://schemas.microsoft.com/office/word/2010/wordml" xmlns:w15="http://schemas.microsoft.com/office/word/2012/wordml" xmlns:w16cex="http://schemas.microsoft.com/office/word/2018/wordml/cex" xmlns:w16cid="http://schemas.microsoft.com/office/word/2016/wordml/cid" xmlns:w16="http://schemas.microsoft.com/office/word/2018/wordml" xmlns:w16se="http://schemas.microsoft.com/office/word/2015/wordml/symex" mc:Ignorable="w14 w15 w16se w16cid w16 w16cex">
+<w:styles xmlns:mc="http://schemas.openxmlformats.org/markup-compatibility/2006" xmlns:r="http://schemas.openxmlformats.org/officeDocument/2006/relationships" xmlns:w="http://schemas.openxmlformats.org/wordprocessingml/2006/main" xmlns:w14="http://schemas.microsoft.com/office/word/2010/wordml" xmlns:w15="http://schemas.microsoft.com/office/word/2012/wordml" xmlns:w16cex="http://schemas.microsoft.com/office/word/2018/wordml/cex" xmlns:w16cid="http://schemas.microsoft.com/office/word/2016/wordml/cid" xmlns:w16="http://schemas.microsoft.com/office/word/2018/wordml" xmlns:w16sdtdh="http://schemas.microsoft.com/office/word/2020/wordml/sdtdatahash" xmlns:w16se="http://schemas.microsoft.com/office/word/2015/wordml/symex" mc:Ignorable="w14 w15 w16se w16cid w16 w16cex w16sdtdh">
   <w:docDefaults>
     <w:rPrDefault>
       <w:rPr>
@@ -5452,7 +4796,7 @@
   <w:style w:type="paragraph" w:default="1" w:styleId="Normal">
     <w:name w:val="Normal"/>
     <w:qFormat/>
-    <w:rsid w:val="00976DF7"/>
+    <w:rsid w:val="005D54C7"/>
     <w:rPr>
       <w:sz w:val="20"/>
     </w:rPr>
@@ -5499,6 +4843,7 @@
         <w:numId w:val="2"/>
       </w:numPr>
       <w:spacing w:after="0"/>
+      <w:ind w:left="576"/>
       <w:outlineLvl w:val="1"/>
     </w:pPr>
     <w:rPr>

</xml_diff>